<commit_message>
[DEV] Texto e Apresentação. Ajustes Testes
</commit_message>
<xml_diff>
--- a/Texto e Apresentação/Texto DDD.docx
+++ b/Texto e Apresentação/Texto DDD.docx
@@ -1,6 +1,6 @@
 
 <file path=word/document.xml><?xml version="1.0" encoding="utf-8"?>
-<w:document xmlns:wpc="http://schemas.microsoft.com/office/word/2010/wordprocessingCanvas" xmlns:mc="http://schemas.openxmlformats.org/markup-compatibility/2006" xmlns:o="urn:schemas-microsoft-com:office:office" xmlns:r="http://schemas.openxmlformats.org/officeDocument/2006/relationships" xmlns:m="http://schemas.openxmlformats.org/officeDocument/2006/math" xmlns:v="urn:schemas-microsoft-com:vml" xmlns:wp14="http://schemas.microsoft.com/office/word/2010/wordprocessingDrawing" xmlns:wp="http://schemas.openxmlformats.org/drawingml/2006/wordprocessingDrawing" xmlns:w10="urn:schemas-microsoft-com:office:word" xmlns:w="http://schemas.openxmlformats.org/wordprocessingml/2006/main" xmlns:w14="http://schemas.microsoft.com/office/word/2010/wordml" xmlns:wpg="http://schemas.microsoft.com/office/word/2010/wordprocessingGroup" xmlns:wpi="http://schemas.microsoft.com/office/word/2010/wordprocessingInk" xmlns:wne="http://schemas.microsoft.com/office/word/2006/wordml" xmlns:wps="http://schemas.microsoft.com/office/word/2010/wordprocessingShape" mc:Ignorable="w14 wp14">
+<w:document xmlns:wpc="http://schemas.microsoft.com/office/word/2010/wordprocessingCanvas" xmlns:cx="http://schemas.microsoft.com/office/drawing/2014/chartex" xmlns:cx1="http://schemas.microsoft.com/office/drawing/2015/9/8/chartex" xmlns:cx2="http://schemas.microsoft.com/office/drawing/2015/10/21/chartex" xmlns:cx3="http://schemas.microsoft.com/office/drawing/2016/5/9/chartex" xmlns:cx4="http://schemas.microsoft.com/office/drawing/2016/5/10/chartex" xmlns:cx5="http://schemas.microsoft.com/office/drawing/2016/5/11/chartex" xmlns:cx6="http://schemas.microsoft.com/office/drawing/2016/5/12/chartex" xmlns:cx7="http://schemas.microsoft.com/office/drawing/2016/5/13/chartex" xmlns:cx8="http://schemas.microsoft.com/office/drawing/2016/5/14/chartex" xmlns:mc="http://schemas.openxmlformats.org/markup-compatibility/2006" xmlns:aink="http://schemas.microsoft.com/office/drawing/2016/ink" xmlns:am3d="http://schemas.microsoft.com/office/drawing/2017/model3d" xmlns:o="urn:schemas-microsoft-com:office:office" xmlns:r="http://schemas.openxmlformats.org/officeDocument/2006/relationships" xmlns:m="http://schemas.openxmlformats.org/officeDocument/2006/math" xmlns:v="urn:schemas-microsoft-com:vml" xmlns:wp14="http://schemas.microsoft.com/office/word/2010/wordprocessingDrawing" xmlns:wp="http://schemas.openxmlformats.org/drawingml/2006/wordprocessingDrawing" xmlns:w10="urn:schemas-microsoft-com:office:word" xmlns:w="http://schemas.openxmlformats.org/wordprocessingml/2006/main" xmlns:w14="http://schemas.microsoft.com/office/word/2010/wordml" xmlns:w15="http://schemas.microsoft.com/office/word/2012/wordml" xmlns:w16cid="http://schemas.microsoft.com/office/word/2016/wordml/cid" xmlns:w16se="http://schemas.microsoft.com/office/word/2015/wordml/symex" xmlns:wpg="http://schemas.microsoft.com/office/word/2010/wordprocessingGroup" xmlns:wpi="http://schemas.microsoft.com/office/word/2010/wordprocessingInk" xmlns:wne="http://schemas.microsoft.com/office/word/2006/wordml" xmlns:wps="http://schemas.microsoft.com/office/word/2010/wordprocessingShape" mc:Ignorable="w14 w15 w16se w16cid wp14">
   <w:body>
     <w:p>
       <w:pPr>
@@ -1043,7 +1043,7 @@
           <w:b/>
           <w:sz w:val="28"/>
         </w:rPr>
-        <w:t>Domain Expert</w:t>
+        <w:t>Especialista de Domínio</w:t>
       </w:r>
     </w:p>
     <w:p>
@@ -1079,7 +1079,14 @@
           <w:rFonts w:ascii="Arial" w:hAnsi="Arial" w:cs="Arial"/>
           <w:sz w:val="24"/>
         </w:rPr>
-        <w:t xml:space="preserve">Basicamente é colocar o time de desenvolvimento para trabalhar em sintonia com os </w:t>
+        <w:t>Basicamente é colocar o time de desenvolvimento para trabalhar em sintonia com os</w:t>
+      </w:r>
+      <w:r>
+        <w:rPr>
+          <w:rFonts w:ascii="Arial" w:hAnsi="Arial" w:cs="Arial"/>
+          <w:sz w:val="24"/>
+        </w:rPr>
+        <w:t xml:space="preserve"> especialistas de domínio (do inglês </w:t>
       </w:r>
       <w:r>
         <w:rPr>
@@ -1092,6 +1099,14 @@
       <w:r>
         <w:rPr>
           <w:rFonts w:ascii="Arial" w:hAnsi="Arial" w:cs="Arial"/>
+          <w:i/>
+          <w:sz w:val="24"/>
+        </w:rPr>
+        <w:t>)</w:t>
+      </w:r>
+      <w:r>
+        <w:rPr>
+          <w:rFonts w:ascii="Arial" w:hAnsi="Arial" w:cs="Arial"/>
           <w:sz w:val="24"/>
         </w:rPr>
         <w:t xml:space="preserve">, eles vão guiar </w:t>
@@ -1167,8 +1182,41 @@
           <w:sz w:val="24"/>
           <w:szCs w:val="24"/>
         </w:rPr>
-        <w:t>D</w:t>
-      </w:r>
+        <w:t>especialistas de domínio</w:t>
+      </w:r>
+      <w:r>
+        <w:rPr>
+          <w:rFonts w:ascii="Arial" w:hAnsi="Arial" w:cs="Arial"/>
+          <w:sz w:val="24"/>
+          <w:szCs w:val="24"/>
+        </w:rPr>
+        <w:t xml:space="preserve"> estão trabalhando juntos</w:t>
+      </w:r>
+      <w:r>
+        <w:rPr>
+          <w:rFonts w:ascii="Arial" w:hAnsi="Arial" w:cs="Arial"/>
+          <w:sz w:val="24"/>
+          <w:szCs w:val="24"/>
+        </w:rPr>
+        <w:t xml:space="preserve">, quais dificuldades os times podem enfrentar? Sabemos que </w:t>
+      </w:r>
+      <w:r>
+        <w:rPr>
+          <w:rFonts w:ascii="Arial" w:hAnsi="Arial" w:cs="Arial"/>
+          <w:sz w:val="24"/>
+          <w:szCs w:val="24"/>
+        </w:rPr>
+        <w:t>os desenvolvedores têm</w:t>
+      </w:r>
+      <w:r>
+        <w:rPr>
+          <w:rFonts w:ascii="Arial" w:hAnsi="Arial" w:cs="Arial"/>
+          <w:sz w:val="24"/>
+          <w:szCs w:val="24"/>
+        </w:rPr>
+        <w:t xml:space="preserve"> em suas mentes classes, métodos, algoritmos, </w:t>
+      </w:r>
+      <w:proofErr w:type="spellStart"/>
       <w:r>
         <w:rPr>
           <w:rFonts w:ascii="Arial" w:hAnsi="Arial" w:cs="Arial"/>
@@ -1176,7 +1224,16 @@
           <w:sz w:val="24"/>
           <w:szCs w:val="24"/>
         </w:rPr>
-        <w:t xml:space="preserve">omain </w:t>
+        <w:t>patterns</w:t>
+      </w:r>
+      <w:proofErr w:type="spellEnd"/>
+      <w:r>
+        <w:rPr>
+          <w:rFonts w:ascii="Arial" w:hAnsi="Arial" w:cs="Arial"/>
+          <w:sz w:val="24"/>
+          <w:szCs w:val="24"/>
+        </w:rPr>
+        <w:t xml:space="preserve">, POO, polimorfismo e muitos outros termos técnicos e os </w:t>
       </w:r>
       <w:r>
         <w:rPr>
@@ -1185,103 +1242,7 @@
           <w:sz w:val="24"/>
           <w:szCs w:val="24"/>
         </w:rPr>
-        <w:t>E</w:t>
-      </w:r>
-      <w:r>
-        <w:rPr>
-          <w:rFonts w:ascii="Arial" w:hAnsi="Arial" w:cs="Arial"/>
-          <w:i/>
-          <w:sz w:val="24"/>
-          <w:szCs w:val="24"/>
-        </w:rPr>
-        <w:t>xperts</w:t>
-      </w:r>
-      <w:r>
-        <w:rPr>
-          <w:rFonts w:ascii="Arial" w:hAnsi="Arial" w:cs="Arial"/>
-          <w:sz w:val="24"/>
-          <w:szCs w:val="24"/>
-        </w:rPr>
-        <w:t xml:space="preserve"> estão trabalhando juntos</w:t>
-      </w:r>
-      <w:r>
-        <w:rPr>
-          <w:rFonts w:ascii="Arial" w:hAnsi="Arial" w:cs="Arial"/>
-          <w:sz w:val="24"/>
-          <w:szCs w:val="24"/>
-        </w:rPr>
-        <w:t xml:space="preserve">, quais dificuldades os times podem enfrentar? Sabemos que </w:t>
-      </w:r>
-      <w:r>
-        <w:rPr>
-          <w:rFonts w:ascii="Arial" w:hAnsi="Arial" w:cs="Arial"/>
-          <w:sz w:val="24"/>
-          <w:szCs w:val="24"/>
-        </w:rPr>
-        <w:t>os desenvolvedores têm</w:t>
-      </w:r>
-      <w:r>
-        <w:rPr>
-          <w:rFonts w:ascii="Arial" w:hAnsi="Arial" w:cs="Arial"/>
-          <w:sz w:val="24"/>
-          <w:szCs w:val="24"/>
-        </w:rPr>
-        <w:t xml:space="preserve"> em suas mentes classes, métodos, algoritmos, </w:t>
-      </w:r>
-      <w:proofErr w:type="spellStart"/>
-      <w:r>
-        <w:rPr>
-          <w:rFonts w:ascii="Arial" w:hAnsi="Arial" w:cs="Arial"/>
-          <w:i/>
-          <w:sz w:val="24"/>
-          <w:szCs w:val="24"/>
-        </w:rPr>
-        <w:t>patterns</w:t>
-      </w:r>
-      <w:proofErr w:type="spellEnd"/>
-      <w:r>
-        <w:rPr>
-          <w:rFonts w:ascii="Arial" w:hAnsi="Arial" w:cs="Arial"/>
-          <w:sz w:val="24"/>
-          <w:szCs w:val="24"/>
-        </w:rPr>
-        <w:t xml:space="preserve">, POO, polimorfismo e muitos outros termos técnicos e os </w:t>
-      </w:r>
-      <w:r>
-        <w:rPr>
-          <w:rFonts w:ascii="Arial" w:hAnsi="Arial" w:cs="Arial"/>
-          <w:i/>
-          <w:sz w:val="24"/>
-          <w:szCs w:val="24"/>
-        </w:rPr>
-        <w:t>D</w:t>
-      </w:r>
-      <w:r>
-        <w:rPr>
-          <w:rFonts w:ascii="Arial" w:hAnsi="Arial" w:cs="Arial"/>
-          <w:i/>
-          <w:sz w:val="24"/>
-          <w:szCs w:val="24"/>
-        </w:rPr>
-        <w:t xml:space="preserve">omain </w:t>
-      </w:r>
-      <w:r>
-        <w:rPr>
-          <w:rFonts w:ascii="Arial" w:hAnsi="Arial" w:cs="Arial"/>
-          <w:i/>
-          <w:sz w:val="24"/>
-          <w:szCs w:val="24"/>
-        </w:rPr>
-        <w:t>E</w:t>
-      </w:r>
-      <w:r>
-        <w:rPr>
-          <w:rFonts w:ascii="Arial" w:hAnsi="Arial" w:cs="Arial"/>
-          <w:i/>
-          <w:sz w:val="24"/>
-          <w:szCs w:val="24"/>
-        </w:rPr>
-        <w:t>xperts</w:t>
+        <w:t>especialistas de domínio</w:t>
       </w:r>
       <w:r>
         <w:rPr>
@@ -1412,7 +1373,7 @@
                     <pic:cNvPicPr/>
                   </pic:nvPicPr>
                   <pic:blipFill>
-                    <a:blip r:embed="rId6">
+                    <a:blip r:embed="rId5">
                       <a:extLst>
                         <a:ext uri="{28A0092B-C50C-407E-A947-70E740481C1C}">
                           <a14:useLocalDpi xmlns:a14="http://schemas.microsoft.com/office/drawing/2010/main" val="0"/>
@@ -1575,21 +1536,62 @@
         </w:rPr>
         <w:t xml:space="preserve"> </w:t>
       </w:r>
+      <w:r>
+        <w:rPr>
+          <w:rFonts w:ascii="Arial" w:hAnsi="Arial" w:cs="Arial"/>
+          <w:b/>
+          <w:sz w:val="28"/>
+        </w:rPr>
+        <w:t>Contextos Delimitados</w:t>
+      </w:r>
+    </w:p>
+    <w:p>
+      <w:pPr>
+        <w:spacing w:line="360" w:lineRule="auto"/>
+        <w:ind w:firstLine="708"/>
+        <w:jc w:val="both"/>
+        <w:rPr>
+          <w:rFonts w:ascii="Arial" w:hAnsi="Arial" w:cs="Arial"/>
+          <w:sz w:val="24"/>
+        </w:rPr>
+      </w:pPr>
+      <w:r>
+        <w:rPr>
+          <w:rFonts w:ascii="Arial" w:hAnsi="Arial" w:cs="Arial"/>
+          <w:sz w:val="24"/>
+        </w:rPr>
+        <w:t xml:space="preserve">Os </w:t>
+      </w:r>
+      <w:r>
+        <w:rPr>
+          <w:rFonts w:ascii="Arial" w:hAnsi="Arial" w:cs="Arial"/>
+          <w:sz w:val="24"/>
+        </w:rPr>
+        <w:t xml:space="preserve">contextos delimitados (do inglês </w:t>
+      </w:r>
       <w:proofErr w:type="spellStart"/>
       <w:r>
         <w:rPr>
           <w:rFonts w:ascii="Arial" w:hAnsi="Arial" w:cs="Arial"/>
-          <w:b/>
-          <w:sz w:val="28"/>
-        </w:rPr>
-        <w:t>Bounded</w:t>
+          <w:i/>
+          <w:sz w:val="24"/>
+        </w:rPr>
+        <w:t>B</w:t>
+      </w:r>
+      <w:r>
+        <w:rPr>
+          <w:rFonts w:ascii="Arial" w:hAnsi="Arial" w:cs="Arial"/>
+          <w:i/>
+          <w:sz w:val="24"/>
+        </w:rPr>
+        <w:t>ounded</w:t>
       </w:r>
       <w:proofErr w:type="spellEnd"/>
       <w:r>
         <w:rPr>
           <w:rFonts w:ascii="Arial" w:hAnsi="Arial" w:cs="Arial"/>
-          <w:b/>
-          <w:sz w:val="28"/>
+          <w:i/>
+          <w:sz w:val="24"/>
         </w:rPr>
         <w:t xml:space="preserve"> </w:t>
       </w:r>
@@ -1597,74 +1599,28 @@
       <w:r>
         <w:rPr>
           <w:rFonts w:ascii="Arial" w:hAnsi="Arial" w:cs="Arial"/>
-          <w:b/>
-          <w:sz w:val="28"/>
-        </w:rPr>
-        <w:t>Context</w:t>
+          <w:i/>
+          <w:sz w:val="24"/>
+        </w:rPr>
+        <w:t>C</w:t>
+      </w:r>
+      <w:r>
+        <w:rPr>
+          <w:rFonts w:ascii="Arial" w:hAnsi="Arial" w:cs="Arial"/>
+          <w:i/>
+          <w:sz w:val="24"/>
+        </w:rPr>
+        <w:t>ontexts</w:t>
       </w:r>
       <w:proofErr w:type="spellEnd"/>
-    </w:p>
-    <w:p>
-      <w:pPr>
-        <w:spacing w:line="360" w:lineRule="auto"/>
-        <w:ind w:firstLine="708"/>
-        <w:jc w:val="both"/>
-        <w:rPr>
-          <w:rFonts w:ascii="Arial" w:hAnsi="Arial" w:cs="Arial"/>
-          <w:sz w:val="24"/>
-        </w:rPr>
-      </w:pPr>
-      <w:r>
-        <w:rPr>
-          <w:rFonts w:ascii="Arial" w:hAnsi="Arial" w:cs="Arial"/>
-          <w:sz w:val="24"/>
-        </w:rPr>
-        <w:t xml:space="preserve">Os </w:t>
-      </w:r>
-      <w:proofErr w:type="spellStart"/>
       <w:r>
         <w:rPr>
           <w:rFonts w:ascii="Arial" w:hAnsi="Arial" w:cs="Arial"/>
           <w:i/>
           <w:sz w:val="24"/>
         </w:rPr>
-        <w:t>B</w:t>
-      </w:r>
-      <w:r>
-        <w:rPr>
-          <w:rFonts w:ascii="Arial" w:hAnsi="Arial" w:cs="Arial"/>
-          <w:i/>
-          <w:sz w:val="24"/>
-        </w:rPr>
-        <w:t>ounded</w:t>
-      </w:r>
-      <w:proofErr w:type="spellEnd"/>
-      <w:r>
-        <w:rPr>
-          <w:rFonts w:ascii="Arial" w:hAnsi="Arial" w:cs="Arial"/>
-          <w:i/>
-          <w:sz w:val="24"/>
-        </w:rPr>
-        <w:t xml:space="preserve"> </w:t>
-      </w:r>
-      <w:proofErr w:type="spellStart"/>
-      <w:r>
-        <w:rPr>
-          <w:rFonts w:ascii="Arial" w:hAnsi="Arial" w:cs="Arial"/>
-          <w:i/>
-          <w:sz w:val="24"/>
-        </w:rPr>
-        <w:t>C</w:t>
-      </w:r>
-      <w:r>
-        <w:rPr>
-          <w:rFonts w:ascii="Arial" w:hAnsi="Arial" w:cs="Arial"/>
-          <w:i/>
-          <w:sz w:val="24"/>
-        </w:rPr>
-        <w:t>ontexts</w:t>
-      </w:r>
-      <w:proofErr w:type="spellEnd"/>
+        <w:t>)</w:t>
+      </w:r>
       <w:r>
         <w:rPr>
           <w:rFonts w:ascii="Arial" w:hAnsi="Arial" w:cs="Arial"/>
@@ -1748,7 +1704,7 @@
                     <pic:cNvPicPr/>
                   </pic:nvPicPr>
                   <pic:blipFill>
-                    <a:blip r:embed="rId7">
+                    <a:blip r:embed="rId6">
                       <a:extLst>
                         <a:ext uri="{28A0092B-C50C-407E-A947-70E740481C1C}">
                           <a14:useLocalDpi xmlns:a14="http://schemas.microsoft.com/office/drawing/2010/main" val="0"/>
@@ -1999,15 +1955,124 @@
           <w:rFonts w:ascii="Arial" w:hAnsi="Arial" w:cs="Arial"/>
           <w:sz w:val="24"/>
         </w:rPr>
-        <w:t xml:space="preserve">os </w:t>
-      </w:r>
+        <w:t>os</w:t>
+      </w:r>
+      <w:r>
+        <w:rPr>
+          <w:rFonts w:ascii="Arial" w:hAnsi="Arial" w:cs="Arial"/>
+          <w:sz w:val="24"/>
+        </w:rPr>
+        <w:t xml:space="preserve"> especialistas de domínio</w:t>
+      </w:r>
+      <w:r>
+        <w:rPr>
+          <w:rFonts w:ascii="Arial" w:hAnsi="Arial" w:cs="Arial"/>
+          <w:sz w:val="24"/>
+        </w:rPr>
+        <w:t>.</w:t>
+      </w:r>
+    </w:p>
+    <w:p>
+      <w:pPr>
+        <w:spacing w:line="360" w:lineRule="auto"/>
+        <w:ind w:firstLine="709"/>
+        <w:jc w:val="both"/>
+        <w:rPr>
+          <w:rFonts w:ascii="Arial" w:hAnsi="Arial" w:cs="Arial"/>
+          <w:sz w:val="24"/>
+        </w:rPr>
+      </w:pPr>
+      <w:r>
+        <w:rPr>
+          <w:rFonts w:ascii="Arial" w:hAnsi="Arial" w:cs="Arial"/>
+          <w:sz w:val="24"/>
+        </w:rPr>
+        <w:t xml:space="preserve">Mas representar a mesma entidade em diversos contextos não seria duplicar código? A resposta é não, pois existe uma segregação de comportamentos da entidade conforme o contexto em que ela está definida. Isso não importa se os dados serão </w:t>
+      </w:r>
+      <w:r>
+        <w:rPr>
+          <w:rFonts w:ascii="Arial" w:hAnsi="Arial" w:cs="Arial"/>
+          <w:sz w:val="24"/>
+        </w:rPr>
+        <w:t>persistidos</w:t>
+      </w:r>
+      <w:r>
+        <w:rPr>
+          <w:rFonts w:ascii="Arial" w:hAnsi="Arial" w:cs="Arial"/>
+          <w:sz w:val="24"/>
+        </w:rPr>
+        <w:t xml:space="preserve"> em uma mesma tabela ou em tabelas diferentes</w:t>
+      </w:r>
+      <w:r>
+        <w:rPr>
+          <w:rFonts w:ascii="Arial" w:hAnsi="Arial" w:cs="Arial"/>
+          <w:sz w:val="24"/>
+        </w:rPr>
+        <w:t>.</w:t>
+      </w:r>
+    </w:p>
+    <w:p>
+      <w:pPr>
+        <w:spacing w:line="360" w:lineRule="auto"/>
+        <w:jc w:val="both"/>
+        <w:rPr>
+          <w:rFonts w:ascii="Arial" w:hAnsi="Arial" w:cs="Arial"/>
+          <w:b/>
+          <w:sz w:val="28"/>
+        </w:rPr>
+      </w:pPr>
+    </w:p>
+    <w:p>
+      <w:pPr>
+        <w:spacing w:line="360" w:lineRule="auto"/>
+        <w:jc w:val="both"/>
+        <w:rPr>
+          <w:rFonts w:ascii="Arial" w:hAnsi="Arial" w:cs="Arial"/>
+          <w:b/>
+          <w:sz w:val="28"/>
+        </w:rPr>
+      </w:pPr>
+      <w:r>
+        <w:rPr>
+          <w:rFonts w:ascii="Arial" w:hAnsi="Arial" w:cs="Arial"/>
+          <w:b/>
+          <w:sz w:val="28"/>
+        </w:rPr>
+        <w:t>Mapa de Contexto</w:t>
+      </w:r>
+    </w:p>
+    <w:p>
+      <w:pPr>
+        <w:spacing w:line="360" w:lineRule="auto"/>
+        <w:ind w:firstLine="708"/>
+        <w:jc w:val="both"/>
+        <w:rPr>
+          <w:rFonts w:ascii="Arial" w:hAnsi="Arial" w:cs="Arial"/>
+          <w:sz w:val="24"/>
+        </w:rPr>
+      </w:pPr>
+      <w:r>
+        <w:rPr>
+          <w:rFonts w:ascii="Arial" w:hAnsi="Arial" w:cs="Arial"/>
+          <w:sz w:val="24"/>
+        </w:rPr>
+        <w:t xml:space="preserve">Um </w:t>
+      </w:r>
+      <w:r>
+        <w:rPr>
+          <w:rFonts w:ascii="Arial" w:hAnsi="Arial" w:cs="Arial"/>
+          <w:sz w:val="24"/>
+        </w:rPr>
+        <w:t xml:space="preserve">mapa de contexto (do inglês </w:t>
+      </w:r>
+      <w:proofErr w:type="spellStart"/>
       <w:r>
         <w:rPr>
           <w:rFonts w:ascii="Arial" w:hAnsi="Arial" w:cs="Arial"/>
           <w:i/>
           <w:sz w:val="24"/>
         </w:rPr>
-        <w:t>D</w:t>
+        <w:t>C</w:t>
       </w:r>
       <w:r>
         <w:rPr>
@@ -2015,15 +2080,16 @@
           <w:i/>
           <w:sz w:val="24"/>
         </w:rPr>
-        <w:t>om</w:t>
-      </w:r>
+        <w:t>ontext</w:t>
+      </w:r>
+      <w:proofErr w:type="spellEnd"/>
       <w:r>
         <w:rPr>
           <w:rFonts w:ascii="Arial" w:hAnsi="Arial" w:cs="Arial"/>
           <w:i/>
           <w:sz w:val="24"/>
         </w:rPr>
-        <w:t>a</w:t>
+        <w:t xml:space="preserve"> </w:t>
       </w:r>
       <w:r>
         <w:rPr>
@@ -2031,7 +2097,7 @@
           <w:i/>
           <w:sz w:val="24"/>
         </w:rPr>
-        <w:t xml:space="preserve">in </w:t>
+        <w:t>M</w:t>
       </w:r>
       <w:r>
         <w:rPr>
@@ -2039,7 +2105,7 @@
           <w:i/>
           <w:sz w:val="24"/>
         </w:rPr>
-        <w:t>E</w:t>
+        <w:t>ap</w:t>
       </w:r>
       <w:r>
         <w:rPr>
@@ -2047,53 +2113,43 @@
           <w:i/>
           <w:sz w:val="24"/>
         </w:rPr>
-        <w:t>xperts</w:t>
-      </w:r>
-      <w:r>
-        <w:rPr>
-          <w:rFonts w:ascii="Arial" w:hAnsi="Arial" w:cs="Arial"/>
-          <w:sz w:val="24"/>
-        </w:rPr>
-        <w:t>.</w:t>
-      </w:r>
-    </w:p>
-    <w:p>
-      <w:pPr>
-        <w:spacing w:line="360" w:lineRule="auto"/>
-        <w:ind w:firstLine="709"/>
-        <w:jc w:val="both"/>
-        <w:rPr>
-          <w:rFonts w:ascii="Arial" w:hAnsi="Arial" w:cs="Arial"/>
-          <w:sz w:val="24"/>
-        </w:rPr>
-      </w:pPr>
-      <w:r>
-        <w:rPr>
-          <w:rFonts w:ascii="Arial" w:hAnsi="Arial" w:cs="Arial"/>
-          <w:sz w:val="24"/>
-        </w:rPr>
-        <w:t xml:space="preserve">Mas representar a mesma entidade em diversos contextos não seria duplicar código? A resposta é não, pois existe uma segregação de comportamentos da entidade conforme o contexto em que ela está definida. Isso não importa se os dados serão </w:t>
-      </w:r>
-      <w:r>
-        <w:rPr>
-          <w:rFonts w:ascii="Arial" w:hAnsi="Arial" w:cs="Arial"/>
-          <w:sz w:val="24"/>
-        </w:rPr>
-        <w:t>persistidos</w:t>
-      </w:r>
-      <w:r>
-        <w:rPr>
-          <w:rFonts w:ascii="Arial" w:hAnsi="Arial" w:cs="Arial"/>
-          <w:sz w:val="24"/>
-        </w:rPr>
-        <w:t xml:space="preserve"> em uma mesma tabela ou em tabelas diferentes</w:t>
-      </w:r>
-      <w:r>
-        <w:rPr>
-          <w:rFonts w:ascii="Arial" w:hAnsi="Arial" w:cs="Arial"/>
-          <w:sz w:val="24"/>
-        </w:rPr>
-        <w:t>.</w:t>
+        <w:t>)</w:t>
+      </w:r>
+      <w:r>
+        <w:rPr>
+          <w:rFonts w:ascii="Arial" w:hAnsi="Arial" w:cs="Arial"/>
+          <w:sz w:val="24"/>
+        </w:rPr>
+        <w:t xml:space="preserve"> é uma visão geral do software e serve para entender como é o relacionamento dos contextos. Os </w:t>
+      </w:r>
+      <w:r>
+        <w:rPr>
+          <w:rFonts w:ascii="Arial" w:hAnsi="Arial" w:cs="Arial"/>
+          <w:sz w:val="24"/>
+        </w:rPr>
+        <w:lastRenderedPageBreak/>
+        <w:t>contextos delimitados</w:t>
+      </w:r>
+      <w:r>
+        <w:rPr>
+          <w:rFonts w:ascii="Arial" w:hAnsi="Arial" w:cs="Arial"/>
+          <w:sz w:val="24"/>
+        </w:rPr>
+        <w:t xml:space="preserve"> revelam como se comunica com os demais, a linguagem ubíqua guia </w:t>
+      </w:r>
+      <w:r>
+        <w:rPr>
+          <w:rFonts w:ascii="Arial" w:hAnsi="Arial" w:cs="Arial"/>
+          <w:sz w:val="24"/>
+        </w:rPr>
+        <w:t>o</w:t>
+      </w:r>
+      <w:r>
+        <w:rPr>
+          <w:rFonts w:ascii="Arial" w:hAnsi="Arial" w:cs="Arial"/>
+          <w:sz w:val="24"/>
+        </w:rPr>
+        <w:t xml:space="preserve"> time para entender o negócio. </w:t>
       </w:r>
     </w:p>
     <w:p>
@@ -2106,197 +2162,6 @@
           <w:sz w:val="24"/>
         </w:rPr>
       </w:pPr>
-    </w:p>
-    <w:p>
-      <w:pPr>
-        <w:spacing w:line="360" w:lineRule="auto"/>
-        <w:jc w:val="both"/>
-        <w:rPr>
-          <w:rFonts w:ascii="Arial" w:hAnsi="Arial" w:cs="Arial"/>
-          <w:b/>
-          <w:sz w:val="28"/>
-        </w:rPr>
-      </w:pPr>
-      <w:proofErr w:type="spellStart"/>
-      <w:r>
-        <w:rPr>
-          <w:rFonts w:ascii="Arial" w:hAnsi="Arial" w:cs="Arial"/>
-          <w:b/>
-          <w:sz w:val="28"/>
-        </w:rPr>
-        <w:t>Context</w:t>
-      </w:r>
-      <w:proofErr w:type="spellEnd"/>
-      <w:r>
-        <w:rPr>
-          <w:rFonts w:ascii="Arial" w:hAnsi="Arial" w:cs="Arial"/>
-          <w:b/>
-          <w:sz w:val="28"/>
-        </w:rPr>
-        <w:t xml:space="preserve"> </w:t>
-      </w:r>
-      <w:proofErr w:type="spellStart"/>
-      <w:r>
-        <w:rPr>
-          <w:rFonts w:ascii="Arial" w:hAnsi="Arial" w:cs="Arial"/>
-          <w:b/>
-          <w:sz w:val="28"/>
-        </w:rPr>
-        <w:t>Map</w:t>
-      </w:r>
-      <w:proofErr w:type="spellEnd"/>
-    </w:p>
-    <w:p>
-      <w:pPr>
-        <w:spacing w:line="360" w:lineRule="auto"/>
-        <w:ind w:firstLine="708"/>
-        <w:jc w:val="both"/>
-        <w:rPr>
-          <w:rFonts w:ascii="Arial" w:hAnsi="Arial" w:cs="Arial"/>
-          <w:sz w:val="24"/>
-        </w:rPr>
-      </w:pPr>
-      <w:r>
-        <w:rPr>
-          <w:rFonts w:ascii="Arial" w:hAnsi="Arial" w:cs="Arial"/>
-          <w:sz w:val="24"/>
-        </w:rPr>
-        <w:t xml:space="preserve">Um </w:t>
-      </w:r>
-      <w:proofErr w:type="spellStart"/>
-      <w:r>
-        <w:rPr>
-          <w:rFonts w:ascii="Arial" w:hAnsi="Arial" w:cs="Arial"/>
-          <w:i/>
-          <w:sz w:val="24"/>
-        </w:rPr>
-        <w:t>C</w:t>
-      </w:r>
-      <w:r>
-        <w:rPr>
-          <w:rFonts w:ascii="Arial" w:hAnsi="Arial" w:cs="Arial"/>
-          <w:i/>
-          <w:sz w:val="24"/>
-        </w:rPr>
-        <w:t>ontext</w:t>
-      </w:r>
-      <w:proofErr w:type="spellEnd"/>
-      <w:r>
-        <w:rPr>
-          <w:rFonts w:ascii="Arial" w:hAnsi="Arial" w:cs="Arial"/>
-          <w:i/>
-          <w:sz w:val="24"/>
-        </w:rPr>
-        <w:t xml:space="preserve"> </w:t>
-      </w:r>
-      <w:proofErr w:type="spellStart"/>
-      <w:r>
-        <w:rPr>
-          <w:rFonts w:ascii="Arial" w:hAnsi="Arial" w:cs="Arial"/>
-          <w:i/>
-          <w:sz w:val="24"/>
-        </w:rPr>
-        <w:t>M</w:t>
-      </w:r>
-      <w:r>
-        <w:rPr>
-          <w:rFonts w:ascii="Arial" w:hAnsi="Arial" w:cs="Arial"/>
-          <w:i/>
-          <w:sz w:val="24"/>
-        </w:rPr>
-        <w:t>ap</w:t>
-      </w:r>
-      <w:proofErr w:type="spellEnd"/>
-      <w:r>
-        <w:rPr>
-          <w:rFonts w:ascii="Arial" w:hAnsi="Arial" w:cs="Arial"/>
-          <w:sz w:val="24"/>
-        </w:rPr>
-        <w:t xml:space="preserve"> é uma visão geral do software e serve para entender como é o relacionamento dos contextos. Os </w:t>
-      </w:r>
-      <w:proofErr w:type="spellStart"/>
-      <w:r>
-        <w:rPr>
-          <w:rFonts w:ascii="Arial" w:hAnsi="Arial" w:cs="Arial"/>
-          <w:sz w:val="24"/>
-        </w:rPr>
-        <w:t>B</w:t>
-      </w:r>
-      <w:r>
-        <w:rPr>
-          <w:rFonts w:ascii="Arial" w:hAnsi="Arial" w:cs="Arial"/>
-          <w:i/>
-          <w:sz w:val="24"/>
-        </w:rPr>
-        <w:t>ouded</w:t>
-      </w:r>
-      <w:proofErr w:type="spellEnd"/>
-      <w:r>
-        <w:rPr>
-          <w:rFonts w:ascii="Arial" w:hAnsi="Arial" w:cs="Arial"/>
-          <w:i/>
-          <w:sz w:val="24"/>
-        </w:rPr>
-        <w:t xml:space="preserve"> </w:t>
-      </w:r>
-      <w:proofErr w:type="spellStart"/>
-      <w:r>
-        <w:rPr>
-          <w:rFonts w:ascii="Arial" w:hAnsi="Arial" w:cs="Arial"/>
-          <w:i/>
-          <w:sz w:val="24"/>
-        </w:rPr>
-        <w:t>C</w:t>
-      </w:r>
-      <w:r>
-        <w:rPr>
-          <w:rFonts w:ascii="Arial" w:hAnsi="Arial" w:cs="Arial"/>
-          <w:i/>
-          <w:sz w:val="24"/>
-        </w:rPr>
-        <w:t>ontext</w:t>
-      </w:r>
-      <w:proofErr w:type="spellEnd"/>
-      <w:r>
-        <w:rPr>
-          <w:rFonts w:ascii="Arial" w:hAnsi="Arial" w:cs="Arial"/>
-          <w:sz w:val="24"/>
-        </w:rPr>
-        <w:t xml:space="preserve"> revelam como se </w:t>
-      </w:r>
-      <w:r>
-        <w:rPr>
-          <w:rFonts w:ascii="Arial" w:hAnsi="Arial" w:cs="Arial"/>
-          <w:sz w:val="24"/>
-        </w:rPr>
-        <w:lastRenderedPageBreak/>
-        <w:t xml:space="preserve">comunica com os demais, a linguagem ubíqua guia </w:t>
-      </w:r>
-      <w:r>
-        <w:rPr>
-          <w:rFonts w:ascii="Arial" w:hAnsi="Arial" w:cs="Arial"/>
-          <w:sz w:val="24"/>
-        </w:rPr>
-        <w:t>o</w:t>
-      </w:r>
-      <w:r>
-        <w:rPr>
-          <w:rFonts w:ascii="Arial" w:hAnsi="Arial" w:cs="Arial"/>
-          <w:sz w:val="24"/>
-        </w:rPr>
-        <w:t xml:space="preserve"> time para entender o negócio. </w:t>
-      </w:r>
-    </w:p>
-    <w:p>
-      <w:pPr>
-        <w:spacing w:line="360" w:lineRule="auto"/>
-        <w:ind w:firstLine="708"/>
-        <w:jc w:val="both"/>
-        <w:rPr>
-          <w:rFonts w:ascii="Arial" w:hAnsi="Arial" w:cs="Arial"/>
-          <w:sz w:val="24"/>
-        </w:rPr>
-      </w:pPr>
       <w:r>
         <w:rPr>
           <w:rFonts w:ascii="Arial" w:hAnsi="Arial" w:cs="Arial"/>
@@ -2318,47 +2183,12 @@
         </w:rPr>
         <w:t xml:space="preserve">auxilia o time. A figura 3 ilustra como é simples desenhar um </w:t>
       </w:r>
-      <w:proofErr w:type="spellStart"/>
-      <w:r>
-        <w:rPr>
-          <w:rFonts w:ascii="Arial" w:hAnsi="Arial" w:cs="Arial"/>
-          <w:i/>
-          <w:sz w:val="24"/>
-        </w:rPr>
-        <w:t>C</w:t>
-      </w:r>
-      <w:r>
-        <w:rPr>
-          <w:rFonts w:ascii="Arial" w:hAnsi="Arial" w:cs="Arial"/>
-          <w:i/>
-          <w:sz w:val="24"/>
-        </w:rPr>
-        <w:t>ontext</w:t>
-      </w:r>
-      <w:proofErr w:type="spellEnd"/>
-      <w:r>
-        <w:rPr>
-          <w:rFonts w:ascii="Arial" w:hAnsi="Arial" w:cs="Arial"/>
-          <w:i/>
-          <w:sz w:val="24"/>
-        </w:rPr>
-        <w:t xml:space="preserve"> </w:t>
-      </w:r>
-      <w:r>
-        <w:rPr>
-          <w:rFonts w:ascii="Arial" w:hAnsi="Arial" w:cs="Arial"/>
-          <w:i/>
-          <w:sz w:val="24"/>
-        </w:rPr>
-        <w:t>M</w:t>
-      </w:r>
-      <w:r>
-        <w:rPr>
-          <w:rFonts w:ascii="Arial" w:hAnsi="Arial" w:cs="Arial"/>
-          <w:i/>
-          <w:sz w:val="24"/>
-        </w:rPr>
-        <w:t>ap.</w:t>
+      <w:r>
+        <w:rPr>
+          <w:rFonts w:ascii="Arial" w:hAnsi="Arial" w:cs="Arial"/>
+          <w:sz w:val="24"/>
+        </w:rPr>
+        <w:t>mapa de contexto.</w:t>
       </w:r>
     </w:p>
     <w:p>
@@ -2390,7 +2220,7 @@
                     <pic:cNvPicPr/>
                   </pic:nvPicPr>
                   <pic:blipFill>
-                    <a:blip r:embed="rId8">
+                    <a:blip r:embed="rId7">
                       <a:extLst>
                         <a:ext uri="{28A0092B-C50C-407E-A947-70E740481C1C}">
                           <a14:useLocalDpi xmlns:a14="http://schemas.microsoft.com/office/drawing/2010/main" val="0"/>
@@ -2554,34 +2384,14 @@
           <w:sz w:val="28"/>
         </w:rPr>
       </w:pPr>
-      <w:proofErr w:type="spellStart"/>
       <w:r>
         <w:rPr>
           <w:rFonts w:ascii="Arial" w:hAnsi="Arial" w:cs="Arial"/>
           <w:b/>
           <w:sz w:val="28"/>
         </w:rPr>
-        <w:t>Layered</w:t>
-      </w:r>
-      <w:proofErr w:type="spellEnd"/>
-      <w:r>
-        <w:rPr>
-          <w:rFonts w:ascii="Arial" w:hAnsi="Arial" w:cs="Arial"/>
-          <w:b/>
-          <w:sz w:val="28"/>
-        </w:rPr>
-        <w:t xml:space="preserve"> </w:t>
-      </w:r>
-      <w:proofErr w:type="spellStart"/>
-      <w:r>
-        <w:rPr>
-          <w:rFonts w:ascii="Arial" w:hAnsi="Arial" w:cs="Arial"/>
-          <w:b/>
-          <w:sz w:val="28"/>
-        </w:rPr>
-        <w:t>Architecture</w:t>
-      </w:r>
-      <w:proofErr w:type="spellEnd"/>
+        <w:t>Arquitetura em Camadas</w:t>
+      </w:r>
     </w:p>
     <w:p>
       <w:pPr>
@@ -2629,25 +2439,13 @@
           <w:sz w:val="24"/>
         </w:rPr>
       </w:pPr>
-      <w:proofErr w:type="spellStart"/>
-      <w:r>
-        <w:rPr>
-          <w:rFonts w:ascii="Arial" w:hAnsi="Arial" w:cs="Arial"/>
-          <w:b/>
-          <w:i/>
-          <w:sz w:val="24"/>
-        </w:rPr>
-        <w:t>User</w:t>
-      </w:r>
-      <w:proofErr w:type="spellEnd"/>
-      <w:r>
-        <w:rPr>
-          <w:rFonts w:ascii="Arial" w:hAnsi="Arial" w:cs="Arial"/>
-          <w:b/>
-          <w:i/>
-          <w:sz w:val="24"/>
-        </w:rPr>
-        <w:t xml:space="preserve"> Interface</w:t>
+      <w:r>
+        <w:rPr>
+          <w:rFonts w:ascii="Arial" w:hAnsi="Arial" w:cs="Arial"/>
+          <w:b/>
+          <w:sz w:val="24"/>
+        </w:rPr>
+        <w:t>Interface de usuário</w:t>
       </w:r>
       <w:r>
         <w:rPr>
@@ -2701,18 +2499,23 @@
           <w:sz w:val="24"/>
         </w:rPr>
       </w:pPr>
-      <w:proofErr w:type="spellStart"/>
-      <w:r>
-        <w:rPr>
-          <w:rFonts w:ascii="Arial" w:hAnsi="Arial" w:cs="Arial"/>
-          <w:b/>
-          <w:i/>
+      <w:r>
+        <w:rPr>
+          <w:rFonts w:ascii="Arial" w:hAnsi="Arial" w:cs="Arial"/>
+          <w:b/>
           <w:sz w:val="24"/>
         </w:rPr>
         <w:lastRenderedPageBreak/>
-        <w:t>Application</w:t>
-      </w:r>
-      <w:proofErr w:type="spellEnd"/>
+        <w:t>Ap</w:t>
+      </w:r>
+      <w:r>
+        <w:rPr>
+          <w:rFonts w:ascii="Arial" w:hAnsi="Arial" w:cs="Arial"/>
+          <w:b/>
+          <w:sz w:val="24"/>
+        </w:rPr>
+        <w:t>licação</w:t>
+      </w:r>
       <w:r>
         <w:rPr>
           <w:rFonts w:ascii="Arial" w:hAnsi="Arial" w:cs="Arial"/>
@@ -2762,10 +2565,17 @@
         <w:rPr>
           <w:rFonts w:ascii="Arial" w:hAnsi="Arial" w:cs="Arial"/>
           <w:b/>
-          <w:i/>
-          <w:sz w:val="24"/>
-        </w:rPr>
-        <w:t>Domain</w:t>
+          <w:sz w:val="24"/>
+        </w:rPr>
+        <w:t>Do</w:t>
+      </w:r>
+      <w:r>
+        <w:rPr>
+          <w:rFonts w:ascii="Arial" w:hAnsi="Arial" w:cs="Arial"/>
+          <w:b/>
+          <w:sz w:val="24"/>
+        </w:rPr>
+        <w:t>mínio</w:t>
       </w:r>
       <w:r>
         <w:rPr>
@@ -2812,17 +2622,22 @@
           <w:sz w:val="24"/>
         </w:rPr>
       </w:pPr>
-      <w:proofErr w:type="spellStart"/>
-      <w:r>
-        <w:rPr>
-          <w:rFonts w:ascii="Arial" w:hAnsi="Arial" w:cs="Arial"/>
-          <w:b/>
-          <w:i/>
-          <w:sz w:val="24"/>
-        </w:rPr>
-        <w:t>Infraestructure</w:t>
-      </w:r>
-      <w:proofErr w:type="spellEnd"/>
+      <w:r>
+        <w:rPr>
+          <w:rFonts w:ascii="Arial" w:hAnsi="Arial" w:cs="Arial"/>
+          <w:b/>
+          <w:sz w:val="24"/>
+        </w:rPr>
+        <w:t>Infraestru</w:t>
+      </w:r>
+      <w:r>
+        <w:rPr>
+          <w:rFonts w:ascii="Arial" w:hAnsi="Arial" w:cs="Arial"/>
+          <w:b/>
+          <w:sz w:val="24"/>
+        </w:rPr>
+        <w:t>tura</w:t>
+      </w:r>
       <w:r>
         <w:rPr>
           <w:rFonts w:ascii="Arial" w:hAnsi="Arial" w:cs="Arial"/>
@@ -2890,7 +2705,7 @@
                     <pic:cNvPicPr/>
                   </pic:nvPicPr>
                   <pic:blipFill>
-                    <a:blip r:embed="rId9"/>
+                    <a:blip r:embed="rId8"/>
                     <a:stretch>
                       <a:fillRect/>
                     </a:stretch>
@@ -3078,7 +2893,21 @@
           <w:rFonts w:ascii="Arial" w:hAnsi="Arial" w:cs="Arial"/>
           <w:sz w:val="24"/>
         </w:rPr>
-        <w:t xml:space="preserve">, quando se trata de DDD a modelagem fica por conta do </w:t>
+        <w:t>, quando se trata de DDD a modelagem fica por conta do</w:t>
+      </w:r>
+      <w:r>
+        <w:rPr>
+          <w:rFonts w:ascii="Arial" w:hAnsi="Arial" w:cs="Arial"/>
+          <w:sz w:val="24"/>
+        </w:rPr>
+        <w:t xml:space="preserve"> Padrão Modelo de Domínio (do inglês</w:t>
+      </w:r>
+      <w:r>
+        <w:rPr>
+          <w:rFonts w:ascii="Arial" w:hAnsi="Arial" w:cs="Arial"/>
+          <w:sz w:val="24"/>
+        </w:rPr>
+        <w:t xml:space="preserve"> </w:t>
       </w:r>
       <w:r>
         <w:rPr>
@@ -3116,6 +2945,14 @@
         <w:t>Pattern</w:t>
       </w:r>
       <w:proofErr w:type="spellEnd"/>
+      <w:r>
+        <w:rPr>
+          <w:rFonts w:ascii="Arial" w:hAnsi="Arial" w:cs="Arial"/>
+          <w:i/>
+          <w:sz w:val="24"/>
+        </w:rPr>
+        <w:t>)</w:t>
+      </w:r>
       <w:r>
         <w:rPr>
           <w:rFonts w:ascii="Arial" w:hAnsi="Arial" w:cs="Arial"/>
@@ -3172,7 +3009,6 @@
           <w:sz w:val="24"/>
         </w:rPr>
       </w:pPr>
-      <w:proofErr w:type="spellStart"/>
       <w:r>
         <w:rPr>
           <w:rFonts w:ascii="Arial" w:hAnsi="Arial" w:cs="Arial"/>
@@ -3180,29 +3016,8 @@
           <w:i/>
           <w:sz w:val="24"/>
         </w:rPr>
-        <w:t>Aggregate</w:t>
-      </w:r>
-      <w:proofErr w:type="spellEnd"/>
-      <w:r>
-        <w:rPr>
-          <w:rFonts w:ascii="Arial" w:hAnsi="Arial" w:cs="Arial"/>
-          <w:b/>
-          <w:i/>
-          <w:sz w:val="24"/>
-        </w:rPr>
-        <w:t xml:space="preserve"> </w:t>
-      </w:r>
-      <w:proofErr w:type="spellStart"/>
-      <w:r>
-        <w:rPr>
-          <w:rFonts w:ascii="Arial" w:hAnsi="Arial" w:cs="Arial"/>
-          <w:b/>
-          <w:i/>
-          <w:sz w:val="24"/>
-        </w:rPr>
-        <w:t>Object</w:t>
-      </w:r>
-      <w:proofErr w:type="spellEnd"/>
+        <w:t>Objeto Agregado</w:t>
+      </w:r>
       <w:r>
         <w:rPr>
           <w:rFonts w:ascii="Arial" w:hAnsi="Arial" w:cs="Arial"/>
@@ -3246,23 +3061,11 @@
         <w:rPr>
           <w:rFonts w:ascii="Arial" w:hAnsi="Arial" w:cs="Arial"/>
           <w:b/>
-          <w:i/>
           <w:sz w:val="24"/>
         </w:rPr>
         <w:lastRenderedPageBreak/>
-        <w:t xml:space="preserve">Domain </w:t>
-      </w:r>
-      <w:proofErr w:type="spellStart"/>
-      <w:r>
-        <w:rPr>
-          <w:rFonts w:ascii="Arial" w:hAnsi="Arial" w:cs="Arial"/>
-          <w:b/>
-          <w:i/>
-          <w:sz w:val="24"/>
-        </w:rPr>
-        <w:t>Model</w:t>
-      </w:r>
-      <w:proofErr w:type="spellEnd"/>
+        <w:t>Modelo de Domínio</w:t>
+      </w:r>
       <w:r>
         <w:rPr>
           <w:rFonts w:ascii="Arial" w:hAnsi="Arial" w:cs="Arial"/>
@@ -3328,37 +3131,14 @@
           <w:sz w:val="24"/>
         </w:rPr>
       </w:pPr>
-      <w:proofErr w:type="spellStart"/>
-      <w:r>
-        <w:rPr>
-          <w:rFonts w:ascii="Arial" w:hAnsi="Arial" w:cs="Arial"/>
-          <w:b/>
-          <w:i/>
-          <w:sz w:val="24"/>
-        </w:rPr>
-        <w:t>Value</w:t>
-      </w:r>
-      <w:proofErr w:type="spellEnd"/>
-      <w:r>
-        <w:rPr>
-          <w:rFonts w:ascii="Arial" w:hAnsi="Arial" w:cs="Arial"/>
-          <w:b/>
-          <w:i/>
-          <w:sz w:val="24"/>
-        </w:rPr>
-        <w:t xml:space="preserve"> </w:t>
-      </w:r>
-      <w:proofErr w:type="spellStart"/>
-      <w:r>
-        <w:rPr>
-          <w:rFonts w:ascii="Arial" w:hAnsi="Arial" w:cs="Arial"/>
-          <w:b/>
-          <w:i/>
-          <w:sz w:val="24"/>
-        </w:rPr>
-        <w:t>Object</w:t>
-      </w:r>
-      <w:proofErr w:type="spellEnd"/>
+      <w:r>
+        <w:rPr>
+          <w:rFonts w:ascii="Arial" w:hAnsi="Arial" w:cs="Arial"/>
+          <w:b/>
+          <w:sz w:val="24"/>
+        </w:rPr>
+        <w:t>Objeto de Valor</w:t>
+      </w:r>
       <w:r>
         <w:rPr>
           <w:rFonts w:ascii="Arial" w:hAnsi="Arial" w:cs="Arial"/>
@@ -3390,21 +3170,17 @@
           <w:sz w:val="24"/>
         </w:rPr>
       </w:pPr>
-      <w:proofErr w:type="spellStart"/>
-      <w:r>
-        <w:rPr>
-          <w:rFonts w:ascii="Arial" w:hAnsi="Arial" w:cs="Arial"/>
-          <w:b/>
-          <w:i/>
-          <w:sz w:val="24"/>
-        </w:rPr>
-        <w:t>Factory</w:t>
-      </w:r>
-      <w:proofErr w:type="spellEnd"/>
-      <w:r>
-        <w:rPr>
-          <w:rFonts w:ascii="Arial" w:hAnsi="Arial" w:cs="Arial"/>
-          <w:i/>
+      <w:r>
+        <w:rPr>
+          <w:rFonts w:ascii="Arial" w:hAnsi="Arial" w:cs="Arial"/>
+          <w:b/>
+          <w:sz w:val="24"/>
+        </w:rPr>
+        <w:t>Fábrica</w:t>
+      </w:r>
+      <w:r>
+        <w:rPr>
+          <w:rFonts w:ascii="Arial" w:hAnsi="Arial" w:cs="Arial"/>
           <w:sz w:val="24"/>
         </w:rPr>
         <w:t>:</w:t>
@@ -3444,17 +3220,16 @@
         <w:rPr>
           <w:rFonts w:ascii="Arial" w:hAnsi="Arial" w:cs="Arial"/>
           <w:b/>
+          <w:sz w:val="24"/>
+        </w:rPr>
+        <w:t>Serviço de Domínio</w:t>
+      </w:r>
+      <w:r>
+        <w:rPr>
+          <w:rFonts w:ascii="Arial" w:hAnsi="Arial" w:cs="Arial"/>
           <w:i/>
           <w:sz w:val="24"/>
         </w:rPr>
-        <w:t>Domain Service</w:t>
-      </w:r>
-      <w:r>
-        <w:rPr>
-          <w:rFonts w:ascii="Arial" w:hAnsi="Arial" w:cs="Arial"/>
-          <w:i/>
-          <w:sz w:val="24"/>
-        </w:rPr>
         <w:t>:</w:t>
       </w:r>
       <w:r>
@@ -3462,7 +3237,21 @@
           <w:rFonts w:ascii="Arial" w:hAnsi="Arial" w:cs="Arial"/>
           <w:sz w:val="24"/>
         </w:rPr>
-        <w:t xml:space="preserve"> Serviço do domínio que atende partes do negócio que não se encaixam em entidades específicas, trabalha com diversas entidades, realiza persistência através de repositórios e etc.</w:t>
+        <w:t xml:space="preserve"> </w:t>
+      </w:r>
+      <w:r>
+        <w:rPr>
+          <w:rFonts w:ascii="Arial" w:hAnsi="Arial" w:cs="Arial"/>
+          <w:sz w:val="24"/>
+        </w:rPr>
+        <w:t>A</w:t>
+      </w:r>
+      <w:r>
+        <w:rPr>
+          <w:rFonts w:ascii="Arial" w:hAnsi="Arial" w:cs="Arial"/>
+          <w:sz w:val="24"/>
+        </w:rPr>
+        <w:t>tende partes do negócio que não se encaixam em entidades específicas, trabalha com diversas entidades, realiza persistência através de repositórios e etc.</w:t>
       </w:r>
     </w:p>
     <w:p>
@@ -3481,25 +3270,13 @@
           <w:sz w:val="24"/>
         </w:rPr>
       </w:pPr>
-      <w:proofErr w:type="spellStart"/>
-      <w:r>
-        <w:rPr>
-          <w:rFonts w:ascii="Arial" w:hAnsi="Arial" w:cs="Arial"/>
-          <w:b/>
-          <w:i/>
-          <w:sz w:val="24"/>
-        </w:rPr>
-        <w:t>Application</w:t>
-      </w:r>
-      <w:proofErr w:type="spellEnd"/>
-      <w:r>
-        <w:rPr>
-          <w:rFonts w:ascii="Arial" w:hAnsi="Arial" w:cs="Arial"/>
-          <w:b/>
-          <w:i/>
-          <w:sz w:val="24"/>
-        </w:rPr>
-        <w:t xml:space="preserve"> Service</w:t>
+      <w:r>
+        <w:rPr>
+          <w:rFonts w:ascii="Arial" w:hAnsi="Arial" w:cs="Arial"/>
+          <w:b/>
+          <w:sz w:val="24"/>
+        </w:rPr>
+        <w:t>Serviço de Aplicação</w:t>
       </w:r>
       <w:r>
         <w:rPr>
@@ -3513,7 +3290,14 @@
           <w:rFonts w:ascii="Arial" w:hAnsi="Arial" w:cs="Arial"/>
           <w:sz w:val="24"/>
         </w:rPr>
-        <w:t xml:space="preserve">Serviço de aplicação que orquestra ações disparadas pela camada de apresentação e fornece </w:t>
+        <w:t>O</w:t>
+      </w:r>
+      <w:r>
+        <w:rPr>
+          <w:rFonts w:ascii="Arial" w:hAnsi="Arial" w:cs="Arial"/>
+          <w:sz w:val="24"/>
+        </w:rPr>
+        <w:t xml:space="preserve">rquestra ações disparadas pela camada de apresentação e fornece </w:t>
       </w:r>
       <w:r>
         <w:rPr>
@@ -3612,17 +3396,14 @@
           <w:sz w:val="24"/>
         </w:rPr>
       </w:pPr>
-      <w:proofErr w:type="spellStart"/>
-      <w:r>
-        <w:rPr>
-          <w:rFonts w:ascii="Arial" w:hAnsi="Arial" w:cs="Arial"/>
-          <w:b/>
-          <w:i/>
-          <w:sz w:val="24"/>
-        </w:rPr>
-        <w:t>Repository</w:t>
-      </w:r>
-      <w:proofErr w:type="spellEnd"/>
+      <w:r>
+        <w:rPr>
+          <w:rFonts w:ascii="Arial" w:hAnsi="Arial" w:cs="Arial"/>
+          <w:b/>
+          <w:sz w:val="24"/>
+        </w:rPr>
+        <w:t>Repositórios</w:t>
+      </w:r>
       <w:r>
         <w:rPr>
           <w:rFonts w:ascii="Arial" w:hAnsi="Arial" w:cs="Arial"/>
@@ -3654,39 +3435,462 @@
           <w:sz w:val="24"/>
         </w:rPr>
       </w:pPr>
+      <w:r>
+        <w:rPr>
+          <w:rFonts w:ascii="Arial" w:hAnsi="Arial" w:cs="Arial"/>
+          <w:b/>
+          <w:sz w:val="24"/>
+        </w:rPr>
+        <w:t>Serviço Externo</w:t>
+      </w:r>
+      <w:r>
+        <w:rPr>
+          <w:rFonts w:ascii="Arial" w:hAnsi="Arial" w:cs="Arial"/>
+          <w:sz w:val="24"/>
+        </w:rPr>
+        <w:t xml:space="preserve">: </w:t>
+      </w:r>
+      <w:r>
+        <w:rPr>
+          <w:rFonts w:ascii="Arial" w:hAnsi="Arial" w:cs="Arial"/>
+          <w:sz w:val="24"/>
+        </w:rPr>
+        <w:t>R</w:t>
+      </w:r>
+      <w:r>
+        <w:rPr>
+          <w:rFonts w:ascii="Arial" w:hAnsi="Arial" w:cs="Arial"/>
+          <w:sz w:val="24"/>
+        </w:rPr>
+        <w:t>ealiza a consulta/persistência de informações por meios diversos.</w:t>
+      </w:r>
+    </w:p>
+    <w:p>
+      <w:pPr>
+        <w:shd w:val="clear" w:color="auto" w:fill="FFFFFF"/>
+        <w:spacing w:after="0" w:line="360" w:lineRule="auto"/>
+        <w:jc w:val="both"/>
+        <w:textAlignment w:val="baseline"/>
+        <w:rPr>
+          <w:rFonts w:ascii="Arial" w:hAnsi="Arial" w:cs="Arial"/>
+          <w:b/>
+          <w:sz w:val="24"/>
+        </w:rPr>
+      </w:pPr>
+    </w:p>
+    <w:p>
+      <w:pPr>
+        <w:spacing w:line="360" w:lineRule="auto"/>
+        <w:jc w:val="both"/>
+        <w:rPr>
+          <w:rFonts w:ascii="Arial" w:hAnsi="Arial" w:cs="Arial"/>
+          <w:b/>
+          <w:sz w:val="28"/>
+        </w:rPr>
+      </w:pPr>
+      <w:r>
+        <w:rPr>
+          <w:rFonts w:ascii="Arial" w:hAnsi="Arial" w:cs="Arial"/>
+          <w:b/>
+          <w:sz w:val="28"/>
+        </w:rPr>
+        <w:t>Para pensar...</w:t>
+      </w:r>
+    </w:p>
+    <w:p>
+      <w:pPr>
+        <w:shd w:val="clear" w:color="auto" w:fill="FFFFFF"/>
+        <w:spacing w:after="0" w:line="360" w:lineRule="auto"/>
+        <w:jc w:val="both"/>
+        <w:textAlignment w:val="baseline"/>
+        <w:rPr>
+          <w:rFonts w:ascii="Arial" w:hAnsi="Arial" w:cs="Arial"/>
+          <w:sz w:val="24"/>
+        </w:rPr>
+      </w:pPr>
+      <w:r>
+        <w:rPr>
+          <w:rFonts w:ascii="Arial" w:hAnsi="Arial" w:cs="Arial"/>
+          <w:sz w:val="24"/>
+        </w:rPr>
+        <w:tab/>
+        <w:t>A base do DDD está no conceito de linguagem Ubíqua, que também podemos chamar de linguagem onipresente. Não está em definir o que é uma entidade, objeto de valor, agregado, serviço ou repositório. Para entender melhor, vejamos a figura 5.</w:t>
+      </w:r>
+    </w:p>
+    <w:p>
+      <w:pPr>
+        <w:shd w:val="clear" w:color="auto" w:fill="FFFFFF"/>
+        <w:spacing w:after="0" w:line="360" w:lineRule="auto"/>
+        <w:jc w:val="both"/>
+        <w:textAlignment w:val="baseline"/>
+        <w:rPr>
+          <w:rFonts w:ascii="Arial" w:hAnsi="Arial" w:cs="Arial"/>
+          <w:sz w:val="24"/>
+        </w:rPr>
+      </w:pPr>
+    </w:p>
+    <w:p>
+      <w:pPr>
+        <w:keepNext/>
+        <w:shd w:val="clear" w:color="auto" w:fill="FFFFFF"/>
+        <w:spacing w:after="0" w:line="360" w:lineRule="auto"/>
+        <w:jc w:val="center"/>
+        <w:textAlignment w:val="baseline"/>
+      </w:pPr>
+      <w:r>
+        <w:rPr>
+          <w:noProof/>
+        </w:rPr>
+        <w:drawing>
+          <wp:inline distT="0" distB="0" distL="0" distR="0" wp14:anchorId="171420C7" wp14:editId="7A3A265D">
+            <wp:extent cx="2619375" cy="1104900"/>
+            <wp:effectExtent l="0" t="0" r="9525" b="0"/>
+            <wp:docPr id="5" name="Imagem 5"/>
+            <wp:cNvGraphicFramePr>
+              <a:graphicFrameLocks xmlns:a="http://schemas.openxmlformats.org/drawingml/2006/main" noChangeAspect="1"/>
+            </wp:cNvGraphicFramePr>
+            <a:graphic xmlns:a="http://schemas.openxmlformats.org/drawingml/2006/main">
+              <a:graphicData uri="http://schemas.openxmlformats.org/drawingml/2006/picture">
+                <pic:pic xmlns:pic="http://schemas.openxmlformats.org/drawingml/2006/picture">
+                  <pic:nvPicPr>
+                    <pic:cNvPr id="1" name=""/>
+                    <pic:cNvPicPr/>
+                  </pic:nvPicPr>
+                  <pic:blipFill>
+                    <a:blip r:embed="rId9"/>
+                    <a:stretch>
+                      <a:fillRect/>
+                    </a:stretch>
+                  </pic:blipFill>
+                  <pic:spPr>
+                    <a:xfrm>
+                      <a:off x="0" y="0"/>
+                      <a:ext cx="2619375" cy="1104900"/>
+                    </a:xfrm>
+                    <a:prstGeom prst="rect">
+                      <a:avLst/>
+                    </a:prstGeom>
+                  </pic:spPr>
+                </pic:pic>
+              </a:graphicData>
+            </a:graphic>
+          </wp:inline>
+        </w:drawing>
+      </w:r>
+    </w:p>
+    <w:p>
+      <w:pPr>
+        <w:pStyle w:val="Legenda"/>
+        <w:jc w:val="center"/>
+        <w:rPr>
+          <w:rFonts w:ascii="Arial" w:hAnsi="Arial" w:cs="Arial"/>
+          <w:b/>
+          <w:i w:val="0"/>
+          <w:color w:val="auto"/>
+          <w:sz w:val="20"/>
+        </w:rPr>
+      </w:pPr>
+      <w:r>
+        <w:rPr>
+          <w:rFonts w:ascii="Arial" w:hAnsi="Arial" w:cs="Arial"/>
+          <w:b/>
+          <w:i w:val="0"/>
+          <w:color w:val="auto"/>
+          <w:sz w:val="20"/>
+        </w:rPr>
+        <w:t xml:space="preserve">Figura </w:t>
+      </w:r>
+      <w:r>
+        <w:rPr>
+          <w:rFonts w:ascii="Arial" w:hAnsi="Arial" w:cs="Arial"/>
+          <w:b/>
+          <w:i w:val="0"/>
+          <w:color w:val="auto"/>
+          <w:sz w:val="20"/>
+        </w:rPr>
+        <w:fldChar w:fldCharType="begin"/>
+      </w:r>
+      <w:r>
+        <w:rPr>
+          <w:rFonts w:ascii="Arial" w:hAnsi="Arial" w:cs="Arial"/>
+          <w:b/>
+          <w:i w:val="0"/>
+          <w:color w:val="auto"/>
+          <w:sz w:val="20"/>
+        </w:rPr>
+        <w:instrText xml:space="preserve"> SEQ Figura \* ARABIC </w:instrText>
+      </w:r>
+      <w:r>
+        <w:rPr>
+          <w:rFonts w:ascii="Arial" w:hAnsi="Arial" w:cs="Arial"/>
+          <w:b/>
+          <w:i w:val="0"/>
+          <w:color w:val="auto"/>
+          <w:sz w:val="20"/>
+        </w:rPr>
+        <w:fldChar w:fldCharType="separate"/>
+      </w:r>
+      <w:r>
+        <w:rPr>
+          <w:rFonts w:ascii="Arial" w:hAnsi="Arial" w:cs="Arial"/>
+          <w:b/>
+          <w:i w:val="0"/>
+          <w:noProof/>
+          <w:color w:val="auto"/>
+          <w:sz w:val="20"/>
+        </w:rPr>
+        <w:t>5</w:t>
+      </w:r>
+      <w:r>
+        <w:rPr>
+          <w:rFonts w:ascii="Arial" w:hAnsi="Arial" w:cs="Arial"/>
+          <w:b/>
+          <w:i w:val="0"/>
+          <w:color w:val="auto"/>
+          <w:sz w:val="20"/>
+        </w:rPr>
+        <w:fldChar w:fldCharType="end"/>
+      </w:r>
+      <w:r>
+        <w:rPr>
+          <w:rFonts w:ascii="Arial" w:hAnsi="Arial" w:cs="Arial"/>
+          <w:b/>
+          <w:i w:val="0"/>
+          <w:color w:val="auto"/>
+          <w:sz w:val="20"/>
+        </w:rPr>
+        <w:t xml:space="preserve"> - Classe </w:t>
+      </w:r>
       <w:proofErr w:type="spellStart"/>
       <w:r>
         <w:rPr>
           <w:rFonts w:ascii="Arial" w:hAnsi="Arial" w:cs="Arial"/>
           <w:b/>
-          <w:i/>
-          <w:sz w:val="24"/>
-        </w:rPr>
-        <w:t>External</w:t>
+          <w:i w:val="0"/>
+          <w:color w:val="auto"/>
+          <w:sz w:val="20"/>
+        </w:rPr>
+        <w:t>Employee</w:t>
       </w:r>
       <w:proofErr w:type="spellEnd"/>
       <w:r>
         <w:rPr>
           <w:rFonts w:ascii="Arial" w:hAnsi="Arial" w:cs="Arial"/>
           <w:b/>
-          <w:i/>
-          <w:sz w:val="24"/>
-        </w:rPr>
-        <w:t xml:space="preserve"> Service</w:t>
-      </w:r>
-      <w:r>
-        <w:rPr>
-          <w:rFonts w:ascii="Arial" w:hAnsi="Arial" w:cs="Arial"/>
-          <w:sz w:val="24"/>
-        </w:rPr>
-        <w:t xml:space="preserve">: </w:t>
-      </w:r>
-      <w:r>
-        <w:rPr>
-          <w:rFonts w:ascii="Arial" w:hAnsi="Arial" w:cs="Arial"/>
-          <w:sz w:val="24"/>
-        </w:rPr>
-        <w:t>Serviço externo que realiza a consulta/persistência de informações por meios diversos.</w:t>
+          <w:i w:val="0"/>
+          <w:color w:val="auto"/>
+          <w:sz w:val="20"/>
+        </w:rPr>
+        <w:t>.</w:t>
+      </w:r>
+      <w:r>
+        <w:rPr>
+          <w:rFonts w:ascii="Arial" w:hAnsi="Arial" w:cs="Arial"/>
+          <w:b/>
+          <w:i w:val="0"/>
+          <w:color w:val="auto"/>
+          <w:sz w:val="20"/>
+        </w:rPr>
+        <w:t xml:space="preserve"> </w:t>
+      </w:r>
+      <w:r>
+        <w:rPr>
+          <w:rFonts w:ascii="Arial" w:hAnsi="Arial" w:cs="Arial"/>
+          <w:b/>
+          <w:i w:val="0"/>
+          <w:color w:val="auto"/>
+          <w:sz w:val="20"/>
+        </w:rPr>
+        <w:t>Fonte (Júnior, 2019)</w:t>
+      </w:r>
+    </w:p>
+    <w:p>
+      <w:pPr>
+        <w:pStyle w:val="Legenda"/>
+        <w:jc w:val="center"/>
+        <w:rPr>
+          <w:rFonts w:ascii="Arial" w:hAnsi="Arial" w:cs="Arial"/>
+          <w:b/>
+          <w:i w:val="0"/>
+          <w:color w:val="auto"/>
+          <w:sz w:val="20"/>
+        </w:rPr>
+      </w:pPr>
+    </w:p>
+    <w:p/>
+    <w:p>
+      <w:pPr>
+        <w:spacing w:line="360" w:lineRule="auto"/>
+        <w:jc w:val="both"/>
+        <w:rPr>
+          <w:rFonts w:ascii="Arial" w:hAnsi="Arial" w:cs="Arial"/>
+          <w:sz w:val="24"/>
+        </w:rPr>
+      </w:pPr>
+      <w:r>
+        <w:lastRenderedPageBreak/>
+        <w:tab/>
+      </w:r>
+      <w:r>
+        <w:rPr>
+          <w:rFonts w:ascii="Arial" w:hAnsi="Arial" w:cs="Arial"/>
+          <w:sz w:val="24"/>
+        </w:rPr>
+        <w:t xml:space="preserve">Eis um exemplo de uma classe anêmica! Mas, já sabemos que em DDD um objeto de domínio que representa algo do mundo real deve conter estados e comportamentos. </w:t>
+      </w:r>
+      <w:r>
+        <w:rPr>
+          <w:rFonts w:ascii="Arial" w:hAnsi="Arial" w:cs="Arial"/>
+          <w:sz w:val="24"/>
+        </w:rPr>
+        <w:t xml:space="preserve">A figura 6 mostra </w:t>
+      </w:r>
+      <w:r>
+        <w:rPr>
+          <w:rFonts w:ascii="Arial" w:hAnsi="Arial" w:cs="Arial"/>
+          <w:sz w:val="24"/>
+        </w:rPr>
+        <w:t>a mesma classe com construtor e comportamentos, tornando a classe menos anêmica, mas, estaria ela de fato representando o que é DDD?</w:t>
+      </w:r>
+    </w:p>
+    <w:p>
+      <w:pPr>
+        <w:keepNext/>
+        <w:spacing w:line="360" w:lineRule="auto"/>
+        <w:jc w:val="center"/>
+      </w:pPr>
+      <w:r>
+        <w:rPr>
+          <w:noProof/>
+        </w:rPr>
+        <w:drawing>
+          <wp:inline distT="0" distB="0" distL="0" distR="0" wp14:anchorId="3F752C00" wp14:editId="0D25C1C3">
+            <wp:extent cx="3143250" cy="2419350"/>
+            <wp:effectExtent l="0" t="0" r="0" b="0"/>
+            <wp:docPr id="6" name="Imagem 6"/>
+            <wp:cNvGraphicFramePr>
+              <a:graphicFrameLocks xmlns:a="http://schemas.openxmlformats.org/drawingml/2006/main" noChangeAspect="1"/>
+            </wp:cNvGraphicFramePr>
+            <a:graphic xmlns:a="http://schemas.openxmlformats.org/drawingml/2006/main">
+              <a:graphicData uri="http://schemas.openxmlformats.org/drawingml/2006/picture">
+                <pic:pic xmlns:pic="http://schemas.openxmlformats.org/drawingml/2006/picture">
+                  <pic:nvPicPr>
+                    <pic:cNvPr id="1" name=""/>
+                    <pic:cNvPicPr/>
+                  </pic:nvPicPr>
+                  <pic:blipFill>
+                    <a:blip r:embed="rId10"/>
+                    <a:stretch>
+                      <a:fillRect/>
+                    </a:stretch>
+                  </pic:blipFill>
+                  <pic:spPr>
+                    <a:xfrm>
+                      <a:off x="0" y="0"/>
+                      <a:ext cx="3143250" cy="2419350"/>
+                    </a:xfrm>
+                    <a:prstGeom prst="rect">
+                      <a:avLst/>
+                    </a:prstGeom>
+                  </pic:spPr>
+                </pic:pic>
+              </a:graphicData>
+            </a:graphic>
+          </wp:inline>
+        </w:drawing>
+      </w:r>
+    </w:p>
+    <w:p>
+      <w:pPr>
+        <w:pStyle w:val="Legenda"/>
+        <w:jc w:val="center"/>
+        <w:rPr>
+          <w:rFonts w:ascii="Arial" w:hAnsi="Arial" w:cs="Arial"/>
+          <w:b/>
+          <w:i w:val="0"/>
+          <w:color w:val="auto"/>
+          <w:sz w:val="20"/>
+        </w:rPr>
+      </w:pPr>
+      <w:r>
+        <w:rPr>
+          <w:rFonts w:ascii="Arial" w:hAnsi="Arial" w:cs="Arial"/>
+          <w:b/>
+          <w:i w:val="0"/>
+          <w:color w:val="auto"/>
+          <w:sz w:val="20"/>
+        </w:rPr>
+        <w:t xml:space="preserve">Figura </w:t>
+      </w:r>
+      <w:r>
+        <w:rPr>
+          <w:rFonts w:ascii="Arial" w:hAnsi="Arial" w:cs="Arial"/>
+          <w:b/>
+          <w:i w:val="0"/>
+          <w:color w:val="auto"/>
+          <w:sz w:val="20"/>
+        </w:rPr>
+        <w:fldChar w:fldCharType="begin"/>
+      </w:r>
+      <w:r>
+        <w:rPr>
+          <w:rFonts w:ascii="Arial" w:hAnsi="Arial" w:cs="Arial"/>
+          <w:b/>
+          <w:i w:val="0"/>
+          <w:color w:val="auto"/>
+          <w:sz w:val="20"/>
+        </w:rPr>
+        <w:instrText xml:space="preserve"> SEQ Figura \* ARABIC </w:instrText>
+      </w:r>
+      <w:r>
+        <w:rPr>
+          <w:rFonts w:ascii="Arial" w:hAnsi="Arial" w:cs="Arial"/>
+          <w:b/>
+          <w:i w:val="0"/>
+          <w:color w:val="auto"/>
+          <w:sz w:val="20"/>
+        </w:rPr>
+        <w:fldChar w:fldCharType="separate"/>
+      </w:r>
+      <w:r>
+        <w:rPr>
+          <w:rFonts w:ascii="Arial" w:hAnsi="Arial" w:cs="Arial"/>
+          <w:b/>
+          <w:i w:val="0"/>
+          <w:color w:val="auto"/>
+          <w:sz w:val="20"/>
+        </w:rPr>
+        <w:t>6</w:t>
+      </w:r>
+      <w:r>
+        <w:rPr>
+          <w:rFonts w:ascii="Arial" w:hAnsi="Arial" w:cs="Arial"/>
+          <w:b/>
+          <w:i w:val="0"/>
+          <w:color w:val="auto"/>
+          <w:sz w:val="20"/>
+        </w:rPr>
+        <w:fldChar w:fldCharType="end"/>
+      </w:r>
+      <w:r>
+        <w:rPr>
+          <w:rFonts w:ascii="Arial" w:hAnsi="Arial" w:cs="Arial"/>
+          <w:b/>
+          <w:i w:val="0"/>
+          <w:color w:val="auto"/>
+          <w:sz w:val="20"/>
+        </w:rPr>
+        <w:t xml:space="preserve"> - Classe menos anêmica.</w:t>
+      </w:r>
+      <w:r>
+        <w:rPr>
+          <w:rFonts w:ascii="Arial" w:hAnsi="Arial" w:cs="Arial"/>
+          <w:b/>
+          <w:i w:val="0"/>
+          <w:color w:val="auto"/>
+          <w:sz w:val="20"/>
+        </w:rPr>
+        <w:t xml:space="preserve"> Fonte (Júnior, 2019)</w:t>
       </w:r>
     </w:p>
     <w:p>
@@ -3703,6 +3907,76 @@
     <w:p>
       <w:pPr>
         <w:spacing w:line="360" w:lineRule="auto"/>
+        <w:ind w:firstLine="708"/>
+        <w:jc w:val="both"/>
+        <w:rPr>
+          <w:rFonts w:ascii="Arial" w:hAnsi="Arial" w:cs="Arial"/>
+          <w:sz w:val="24"/>
+        </w:rPr>
+      </w:pPr>
+      <w:r>
+        <w:rPr>
+          <w:rFonts w:ascii="Arial" w:hAnsi="Arial" w:cs="Arial"/>
+          <w:sz w:val="24"/>
+        </w:rPr>
+        <w:t xml:space="preserve">O problema está no método “dar aumento” por não ser a forma como os especialistas de domínio descrevem a operação. Converse com uma pessoa de </w:t>
+      </w:r>
+      <w:r>
+        <w:rPr>
+          <w:rFonts w:ascii="Arial" w:hAnsi="Arial" w:cs="Arial"/>
+          <w:sz w:val="24"/>
+        </w:rPr>
+        <w:t>RH e você nunca a ouvirá dizer em “dar aumento” e sim em “movimentação salarial”, “acordo coletivo”, “dissidio” e etc.</w:t>
+      </w:r>
+    </w:p>
+    <w:p>
+      <w:pPr>
+        <w:spacing w:line="360" w:lineRule="auto"/>
+        <w:ind w:firstLine="708"/>
+        <w:jc w:val="both"/>
+        <w:rPr>
+          <w:rFonts w:ascii="Arial" w:hAnsi="Arial" w:cs="Arial"/>
+          <w:sz w:val="24"/>
+        </w:rPr>
+      </w:pPr>
+      <w:r>
+        <w:rPr>
+          <w:rFonts w:ascii="Arial" w:hAnsi="Arial" w:cs="Arial"/>
+          <w:sz w:val="24"/>
+        </w:rPr>
+        <w:t>Identificar e implementar a linguagem Ubíqua não serve apenas para definir nomes de classes ou métodos, ela deve revelar as motivações para as mudanças de estado de nossas entidades. Entender, de verdade, a linguagem ubíqua é muito mais do que aprender padrões. Sozinhos, o valor deles é nulo (</w:t>
+      </w:r>
+      <w:r>
+        <w:rPr>
+          <w:rFonts w:ascii="Arial" w:hAnsi="Arial" w:cs="Arial"/>
+          <w:sz w:val="24"/>
+        </w:rPr>
+        <w:t>Júnior, 2019</w:t>
+      </w:r>
+      <w:r>
+        <w:rPr>
+          <w:rFonts w:ascii="Arial" w:hAnsi="Arial" w:cs="Arial"/>
+          <w:sz w:val="24"/>
+        </w:rPr>
+        <w:t xml:space="preserve">). </w:t>
+      </w:r>
+    </w:p>
+    <w:p>
+      <w:pPr>
+        <w:spacing w:line="360" w:lineRule="auto"/>
+        <w:ind w:firstLine="708"/>
+        <w:jc w:val="both"/>
+        <w:rPr>
+          <w:rFonts w:ascii="Arial" w:hAnsi="Arial" w:cs="Arial"/>
+          <w:sz w:val="24"/>
+        </w:rPr>
+      </w:pPr>
+      <w:bookmarkStart w:id="0" w:name="_GoBack"/>
+      <w:bookmarkEnd w:id="0"/>
+    </w:p>
+    <w:p>
+      <w:pPr>
+        <w:spacing w:line="360" w:lineRule="auto"/>
         <w:jc w:val="both"/>
         <w:rPr>
           <w:rFonts w:ascii="Arial" w:hAnsi="Arial" w:cs="Arial"/>
@@ -3755,7 +4029,15 @@
           <w:rFonts w:ascii="Arial" w:hAnsi="Arial" w:cs="Arial"/>
           <w:sz w:val="24"/>
         </w:rPr>
-        <w:t xml:space="preserve">aprender e entender sobre o negócio. </w:t>
+        <w:t xml:space="preserve">aprender e </w:t>
+      </w:r>
+      <w:r>
+        <w:rPr>
+          <w:rFonts w:ascii="Arial" w:hAnsi="Arial" w:cs="Arial"/>
+          <w:sz w:val="24"/>
+        </w:rPr>
+        <w:lastRenderedPageBreak/>
+        <w:t xml:space="preserve">entender sobre o negócio. </w:t>
       </w:r>
       <w:r>
         <w:rPr>
@@ -3783,7 +4065,6 @@
           <w:lang w:val="en-US"/>
         </w:rPr>
       </w:pPr>
-      <w:bookmarkStart w:id="0" w:name="_GoBack"/>
       <w:r>
         <w:rPr>
           <w:rFonts w:ascii="Arial" w:hAnsi="Arial" w:cs="Arial"/>
@@ -3815,7 +4096,7 @@
         </w:rPr>
         <w:t>(</w:t>
       </w:r>
-      <w:hyperlink r:id="rId10" w:history="1">
+      <w:hyperlink r:id="rId11" w:history="1">
         <w:r>
           <w:rPr>
             <w:rStyle w:val="Hyperlink"/>
@@ -3849,7 +4130,7 @@
         </w:rPr>
         <w:t>(</w:t>
       </w:r>
-      <w:hyperlink r:id="rId11" w:history="1">
+      <w:hyperlink r:id="rId12" w:history="1">
         <w:r>
           <w:rPr>
             <w:rStyle w:val="Hyperlink"/>
@@ -3961,25 +4242,23 @@
           <w:sz w:val="24"/>
           <w:lang w:val="en-US"/>
         </w:rPr>
-        <w:t xml:space="preserve">” by Abel </w:t>
-      </w:r>
-      <w:proofErr w:type="spellStart"/>
+        <w:t>” by Abel Avram</w:t>
+      </w:r>
       <w:r>
         <w:rPr>
           <w:rFonts w:ascii="Arial" w:hAnsi="Arial" w:cs="Arial"/>
           <w:sz w:val="24"/>
           <w:lang w:val="en-US"/>
         </w:rPr>
-        <w:t>Avram</w:t>
-      </w:r>
-      <w:proofErr w:type="spellEnd"/>
+        <w:t xml:space="preserve">, </w:t>
+      </w:r>
       <w:r>
         <w:rPr>
           <w:rFonts w:ascii="Arial" w:hAnsi="Arial" w:cs="Arial"/>
           <w:sz w:val="24"/>
           <w:lang w:val="en-US"/>
         </w:rPr>
-        <w:t xml:space="preserve">, </w:t>
+        <w:t>“</w:t>
       </w:r>
       <w:r>
         <w:rPr>
@@ -3987,6 +4266,30 @@
           <w:sz w:val="24"/>
           <w:lang w:val="en-US"/>
         </w:rPr>
+        <w:t>Domain-Driven Design: Tackling Complexity in the Heart of Software</w:t>
+      </w:r>
+      <w:r>
+        <w:rPr>
+          <w:rFonts w:ascii="Arial" w:hAnsi="Arial" w:cs="Arial"/>
+          <w:sz w:val="24"/>
+          <w:lang w:val="en-US"/>
+        </w:rPr>
+        <w:t>” by Erick Evans</w:t>
+      </w:r>
+      <w:r>
+        <w:rPr>
+          <w:rFonts w:ascii="Arial" w:hAnsi="Arial" w:cs="Arial"/>
+          <w:sz w:val="24"/>
+          <w:lang w:val="en-US"/>
+        </w:rPr>
+        <w:t xml:space="preserve"> e </w:t>
+      </w:r>
+      <w:r>
+        <w:rPr>
+          <w:rFonts w:ascii="Arial" w:hAnsi="Arial" w:cs="Arial"/>
+          <w:sz w:val="24"/>
+          <w:lang w:val="en-US"/>
+        </w:rPr>
         <w:t>“</w:t>
       </w:r>
       <w:r>
@@ -3995,7 +4298,7 @@
           <w:sz w:val="24"/>
           <w:lang w:val="en-US"/>
         </w:rPr>
-        <w:t xml:space="preserve">Domain-Driven Design: </w:t>
+        <w:t>Implementing Domain-Driven Design" by Vaughn Vernon</w:t>
       </w:r>
       <w:r>
         <w:rPr>
@@ -4003,50 +4306,8 @@
           <w:sz w:val="24"/>
           <w:lang w:val="en-US"/>
         </w:rPr>
-        <w:lastRenderedPageBreak/>
-        <w:t>Tackling Complexity in the Heart of Software</w:t>
-      </w:r>
-      <w:r>
-        <w:rPr>
-          <w:rFonts w:ascii="Arial" w:hAnsi="Arial" w:cs="Arial"/>
-          <w:sz w:val="24"/>
-          <w:lang w:val="en-US"/>
-        </w:rPr>
-        <w:t>” by Erick Evans</w:t>
-      </w:r>
-      <w:r>
-        <w:rPr>
-          <w:rFonts w:ascii="Arial" w:hAnsi="Arial" w:cs="Arial"/>
-          <w:sz w:val="24"/>
-          <w:lang w:val="en-US"/>
-        </w:rPr>
-        <w:t xml:space="preserve"> e </w:t>
-      </w:r>
-      <w:r>
-        <w:rPr>
-          <w:rFonts w:ascii="Arial" w:hAnsi="Arial" w:cs="Arial"/>
-          <w:sz w:val="24"/>
-          <w:lang w:val="en-US"/>
-        </w:rPr>
-        <w:t>“</w:t>
-      </w:r>
-      <w:r>
-        <w:rPr>
-          <w:rFonts w:ascii="Arial" w:hAnsi="Arial" w:cs="Arial"/>
-          <w:sz w:val="24"/>
-          <w:lang w:val="en-US"/>
-        </w:rPr>
-        <w:t>Implementing Domain-Driven Design" by Vaughn Vernon</w:t>
-      </w:r>
-      <w:r>
-        <w:rPr>
-          <w:rFonts w:ascii="Arial" w:hAnsi="Arial" w:cs="Arial"/>
-          <w:sz w:val="24"/>
-          <w:lang w:val="en-US"/>
-        </w:rPr>
         <w:t xml:space="preserve"> </w:t>
       </w:r>
-      <w:bookmarkEnd w:id="0"/>
     </w:p>
     <w:p>
       <w:pPr>
@@ -4118,7 +4379,6 @@
         </w:rPr>
         <w:t xml:space="preserve">AVRAM, Abel. </w:t>
       </w:r>
-      <w:proofErr w:type="gramStart"/>
       <w:r>
         <w:rPr>
           <w:rFonts w:ascii="Arial" w:hAnsi="Arial" w:cs="Arial"/>
@@ -4126,35 +4386,15 @@
           <w:sz w:val="24"/>
           <w:lang w:val="en-US"/>
         </w:rPr>
-        <w:t>Domain-Driven Design Quickly.</w:t>
-      </w:r>
-      <w:proofErr w:type="gramEnd"/>
-      <w:r>
-        <w:rPr>
-          <w:rFonts w:ascii="Arial" w:hAnsi="Arial" w:cs="Arial"/>
-          <w:i/>
+        <w:t xml:space="preserve">Domain-Driven Design Quickly. </w:t>
+      </w:r>
+      <w:r>
+        <w:rPr>
+          <w:rFonts w:ascii="Arial" w:hAnsi="Arial" w:cs="Arial"/>
           <w:sz w:val="24"/>
           <w:lang w:val="en-US"/>
         </w:rPr>
-        <w:t xml:space="preserve"> </w:t>
-      </w:r>
-      <w:proofErr w:type="gramStart"/>
-      <w:r>
-        <w:rPr>
-          <w:rFonts w:ascii="Arial" w:hAnsi="Arial" w:cs="Arial"/>
-          <w:sz w:val="24"/>
-          <w:lang w:val="en-US"/>
-        </w:rPr>
-        <w:t>1.Ed</w:t>
-      </w:r>
-      <w:proofErr w:type="gramEnd"/>
-      <w:r>
-        <w:rPr>
-          <w:rFonts w:ascii="Arial" w:hAnsi="Arial" w:cs="Arial"/>
-          <w:sz w:val="24"/>
-          <w:lang w:val="en-US"/>
-        </w:rPr>
-        <w:t>. - C4Media, Publisher of InfoQ.com Enterprise Software Development Community, 2006</w:t>
+        <w:t>1.Ed. - C4Media, Publisher of InfoQ.com Enterprise Software Development Community, 2006</w:t>
       </w:r>
     </w:p>
     <w:p>
@@ -4212,7 +4452,7 @@
         </w:rPr>
         <w:t xml:space="preserve">Disponível em: </w:t>
       </w:r>
-      <w:hyperlink r:id="rId12" w:history="1">
+      <w:hyperlink r:id="rId13" w:history="1">
         <w:r>
           <w:rPr>
             <w:rStyle w:val="Hyperlink"/>
@@ -4327,7 +4567,7 @@
         </w:rPr>
         <w:t xml:space="preserve"> Disponível em: </w:t>
       </w:r>
-      <w:hyperlink r:id="rId13" w:history="1">
+      <w:hyperlink r:id="rId14" w:history="1">
         <w:r>
           <w:rPr>
             <w:rStyle w:val="Hyperlink"/>
@@ -4469,7 +4709,7 @@
         </w:rPr>
         <w:t xml:space="preserve"> Disponível em: </w:t>
       </w:r>
-      <w:hyperlink r:id="rId14" w:history="1">
+      <w:hyperlink r:id="rId15" w:history="1">
         <w:r>
           <w:rPr>
             <w:rStyle w:val="Hyperlink"/>
@@ -4598,7 +4838,7 @@
         </w:rPr>
         <w:t xml:space="preserve"> Disponível em: </w:t>
       </w:r>
-      <w:hyperlink r:id="rId15" w:history="1">
+      <w:hyperlink r:id="rId16" w:history="1">
         <w:r>
           <w:rPr>
             <w:rStyle w:val="Hyperlink"/>
@@ -4637,17 +4877,191 @@
           <w:szCs w:val="24"/>
         </w:rPr>
       </w:pPr>
-    </w:p>
-    <w:p>
-      <w:pPr>
-        <w:spacing w:line="360" w:lineRule="auto"/>
-        <w:jc w:val="both"/>
-        <w:rPr>
-          <w:rFonts w:ascii="Arial" w:hAnsi="Arial" w:cs="Arial"/>
-          <w:sz w:val="24"/>
-          <w:szCs w:val="24"/>
-        </w:rPr>
-      </w:pPr>
+      <w:r>
+        <w:rPr>
+          <w:rFonts w:ascii="Arial" w:hAnsi="Arial" w:cs="Arial"/>
+          <w:sz w:val="24"/>
+          <w:szCs w:val="24"/>
+        </w:rPr>
+        <w:t>J</w:t>
+      </w:r>
+      <w:r>
+        <w:rPr>
+          <w:rFonts w:ascii="Arial" w:hAnsi="Arial" w:cs="Arial"/>
+          <w:sz w:val="24"/>
+          <w:szCs w:val="24"/>
+        </w:rPr>
+        <w:t>ú</w:t>
+      </w:r>
+      <w:r>
+        <w:rPr>
+          <w:rFonts w:ascii="Arial" w:hAnsi="Arial" w:cs="Arial"/>
+          <w:sz w:val="24"/>
+          <w:szCs w:val="24"/>
+        </w:rPr>
+        <w:t>nior</w:t>
+      </w:r>
+      <w:r>
+        <w:rPr>
+          <w:rFonts w:ascii="Arial" w:hAnsi="Arial" w:cs="Arial"/>
+          <w:sz w:val="24"/>
+          <w:szCs w:val="24"/>
+        </w:rPr>
+        <w:t>,</w:t>
+      </w:r>
+      <w:r>
+        <w:rPr>
+          <w:rFonts w:ascii="Arial" w:hAnsi="Arial" w:cs="Arial"/>
+          <w:sz w:val="24"/>
+          <w:szCs w:val="24"/>
+        </w:rPr>
+        <w:t xml:space="preserve"> </w:t>
+      </w:r>
+      <w:proofErr w:type="spellStart"/>
+      <w:r>
+        <w:rPr>
+          <w:rFonts w:ascii="Arial" w:hAnsi="Arial" w:cs="Arial"/>
+          <w:sz w:val="24"/>
+          <w:szCs w:val="24"/>
+        </w:rPr>
+        <w:t>Elemar</w:t>
+      </w:r>
+      <w:proofErr w:type="spellEnd"/>
+      <w:r>
+        <w:rPr>
+          <w:rFonts w:ascii="Arial" w:hAnsi="Arial" w:cs="Arial"/>
+          <w:sz w:val="24"/>
+          <w:szCs w:val="24"/>
+        </w:rPr>
+        <w:t>.</w:t>
+      </w:r>
+      <w:r>
+        <w:rPr>
+          <w:rFonts w:ascii="Arial" w:hAnsi="Arial" w:cs="Arial"/>
+          <w:sz w:val="24"/>
+          <w:szCs w:val="24"/>
+        </w:rPr>
+        <w:t xml:space="preserve"> </w:t>
+      </w:r>
+      <w:r>
+        <w:rPr>
+          <w:rFonts w:ascii="Arial" w:hAnsi="Arial" w:cs="Arial"/>
+          <w:bCs/>
+          <w:sz w:val="24"/>
+          <w:szCs w:val="24"/>
+        </w:rPr>
+        <w:t>Linguagem Onipresente</w:t>
+      </w:r>
+      <w:r>
+        <w:rPr>
+          <w:rFonts w:ascii="Arial" w:hAnsi="Arial" w:cs="Arial"/>
+          <w:sz w:val="24"/>
+          <w:szCs w:val="24"/>
+        </w:rPr>
+        <w:t>.</w:t>
+      </w:r>
+      <w:r>
+        <w:rPr>
+          <w:rFonts w:ascii="Arial" w:hAnsi="Arial" w:cs="Arial"/>
+          <w:sz w:val="24"/>
+          <w:szCs w:val="24"/>
+        </w:rPr>
+        <w:t xml:space="preserve"> 201</w:t>
+      </w:r>
+      <w:r>
+        <w:rPr>
+          <w:rFonts w:ascii="Arial" w:hAnsi="Arial" w:cs="Arial"/>
+          <w:sz w:val="24"/>
+          <w:szCs w:val="24"/>
+        </w:rPr>
+        <w:t>9</w:t>
+      </w:r>
+      <w:r>
+        <w:rPr>
+          <w:rFonts w:ascii="Arial" w:hAnsi="Arial" w:cs="Arial"/>
+          <w:sz w:val="24"/>
+          <w:szCs w:val="24"/>
+        </w:rPr>
+        <w:t>.</w:t>
+      </w:r>
+      <w:r>
+        <w:rPr>
+          <w:rFonts w:ascii="Arial" w:hAnsi="Arial" w:cs="Arial"/>
+          <w:sz w:val="24"/>
+          <w:szCs w:val="24"/>
+        </w:rPr>
+        <w:t xml:space="preserve"> Disponível em: </w:t>
+      </w:r>
+      <w:hyperlink r:id="rId17" w:history="1">
+        <w:r>
+          <w:rPr>
+            <w:rStyle w:val="Hyperlink"/>
+            <w:rFonts w:ascii="Arial" w:hAnsi="Arial" w:cs="Arial"/>
+            <w:sz w:val="20"/>
+          </w:rPr>
+          <w:t>https://www.eximiaco.tech/pt/2019/08/19/linguagem-onipresente/?fbclid=IwAR2H7No8fq-a7xA5Uj9szxo_e0S7Vq88ewYeH5amoEMtm_yDng7GUJJtZTc</w:t>
+        </w:r>
+      </w:hyperlink>
+      <w:r>
+        <w:rPr>
+          <w:rStyle w:val="Hyperlink"/>
+          <w:rFonts w:ascii="Arial" w:hAnsi="Arial" w:cs="Arial"/>
+          <w:sz w:val="24"/>
+          <w:szCs w:val="24"/>
+          <w:u w:val="none"/>
+        </w:rPr>
+        <w:t xml:space="preserve"> </w:t>
+      </w:r>
+      <w:r>
+        <w:rPr>
+          <w:rStyle w:val="Hyperlink"/>
+          <w:rFonts w:ascii="Arial" w:hAnsi="Arial" w:cs="Arial"/>
+          <w:sz w:val="24"/>
+          <w:szCs w:val="24"/>
+          <w:u w:val="none"/>
+        </w:rPr>
+        <w:t xml:space="preserve"> </w:t>
+      </w:r>
+      <w:r>
+        <w:rPr>
+          <w:rFonts w:ascii="Arial" w:hAnsi="Arial" w:cs="Arial"/>
+          <w:sz w:val="24"/>
+          <w:szCs w:val="24"/>
+        </w:rPr>
+        <w:t>Acesso em: 2</w:t>
+      </w:r>
+      <w:r>
+        <w:rPr>
+          <w:rFonts w:ascii="Arial" w:hAnsi="Arial" w:cs="Arial"/>
+          <w:sz w:val="24"/>
+          <w:szCs w:val="24"/>
+        </w:rPr>
+        <w:t>0</w:t>
+      </w:r>
+      <w:r>
+        <w:rPr>
+          <w:rFonts w:ascii="Arial" w:hAnsi="Arial" w:cs="Arial"/>
+          <w:sz w:val="24"/>
+          <w:szCs w:val="24"/>
+        </w:rPr>
+        <w:t>/0</w:t>
+      </w:r>
+      <w:r>
+        <w:rPr>
+          <w:rFonts w:ascii="Arial" w:hAnsi="Arial" w:cs="Arial"/>
+          <w:sz w:val="24"/>
+          <w:szCs w:val="24"/>
+        </w:rPr>
+        <w:t>8</w:t>
+      </w:r>
+      <w:r>
+        <w:rPr>
+          <w:rFonts w:ascii="Arial" w:hAnsi="Arial" w:cs="Arial"/>
+          <w:sz w:val="24"/>
+          <w:szCs w:val="24"/>
+        </w:rPr>
+        <w:t>/2019</w:t>
+      </w:r>
     </w:p>
     <w:p>
       <w:pPr>
@@ -4671,8 +5085,8 @@
 </file>
 
 <file path=word/numbering.xml><?xml version="1.0" encoding="utf-8"?>
-<w:numbering xmlns:wpc="http://schemas.microsoft.com/office/word/2010/wordprocessingCanvas" xmlns:mc="http://schemas.openxmlformats.org/markup-compatibility/2006" xmlns:o="urn:schemas-microsoft-com:office:office" xmlns:r="http://schemas.openxmlformats.org/officeDocument/2006/relationships" xmlns:m="http://schemas.openxmlformats.org/officeDocument/2006/math" xmlns:v="urn:schemas-microsoft-com:vml" xmlns:wp14="http://schemas.microsoft.com/office/word/2010/wordprocessingDrawing" xmlns:wp="http://schemas.openxmlformats.org/drawingml/2006/wordprocessingDrawing" xmlns:w10="urn:schemas-microsoft-com:office:word" xmlns:w="http://schemas.openxmlformats.org/wordprocessingml/2006/main" xmlns:w14="http://schemas.microsoft.com/office/word/2010/wordml" xmlns:wpg="http://schemas.microsoft.com/office/word/2010/wordprocessingGroup" xmlns:wpi="http://schemas.microsoft.com/office/word/2010/wordprocessingInk" xmlns:wne="http://schemas.microsoft.com/office/word/2006/wordml" xmlns:wps="http://schemas.microsoft.com/office/word/2010/wordprocessingShape" mc:Ignorable="w14 wp14">
-  <w:abstractNum w:abstractNumId="0">
+<w:numbering xmlns:wpc="http://schemas.microsoft.com/office/word/2010/wordprocessingCanvas" xmlns:cx="http://schemas.microsoft.com/office/drawing/2014/chartex" xmlns:cx1="http://schemas.microsoft.com/office/drawing/2015/9/8/chartex" xmlns:cx2="http://schemas.microsoft.com/office/drawing/2015/10/21/chartex" xmlns:cx3="http://schemas.microsoft.com/office/drawing/2016/5/9/chartex" xmlns:cx4="http://schemas.microsoft.com/office/drawing/2016/5/10/chartex" xmlns:cx5="http://schemas.microsoft.com/office/drawing/2016/5/11/chartex" xmlns:cx6="http://schemas.microsoft.com/office/drawing/2016/5/12/chartex" xmlns:cx7="http://schemas.microsoft.com/office/drawing/2016/5/13/chartex" xmlns:cx8="http://schemas.microsoft.com/office/drawing/2016/5/14/chartex" xmlns:mc="http://schemas.openxmlformats.org/markup-compatibility/2006" xmlns:aink="http://schemas.microsoft.com/office/drawing/2016/ink" xmlns:am3d="http://schemas.microsoft.com/office/drawing/2017/model3d" xmlns:o="urn:schemas-microsoft-com:office:office" xmlns:r="http://schemas.openxmlformats.org/officeDocument/2006/relationships" xmlns:m="http://schemas.openxmlformats.org/officeDocument/2006/math" xmlns:v="urn:schemas-microsoft-com:vml" xmlns:wp14="http://schemas.microsoft.com/office/word/2010/wordprocessingDrawing" xmlns:wp="http://schemas.openxmlformats.org/drawingml/2006/wordprocessingDrawing" xmlns:w10="urn:schemas-microsoft-com:office:word" xmlns:w="http://schemas.openxmlformats.org/wordprocessingml/2006/main" xmlns:w14="http://schemas.microsoft.com/office/word/2010/wordml" xmlns:w15="http://schemas.microsoft.com/office/word/2012/wordml" xmlns:w16cid="http://schemas.microsoft.com/office/word/2016/wordml/cid" xmlns:w16se="http://schemas.microsoft.com/office/word/2015/wordml/symex" xmlns:wpg="http://schemas.microsoft.com/office/word/2010/wordprocessingGroup" xmlns:wpi="http://schemas.microsoft.com/office/word/2010/wordprocessingInk" xmlns:wne="http://schemas.microsoft.com/office/word/2006/wordml" xmlns:wps="http://schemas.microsoft.com/office/word/2010/wordprocessingShape" mc:Ignorable="w14 w15 w16se w16cid wp14">
+  <w:abstractNum w:abstractNumId="0" w15:restartNumberingAfterBreak="0">
     <w:nsid w:val="5AFA70E8"/>
     <w:multiLevelType w:val="multilevel"/>
     <w:tmpl w:val="93C0CAB6"/>
@@ -4821,7 +5235,7 @@
       </w:rPr>
     </w:lvl>
   </w:abstractNum>
-  <w:abstractNum w:abstractNumId="1">
+  <w:abstractNum w:abstractNumId="1" w15:restartNumberingAfterBreak="0">
     <w:nsid w:val="60363596"/>
     <w:multiLevelType w:val="hybridMultilevel"/>
     <w:tmpl w:val="9934D38E"/>
@@ -4943,7 +5357,7 @@
 </file>
 
 <file path=word/styles.xml><?xml version="1.0" encoding="utf-8"?>
-<w:styles xmlns:mc="http://schemas.openxmlformats.org/markup-compatibility/2006" xmlns:r="http://schemas.openxmlformats.org/officeDocument/2006/relationships" xmlns:w="http://schemas.openxmlformats.org/wordprocessingml/2006/main" xmlns:w14="http://schemas.microsoft.com/office/word/2010/wordml" mc:Ignorable="w14">
+<w:styles xmlns:mc="http://schemas.openxmlformats.org/markup-compatibility/2006" xmlns:r="http://schemas.openxmlformats.org/officeDocument/2006/relationships" xmlns:w="http://schemas.openxmlformats.org/wordprocessingml/2006/main" xmlns:w14="http://schemas.microsoft.com/office/word/2010/wordml" xmlns:w15="http://schemas.microsoft.com/office/word/2012/wordml" xmlns:w16cid="http://schemas.microsoft.com/office/word/2016/wordml/cid" xmlns:w16se="http://schemas.microsoft.com/office/word/2015/wordml/symex" mc:Ignorable="w14 w15 w16se w16cid">
   <w:docDefaults>
     <w:rPrDefault>
       <w:rPr>
@@ -4959,144 +5373,382 @@
       </w:pPr>
     </w:pPrDefault>
   </w:docDefaults>
-  <w:latentStyles w:defLockedState="0" w:defUIPriority="99" w:defSemiHidden="1" w:defUnhideWhenUsed="1" w:defQFormat="0" w:count="267">
-    <w:lsdException w:name="Normal" w:semiHidden="0" w:uiPriority="0" w:unhideWhenUsed="0" w:qFormat="1"/>
-    <w:lsdException w:name="heading 1" w:semiHidden="0" w:uiPriority="9" w:unhideWhenUsed="0" w:qFormat="1"/>
-    <w:lsdException w:name="heading 2" w:uiPriority="9" w:qFormat="1"/>
-    <w:lsdException w:name="heading 3" w:uiPriority="9" w:qFormat="1"/>
-    <w:lsdException w:name="heading 4" w:uiPriority="9" w:qFormat="1"/>
-    <w:lsdException w:name="heading 5" w:uiPriority="9" w:qFormat="1"/>
-    <w:lsdException w:name="heading 6" w:uiPriority="9" w:qFormat="1"/>
-    <w:lsdException w:name="heading 7" w:uiPriority="9" w:qFormat="1"/>
-    <w:lsdException w:name="heading 8" w:uiPriority="9" w:qFormat="1"/>
-    <w:lsdException w:name="heading 9" w:uiPriority="9" w:qFormat="1"/>
-    <w:lsdException w:name="toc 1" w:uiPriority="39"/>
-    <w:lsdException w:name="toc 2" w:uiPriority="39"/>
-    <w:lsdException w:name="toc 3" w:uiPriority="39"/>
-    <w:lsdException w:name="toc 4" w:uiPriority="39"/>
-    <w:lsdException w:name="toc 5" w:uiPriority="39"/>
-    <w:lsdException w:name="toc 6" w:uiPriority="39"/>
-    <w:lsdException w:name="toc 7" w:uiPriority="39"/>
-    <w:lsdException w:name="toc 8" w:uiPriority="39"/>
-    <w:lsdException w:name="toc 9" w:uiPriority="39"/>
-    <w:lsdException w:name="caption" w:uiPriority="35" w:qFormat="1"/>
-    <w:lsdException w:name="Title" w:semiHidden="0" w:uiPriority="10" w:unhideWhenUsed="0" w:qFormat="1"/>
-    <w:lsdException w:name="Default Paragraph Font" w:uiPriority="1"/>
-    <w:lsdException w:name="Subtitle" w:semiHidden="0" w:uiPriority="11" w:unhideWhenUsed="0" w:qFormat="1"/>
-    <w:lsdException w:name="Strong" w:semiHidden="0" w:uiPriority="22" w:unhideWhenUsed="0" w:qFormat="1"/>
-    <w:lsdException w:name="Emphasis" w:semiHidden="0" w:uiPriority="20" w:unhideWhenUsed="0" w:qFormat="1"/>
-    <w:lsdException w:name="Table Grid" w:semiHidden="0" w:uiPriority="39" w:unhideWhenUsed="0"/>
-    <w:lsdException w:name="Placeholder Text" w:unhideWhenUsed="0"/>
-    <w:lsdException w:name="No Spacing" w:semiHidden="0" w:uiPriority="1" w:unhideWhenUsed="0" w:qFormat="1"/>
-    <w:lsdException w:name="Light Shading" w:semiHidden="0" w:uiPriority="60" w:unhideWhenUsed="0"/>
-    <w:lsdException w:name="Light List" w:semiHidden="0" w:uiPriority="61" w:unhideWhenUsed="0"/>
-    <w:lsdException w:name="Light Grid" w:semiHidden="0" w:uiPriority="62" w:unhideWhenUsed="0"/>
-    <w:lsdException w:name="Medium Shading 1" w:semiHidden="0" w:uiPriority="63" w:unhideWhenUsed="0"/>
-    <w:lsdException w:name="Medium Shading 2" w:semiHidden="0" w:uiPriority="64" w:unhideWhenUsed="0"/>
-    <w:lsdException w:name="Medium List 1" w:semiHidden="0" w:uiPriority="65" w:unhideWhenUsed="0"/>
-    <w:lsdException w:name="Medium List 2" w:semiHidden="0" w:uiPriority="66" w:unhideWhenUsed="0"/>
-    <w:lsdException w:name="Medium Grid 1" w:semiHidden="0" w:uiPriority="67" w:unhideWhenUsed="0"/>
-    <w:lsdException w:name="Medium Grid 2" w:semiHidden="0" w:uiPriority="68" w:unhideWhenUsed="0"/>
-    <w:lsdException w:name="Medium Grid 3" w:semiHidden="0" w:uiPriority="69" w:unhideWhenUsed="0"/>
-    <w:lsdException w:name="Dark List" w:semiHidden="0" w:uiPriority="70" w:unhideWhenUsed="0"/>
-    <w:lsdException w:name="Colorful Shading" w:semiHidden="0" w:uiPriority="71" w:unhideWhenUsed="0"/>
-    <w:lsdException w:name="Colorful List" w:semiHidden="0" w:uiPriority="72" w:unhideWhenUsed="0"/>
-    <w:lsdException w:name="Colorful Grid" w:semiHidden="0" w:uiPriority="73" w:unhideWhenUsed="0"/>
-    <w:lsdException w:name="Light Shading Accent 1" w:semiHidden="0" w:uiPriority="60" w:unhideWhenUsed="0"/>
-    <w:lsdException w:name="Light List Accent 1" w:semiHidden="0" w:uiPriority="61" w:unhideWhenUsed="0"/>
-    <w:lsdException w:name="Light Grid Accent 1" w:semiHidden="0" w:uiPriority="62" w:unhideWhenUsed="0"/>
-    <w:lsdException w:name="Medium Shading 1 Accent 1" w:semiHidden="0" w:uiPriority="63" w:unhideWhenUsed="0"/>
-    <w:lsdException w:name="Medium Shading 2 Accent 1" w:semiHidden="0" w:uiPriority="64" w:unhideWhenUsed="0"/>
-    <w:lsdException w:name="Medium List 1 Accent 1" w:semiHidden="0" w:uiPriority="65" w:unhideWhenUsed="0"/>
-    <w:lsdException w:name="Revision" w:unhideWhenUsed="0"/>
-    <w:lsdException w:name="List Paragraph" w:semiHidden="0" w:uiPriority="34" w:unhideWhenUsed="0" w:qFormat="1"/>
-    <w:lsdException w:name="Quote" w:semiHidden="0" w:uiPriority="29" w:unhideWhenUsed="0" w:qFormat="1"/>
-    <w:lsdException w:name="Intense Quote" w:semiHidden="0" w:uiPriority="30" w:unhideWhenUsed="0" w:qFormat="1"/>
-    <w:lsdException w:name="Medium List 2 Accent 1" w:semiHidden="0" w:uiPriority="66" w:unhideWhenUsed="0"/>
-    <w:lsdException w:name="Medium Grid 1 Accent 1" w:semiHidden="0" w:uiPriority="67" w:unhideWhenUsed="0"/>
-    <w:lsdException w:name="Medium Grid 2 Accent 1" w:semiHidden="0" w:uiPriority="68" w:unhideWhenUsed="0"/>
-    <w:lsdException w:name="Medium Grid 3 Accent 1" w:semiHidden="0" w:uiPriority="69" w:unhideWhenUsed="0"/>
-    <w:lsdException w:name="Dark List Accent 1" w:semiHidden="0" w:uiPriority="70" w:unhideWhenUsed="0"/>
-    <w:lsdException w:name="Colorful Shading Accent 1" w:semiHidden="0" w:uiPriority="71" w:unhideWhenUsed="0"/>
-    <w:lsdException w:name="Colorful List Accent 1" w:semiHidden="0" w:uiPriority="72" w:unhideWhenUsed="0"/>
-    <w:lsdException w:name="Colorful Grid Accent 1" w:semiHidden="0" w:uiPriority="73" w:unhideWhenUsed="0"/>
-    <w:lsdException w:name="Light Shading Accent 2" w:semiHidden="0" w:uiPriority="60" w:unhideWhenUsed="0"/>
-    <w:lsdException w:name="Light List Accent 2" w:semiHidden="0" w:uiPriority="61" w:unhideWhenUsed="0"/>
-    <w:lsdException w:name="Light Grid Accent 2" w:semiHidden="0" w:uiPriority="62" w:unhideWhenUsed="0"/>
-    <w:lsdException w:name="Medium Shading 1 Accent 2" w:semiHidden="0" w:uiPriority="63" w:unhideWhenUsed="0"/>
-    <w:lsdException w:name="Medium Shading 2 Accent 2" w:semiHidden="0" w:uiPriority="64" w:unhideWhenUsed="0"/>
-    <w:lsdException w:name="Medium List 1 Accent 2" w:semiHidden="0" w:uiPriority="65" w:unhideWhenUsed="0"/>
-    <w:lsdException w:name="Medium List 2 Accent 2" w:semiHidden="0" w:uiPriority="66" w:unhideWhenUsed="0"/>
-    <w:lsdException w:name="Medium Grid 1 Accent 2" w:semiHidden="0" w:uiPriority="67" w:unhideWhenUsed="0"/>
-    <w:lsdException w:name="Medium Grid 2 Accent 2" w:semiHidden="0" w:uiPriority="68" w:unhideWhenUsed="0"/>
-    <w:lsdException w:name="Medium Grid 3 Accent 2" w:semiHidden="0" w:uiPriority="69" w:unhideWhenUsed="0"/>
-    <w:lsdException w:name="Dark List Accent 2" w:semiHidden="0" w:uiPriority="70" w:unhideWhenUsed="0"/>
-    <w:lsdException w:name="Colorful Shading Accent 2" w:semiHidden="0" w:uiPriority="71" w:unhideWhenUsed="0"/>
-    <w:lsdException w:name="Colorful List Accent 2" w:semiHidden="0" w:uiPriority="72" w:unhideWhenUsed="0"/>
-    <w:lsdException w:name="Colorful Grid Accent 2" w:semiHidden="0" w:uiPriority="73" w:unhideWhenUsed="0"/>
-    <w:lsdException w:name="Light Shading Accent 3" w:semiHidden="0" w:uiPriority="60" w:unhideWhenUsed="0"/>
-    <w:lsdException w:name="Light List Accent 3" w:semiHidden="0" w:uiPriority="61" w:unhideWhenUsed="0"/>
-    <w:lsdException w:name="Light Grid Accent 3" w:semiHidden="0" w:uiPriority="62" w:unhideWhenUsed="0"/>
-    <w:lsdException w:name="Medium Shading 1 Accent 3" w:semiHidden="0" w:uiPriority="63" w:unhideWhenUsed="0"/>
-    <w:lsdException w:name="Medium Shading 2 Accent 3" w:semiHidden="0" w:uiPriority="64" w:unhideWhenUsed="0"/>
-    <w:lsdException w:name="Medium List 1 Accent 3" w:semiHidden="0" w:uiPriority="65" w:unhideWhenUsed="0"/>
-    <w:lsdException w:name="Medium List 2 Accent 3" w:semiHidden="0" w:uiPriority="66" w:unhideWhenUsed="0"/>
-    <w:lsdException w:name="Medium Grid 1 Accent 3" w:semiHidden="0" w:uiPriority="67" w:unhideWhenUsed="0"/>
-    <w:lsdException w:name="Medium Grid 2 Accent 3" w:semiHidden="0" w:uiPriority="68" w:unhideWhenUsed="0"/>
-    <w:lsdException w:name="Medium Grid 3 Accent 3" w:semiHidden="0" w:uiPriority="69" w:unhideWhenUsed="0"/>
-    <w:lsdException w:name="Dark List Accent 3" w:semiHidden="0" w:uiPriority="70" w:unhideWhenUsed="0"/>
-    <w:lsdException w:name="Colorful Shading Accent 3" w:semiHidden="0" w:uiPriority="71" w:unhideWhenUsed="0"/>
-    <w:lsdException w:name="Colorful List Accent 3" w:semiHidden="0" w:uiPriority="72" w:unhideWhenUsed="0"/>
-    <w:lsdException w:name="Colorful Grid Accent 3" w:semiHidden="0" w:uiPriority="73" w:unhideWhenUsed="0"/>
-    <w:lsdException w:name="Light Shading Accent 4" w:semiHidden="0" w:uiPriority="60" w:unhideWhenUsed="0"/>
-    <w:lsdException w:name="Light List Accent 4" w:semiHidden="0" w:uiPriority="61" w:unhideWhenUsed="0"/>
-    <w:lsdException w:name="Light Grid Accent 4" w:semiHidden="0" w:uiPriority="62" w:unhideWhenUsed="0"/>
-    <w:lsdException w:name="Medium Shading 1 Accent 4" w:semiHidden="0" w:uiPriority="63" w:unhideWhenUsed="0"/>
-    <w:lsdException w:name="Medium Shading 2 Accent 4" w:semiHidden="0" w:uiPriority="64" w:unhideWhenUsed="0"/>
-    <w:lsdException w:name="Medium List 1 Accent 4" w:semiHidden="0" w:uiPriority="65" w:unhideWhenUsed="0"/>
-    <w:lsdException w:name="Medium List 2 Accent 4" w:semiHidden="0" w:uiPriority="66" w:unhideWhenUsed="0"/>
-    <w:lsdException w:name="Medium Grid 1 Accent 4" w:semiHidden="0" w:uiPriority="67" w:unhideWhenUsed="0"/>
-    <w:lsdException w:name="Medium Grid 2 Accent 4" w:semiHidden="0" w:uiPriority="68" w:unhideWhenUsed="0"/>
-    <w:lsdException w:name="Medium Grid 3 Accent 4" w:semiHidden="0" w:uiPriority="69" w:unhideWhenUsed="0"/>
-    <w:lsdException w:name="Dark List Accent 4" w:semiHidden="0" w:uiPriority="70" w:unhideWhenUsed="0"/>
-    <w:lsdException w:name="Colorful Shading Accent 4" w:semiHidden="0" w:uiPriority="71" w:unhideWhenUsed="0"/>
-    <w:lsdException w:name="Colorful List Accent 4" w:semiHidden="0" w:uiPriority="72" w:unhideWhenUsed="0"/>
-    <w:lsdException w:name="Colorful Grid Accent 4" w:semiHidden="0" w:uiPriority="73" w:unhideWhenUsed="0"/>
-    <w:lsdException w:name="Light Shading Accent 5" w:semiHidden="0" w:uiPriority="60" w:unhideWhenUsed="0"/>
-    <w:lsdException w:name="Light List Accent 5" w:semiHidden="0" w:uiPriority="61" w:unhideWhenUsed="0"/>
-    <w:lsdException w:name="Light Grid Accent 5" w:semiHidden="0" w:uiPriority="62" w:unhideWhenUsed="0"/>
-    <w:lsdException w:name="Medium Shading 1 Accent 5" w:semiHidden="0" w:uiPriority="63" w:unhideWhenUsed="0"/>
-    <w:lsdException w:name="Medium Shading 2 Accent 5" w:semiHidden="0" w:uiPriority="64" w:unhideWhenUsed="0"/>
-    <w:lsdException w:name="Medium List 1 Accent 5" w:semiHidden="0" w:uiPriority="65" w:unhideWhenUsed="0"/>
-    <w:lsdException w:name="Medium List 2 Accent 5" w:semiHidden="0" w:uiPriority="66" w:unhideWhenUsed="0"/>
-    <w:lsdException w:name="Medium Grid 1 Accent 5" w:semiHidden="0" w:uiPriority="67" w:unhideWhenUsed="0"/>
-    <w:lsdException w:name="Medium Grid 2 Accent 5" w:semiHidden="0" w:uiPriority="68" w:unhideWhenUsed="0"/>
-    <w:lsdException w:name="Medium Grid 3 Accent 5" w:semiHidden="0" w:uiPriority="69" w:unhideWhenUsed="0"/>
-    <w:lsdException w:name="Dark List Accent 5" w:semiHidden="0" w:uiPriority="70" w:unhideWhenUsed="0"/>
-    <w:lsdException w:name="Colorful Shading Accent 5" w:semiHidden="0" w:uiPriority="71" w:unhideWhenUsed="0"/>
-    <w:lsdException w:name="Colorful List Accent 5" w:semiHidden="0" w:uiPriority="72" w:unhideWhenUsed="0"/>
-    <w:lsdException w:name="Colorful Grid Accent 5" w:semiHidden="0" w:uiPriority="73" w:unhideWhenUsed="0"/>
-    <w:lsdException w:name="Light Shading Accent 6" w:semiHidden="0" w:uiPriority="60" w:unhideWhenUsed="0"/>
-    <w:lsdException w:name="Light List Accent 6" w:semiHidden="0" w:uiPriority="61" w:unhideWhenUsed="0"/>
-    <w:lsdException w:name="Light Grid Accent 6" w:semiHidden="0" w:uiPriority="62" w:unhideWhenUsed="0"/>
-    <w:lsdException w:name="Medium Shading 1 Accent 6" w:semiHidden="0" w:uiPriority="63" w:unhideWhenUsed="0"/>
-    <w:lsdException w:name="Medium Shading 2 Accent 6" w:semiHidden="0" w:uiPriority="64" w:unhideWhenUsed="0"/>
-    <w:lsdException w:name="Medium List 1 Accent 6" w:semiHidden="0" w:uiPriority="65" w:unhideWhenUsed="0"/>
-    <w:lsdException w:name="Medium List 2 Accent 6" w:semiHidden="0" w:uiPriority="66" w:unhideWhenUsed="0"/>
-    <w:lsdException w:name="Medium Grid 1 Accent 6" w:semiHidden="0" w:uiPriority="67" w:unhideWhenUsed="0"/>
-    <w:lsdException w:name="Medium Grid 2 Accent 6" w:semiHidden="0" w:uiPriority="68" w:unhideWhenUsed="0"/>
-    <w:lsdException w:name="Medium Grid 3 Accent 6" w:semiHidden="0" w:uiPriority="69" w:unhideWhenUsed="0"/>
-    <w:lsdException w:name="Dark List Accent 6" w:semiHidden="0" w:uiPriority="70" w:unhideWhenUsed="0"/>
-    <w:lsdException w:name="Colorful Shading Accent 6" w:semiHidden="0" w:uiPriority="71" w:unhideWhenUsed="0"/>
-    <w:lsdException w:name="Colorful List Accent 6" w:semiHidden="0" w:uiPriority="72" w:unhideWhenUsed="0"/>
-    <w:lsdException w:name="Colorful Grid Accent 6" w:semiHidden="0" w:uiPriority="73" w:unhideWhenUsed="0"/>
-    <w:lsdException w:name="Subtle Emphasis" w:semiHidden="0" w:uiPriority="19" w:unhideWhenUsed="0" w:qFormat="1"/>
-    <w:lsdException w:name="Intense Emphasis" w:semiHidden="0" w:uiPriority="21" w:unhideWhenUsed="0" w:qFormat="1"/>
-    <w:lsdException w:name="Subtle Reference" w:semiHidden="0" w:uiPriority="31" w:unhideWhenUsed="0" w:qFormat="1"/>
-    <w:lsdException w:name="Intense Reference" w:semiHidden="0" w:uiPriority="32" w:unhideWhenUsed="0" w:qFormat="1"/>
-    <w:lsdException w:name="Book Title" w:semiHidden="0" w:uiPriority="33" w:unhideWhenUsed="0" w:qFormat="1"/>
-    <w:lsdException w:name="Bibliography" w:uiPriority="37"/>
-    <w:lsdException w:name="TOC Heading" w:uiPriority="39" w:qFormat="1"/>
+  <w:latentStyles w:defLockedState="0" w:defUIPriority="99" w:defSemiHidden="0" w:defUnhideWhenUsed="0" w:defQFormat="0" w:count="375">
+    <w:lsdException w:name="Normal" w:uiPriority="0" w:qFormat="1"/>
+    <w:lsdException w:name="heading 1" w:uiPriority="9" w:qFormat="1"/>
+    <w:lsdException w:name="heading 2" w:semiHidden="1" w:uiPriority="9" w:unhideWhenUsed="1" w:qFormat="1"/>
+    <w:lsdException w:name="heading 3" w:semiHidden="1" w:uiPriority="9" w:unhideWhenUsed="1" w:qFormat="1"/>
+    <w:lsdException w:name="heading 4" w:semiHidden="1" w:uiPriority="9" w:unhideWhenUsed="1" w:qFormat="1"/>
+    <w:lsdException w:name="heading 5" w:semiHidden="1" w:uiPriority="9" w:unhideWhenUsed="1" w:qFormat="1"/>
+    <w:lsdException w:name="heading 6" w:semiHidden="1" w:uiPriority="9" w:unhideWhenUsed="1" w:qFormat="1"/>
+    <w:lsdException w:name="heading 7" w:semiHidden="1" w:uiPriority="9" w:unhideWhenUsed="1" w:qFormat="1"/>
+    <w:lsdException w:name="heading 8" w:semiHidden="1" w:uiPriority="9" w:unhideWhenUsed="1" w:qFormat="1"/>
+    <w:lsdException w:name="heading 9" w:semiHidden="1" w:uiPriority="9" w:unhideWhenUsed="1" w:qFormat="1"/>
+    <w:lsdException w:name="index 1" w:semiHidden="1" w:unhideWhenUsed="1"/>
+    <w:lsdException w:name="index 2" w:semiHidden="1" w:unhideWhenUsed="1"/>
+    <w:lsdException w:name="index 3" w:semiHidden="1" w:unhideWhenUsed="1"/>
+    <w:lsdException w:name="index 4" w:semiHidden="1" w:unhideWhenUsed="1"/>
+    <w:lsdException w:name="index 5" w:semiHidden="1" w:unhideWhenUsed="1"/>
+    <w:lsdException w:name="index 6" w:semiHidden="1" w:unhideWhenUsed="1"/>
+    <w:lsdException w:name="index 7" w:semiHidden="1" w:unhideWhenUsed="1"/>
+    <w:lsdException w:name="index 8" w:semiHidden="1" w:unhideWhenUsed="1"/>
+    <w:lsdException w:name="index 9" w:semiHidden="1" w:unhideWhenUsed="1"/>
+    <w:lsdException w:name="toc 1" w:semiHidden="1" w:uiPriority="39" w:unhideWhenUsed="1"/>
+    <w:lsdException w:name="toc 2" w:semiHidden="1" w:uiPriority="39" w:unhideWhenUsed="1"/>
+    <w:lsdException w:name="toc 3" w:semiHidden="1" w:uiPriority="39" w:unhideWhenUsed="1"/>
+    <w:lsdException w:name="toc 4" w:semiHidden="1" w:uiPriority="39" w:unhideWhenUsed="1"/>
+    <w:lsdException w:name="toc 5" w:semiHidden="1" w:uiPriority="39" w:unhideWhenUsed="1"/>
+    <w:lsdException w:name="toc 6" w:semiHidden="1" w:uiPriority="39" w:unhideWhenUsed="1"/>
+    <w:lsdException w:name="toc 7" w:semiHidden="1" w:uiPriority="39" w:unhideWhenUsed="1"/>
+    <w:lsdException w:name="toc 8" w:semiHidden="1" w:uiPriority="39" w:unhideWhenUsed="1"/>
+    <w:lsdException w:name="toc 9" w:semiHidden="1" w:uiPriority="39" w:unhideWhenUsed="1"/>
+    <w:lsdException w:name="Normal Indent" w:semiHidden="1" w:unhideWhenUsed="1"/>
+    <w:lsdException w:name="footnote text" w:semiHidden="1" w:unhideWhenUsed="1"/>
+    <w:lsdException w:name="annotation text" w:semiHidden="1" w:unhideWhenUsed="1"/>
+    <w:lsdException w:name="header" w:semiHidden="1" w:unhideWhenUsed="1"/>
+    <w:lsdException w:name="footer" w:semiHidden="1" w:unhideWhenUsed="1"/>
+    <w:lsdException w:name="index heading" w:semiHidden="1" w:unhideWhenUsed="1"/>
+    <w:lsdException w:name="caption" w:semiHidden="1" w:uiPriority="35" w:unhideWhenUsed="1" w:qFormat="1"/>
+    <w:lsdException w:name="table of figures" w:semiHidden="1" w:unhideWhenUsed="1"/>
+    <w:lsdException w:name="envelope address" w:semiHidden="1" w:unhideWhenUsed="1"/>
+    <w:lsdException w:name="envelope return" w:semiHidden="1" w:unhideWhenUsed="1"/>
+    <w:lsdException w:name="footnote reference" w:semiHidden="1" w:unhideWhenUsed="1"/>
+    <w:lsdException w:name="annotation reference" w:semiHidden="1" w:unhideWhenUsed="1"/>
+    <w:lsdException w:name="line number" w:semiHidden="1" w:unhideWhenUsed="1"/>
+    <w:lsdException w:name="page number" w:semiHidden="1" w:unhideWhenUsed="1"/>
+    <w:lsdException w:name="endnote reference" w:semiHidden="1" w:unhideWhenUsed="1"/>
+    <w:lsdException w:name="endnote text" w:semiHidden="1" w:unhideWhenUsed="1"/>
+    <w:lsdException w:name="table of authorities" w:semiHidden="1" w:unhideWhenUsed="1"/>
+    <w:lsdException w:name="macro" w:semiHidden="1" w:unhideWhenUsed="1"/>
+    <w:lsdException w:name="toa heading" w:semiHidden="1" w:unhideWhenUsed="1"/>
+    <w:lsdException w:name="List" w:semiHidden="1" w:unhideWhenUsed="1"/>
+    <w:lsdException w:name="List Bullet" w:semiHidden="1" w:unhideWhenUsed="1"/>
+    <w:lsdException w:name="List Number" w:semiHidden="1" w:unhideWhenUsed="1"/>
+    <w:lsdException w:name="List 2" w:semiHidden="1" w:unhideWhenUsed="1"/>
+    <w:lsdException w:name="List 3" w:semiHidden="1" w:unhideWhenUsed="1"/>
+    <w:lsdException w:name="List 4" w:semiHidden="1" w:unhideWhenUsed="1"/>
+    <w:lsdException w:name="List 5" w:semiHidden="1" w:unhideWhenUsed="1"/>
+    <w:lsdException w:name="List Bullet 2" w:semiHidden="1" w:unhideWhenUsed="1"/>
+    <w:lsdException w:name="List Bullet 3" w:semiHidden="1" w:unhideWhenUsed="1"/>
+    <w:lsdException w:name="List Bullet 4" w:semiHidden="1" w:unhideWhenUsed="1"/>
+    <w:lsdException w:name="List Bullet 5" w:semiHidden="1" w:unhideWhenUsed="1"/>
+    <w:lsdException w:name="List Number 2" w:semiHidden="1" w:unhideWhenUsed="1"/>
+    <w:lsdException w:name="List Number 3" w:semiHidden="1" w:unhideWhenUsed="1"/>
+    <w:lsdException w:name="List Number 4" w:semiHidden="1" w:unhideWhenUsed="1"/>
+    <w:lsdException w:name="List Number 5" w:semiHidden="1" w:unhideWhenUsed="1"/>
+    <w:lsdException w:name="Title" w:uiPriority="10" w:qFormat="1"/>
+    <w:lsdException w:name="Closing" w:semiHidden="1" w:unhideWhenUsed="1"/>
+    <w:lsdException w:name="Signature" w:semiHidden="1" w:unhideWhenUsed="1"/>
+    <w:lsdException w:name="Default Paragraph Font" w:semiHidden="1" w:uiPriority="1" w:unhideWhenUsed="1"/>
+    <w:lsdException w:name="Body Text" w:semiHidden="1" w:unhideWhenUsed="1"/>
+    <w:lsdException w:name="Body Text Indent" w:semiHidden="1" w:unhideWhenUsed="1"/>
+    <w:lsdException w:name="List Continue" w:semiHidden="1" w:unhideWhenUsed="1"/>
+    <w:lsdException w:name="List Continue 2" w:semiHidden="1" w:unhideWhenUsed="1"/>
+    <w:lsdException w:name="List Continue 3" w:semiHidden="1" w:unhideWhenUsed="1"/>
+    <w:lsdException w:name="List Continue 4" w:semiHidden="1" w:unhideWhenUsed="1"/>
+    <w:lsdException w:name="List Continue 5" w:semiHidden="1" w:unhideWhenUsed="1"/>
+    <w:lsdException w:name="Message Header" w:semiHidden="1" w:unhideWhenUsed="1"/>
+    <w:lsdException w:name="Subtitle" w:uiPriority="11" w:qFormat="1"/>
+    <w:lsdException w:name="Salutation" w:semiHidden="1" w:unhideWhenUsed="1"/>
+    <w:lsdException w:name="Date" w:semiHidden="1" w:unhideWhenUsed="1"/>
+    <w:lsdException w:name="Body Text First Indent" w:semiHidden="1" w:unhideWhenUsed="1"/>
+    <w:lsdException w:name="Body Text First Indent 2" w:semiHidden="1" w:unhideWhenUsed="1"/>
+    <w:lsdException w:name="Note Heading" w:semiHidden="1" w:unhideWhenUsed="1"/>
+    <w:lsdException w:name="Body Text 2" w:semiHidden="1" w:unhideWhenUsed="1"/>
+    <w:lsdException w:name="Body Text 3" w:semiHidden="1" w:unhideWhenUsed="1"/>
+    <w:lsdException w:name="Body Text Indent 2" w:semiHidden="1" w:unhideWhenUsed="1"/>
+    <w:lsdException w:name="Body Text Indent 3" w:semiHidden="1" w:unhideWhenUsed="1"/>
+    <w:lsdException w:name="Block Text" w:semiHidden="1" w:unhideWhenUsed="1"/>
+    <w:lsdException w:name="Hyperlink" w:semiHidden="1" w:unhideWhenUsed="1"/>
+    <w:lsdException w:name="FollowedHyperlink" w:semiHidden="1" w:unhideWhenUsed="1"/>
+    <w:lsdException w:name="Strong" w:uiPriority="22" w:qFormat="1"/>
+    <w:lsdException w:name="Emphasis" w:uiPriority="20" w:qFormat="1"/>
+    <w:lsdException w:name="Document Map" w:semiHidden="1" w:unhideWhenUsed="1"/>
+    <w:lsdException w:name="Plain Text" w:semiHidden="1" w:unhideWhenUsed="1"/>
+    <w:lsdException w:name="E-mail Signature" w:semiHidden="1" w:unhideWhenUsed="1"/>
+    <w:lsdException w:name="HTML Top of Form" w:semiHidden="1" w:unhideWhenUsed="1"/>
+    <w:lsdException w:name="HTML Bottom of Form" w:semiHidden="1" w:unhideWhenUsed="1"/>
+    <w:lsdException w:name="Normal (Web)" w:semiHidden="1" w:unhideWhenUsed="1"/>
+    <w:lsdException w:name="HTML Acronym" w:semiHidden="1" w:unhideWhenUsed="1"/>
+    <w:lsdException w:name="HTML Address" w:semiHidden="1" w:unhideWhenUsed="1"/>
+    <w:lsdException w:name="HTML Cite" w:semiHidden="1" w:unhideWhenUsed="1"/>
+    <w:lsdException w:name="HTML Code" w:semiHidden="1" w:unhideWhenUsed="1"/>
+    <w:lsdException w:name="HTML Definition" w:semiHidden="1" w:unhideWhenUsed="1"/>
+    <w:lsdException w:name="HTML Keyboard" w:semiHidden="1" w:unhideWhenUsed="1"/>
+    <w:lsdException w:name="HTML Preformatted" w:semiHidden="1" w:unhideWhenUsed="1"/>
+    <w:lsdException w:name="HTML Sample" w:semiHidden="1" w:unhideWhenUsed="1"/>
+    <w:lsdException w:name="HTML Typewriter" w:semiHidden="1" w:unhideWhenUsed="1"/>
+    <w:lsdException w:name="HTML Variable" w:semiHidden="1" w:unhideWhenUsed="1"/>
+    <w:lsdException w:name="Normal Table" w:semiHidden="1" w:unhideWhenUsed="1"/>
+    <w:lsdException w:name="annotation subject" w:semiHidden="1" w:unhideWhenUsed="1"/>
+    <w:lsdException w:name="No List" w:semiHidden="1" w:unhideWhenUsed="1"/>
+    <w:lsdException w:name="Outline List 1" w:semiHidden="1" w:unhideWhenUsed="1"/>
+    <w:lsdException w:name="Outline List 2" w:semiHidden="1" w:unhideWhenUsed="1"/>
+    <w:lsdException w:name="Outline List 3" w:semiHidden="1" w:unhideWhenUsed="1"/>
+    <w:lsdException w:name="Table Simple 1" w:semiHidden="1" w:unhideWhenUsed="1"/>
+    <w:lsdException w:name="Table Simple 2" w:semiHidden="1" w:unhideWhenUsed="1"/>
+    <w:lsdException w:name="Table Simple 3" w:semiHidden="1" w:unhideWhenUsed="1"/>
+    <w:lsdException w:name="Table Classic 1" w:semiHidden="1" w:unhideWhenUsed="1"/>
+    <w:lsdException w:name="Table Classic 2" w:semiHidden="1" w:unhideWhenUsed="1"/>
+    <w:lsdException w:name="Table Classic 3" w:semiHidden="1" w:unhideWhenUsed="1"/>
+    <w:lsdException w:name="Table Classic 4" w:semiHidden="1" w:unhideWhenUsed="1"/>
+    <w:lsdException w:name="Table Colorful 1" w:semiHidden="1" w:unhideWhenUsed="1"/>
+    <w:lsdException w:name="Table Colorful 2" w:semiHidden="1" w:unhideWhenUsed="1"/>
+    <w:lsdException w:name="Table Colorful 3" w:semiHidden="1" w:unhideWhenUsed="1"/>
+    <w:lsdException w:name="Table Columns 1" w:semiHidden="1" w:unhideWhenUsed="1"/>
+    <w:lsdException w:name="Table Columns 2" w:semiHidden="1" w:unhideWhenUsed="1"/>
+    <w:lsdException w:name="Table Columns 3" w:semiHidden="1" w:unhideWhenUsed="1"/>
+    <w:lsdException w:name="Table Columns 4" w:semiHidden="1" w:unhideWhenUsed="1"/>
+    <w:lsdException w:name="Table Columns 5" w:semiHidden="1" w:unhideWhenUsed="1"/>
+    <w:lsdException w:name="Table Grid 1" w:semiHidden="1" w:unhideWhenUsed="1"/>
+    <w:lsdException w:name="Table Grid 2" w:semiHidden="1" w:unhideWhenUsed="1"/>
+    <w:lsdException w:name="Table Grid 3" w:semiHidden="1" w:unhideWhenUsed="1"/>
+    <w:lsdException w:name="Table Grid 4" w:semiHidden="1" w:unhideWhenUsed="1"/>
+    <w:lsdException w:name="Table Grid 5" w:semiHidden="1" w:unhideWhenUsed="1"/>
+    <w:lsdException w:name="Table Grid 6" w:semiHidden="1" w:unhideWhenUsed="1"/>
+    <w:lsdException w:name="Table Grid 7" w:semiHidden="1" w:unhideWhenUsed="1"/>
+    <w:lsdException w:name="Table Grid 8" w:semiHidden="1" w:unhideWhenUsed="1"/>
+    <w:lsdException w:name="Table List 1" w:semiHidden="1" w:unhideWhenUsed="1"/>
+    <w:lsdException w:name="Table List 2" w:semiHidden="1" w:unhideWhenUsed="1"/>
+    <w:lsdException w:name="Table List 3" w:semiHidden="1" w:unhideWhenUsed="1"/>
+    <w:lsdException w:name="Table List 4" w:semiHidden="1" w:unhideWhenUsed="1"/>
+    <w:lsdException w:name="Table List 5" w:semiHidden="1" w:unhideWhenUsed="1"/>
+    <w:lsdException w:name="Table List 6" w:semiHidden="1" w:unhideWhenUsed="1"/>
+    <w:lsdException w:name="Table List 7" w:semiHidden="1" w:unhideWhenUsed="1"/>
+    <w:lsdException w:name="Table List 8" w:semiHidden="1" w:unhideWhenUsed="1"/>
+    <w:lsdException w:name="Table 3D effects 1" w:semiHidden="1" w:unhideWhenUsed="1"/>
+    <w:lsdException w:name="Table 3D effects 2" w:semiHidden="1" w:unhideWhenUsed="1"/>
+    <w:lsdException w:name="Table 3D effects 3" w:semiHidden="1" w:unhideWhenUsed="1"/>
+    <w:lsdException w:name="Table Contemporary" w:semiHidden="1" w:unhideWhenUsed="1"/>
+    <w:lsdException w:name="Table Elegant" w:semiHidden="1" w:unhideWhenUsed="1"/>
+    <w:lsdException w:name="Table Professional" w:semiHidden="1" w:unhideWhenUsed="1"/>
+    <w:lsdException w:name="Table Subtle 1" w:semiHidden="1" w:unhideWhenUsed="1"/>
+    <w:lsdException w:name="Table Subtle 2" w:semiHidden="1" w:unhideWhenUsed="1"/>
+    <w:lsdException w:name="Table Web 1" w:semiHidden="1" w:unhideWhenUsed="1"/>
+    <w:lsdException w:name="Table Web 2" w:semiHidden="1" w:unhideWhenUsed="1"/>
+    <w:lsdException w:name="Table Web 3" w:semiHidden="1" w:unhideWhenUsed="1"/>
+    <w:lsdException w:name="Balloon Text" w:semiHidden="1" w:unhideWhenUsed="1"/>
+    <w:lsdException w:name="Table Grid" w:semiHidden="1" w:uiPriority="39" w:unhideWhenUsed="1"/>
+    <w:lsdException w:name="Table Theme" w:semiHidden="1" w:unhideWhenUsed="1"/>
+    <w:lsdException w:name="Placeholder Text" w:semiHidden="1"/>
+    <w:lsdException w:name="No Spacing" w:uiPriority="1" w:qFormat="1"/>
+    <w:lsdException w:name="Light Shading" w:uiPriority="60"/>
+    <w:lsdException w:name="Light List" w:uiPriority="61"/>
+    <w:lsdException w:name="Light Grid" w:uiPriority="62"/>
+    <w:lsdException w:name="Medium Shading 1" w:uiPriority="63"/>
+    <w:lsdException w:name="Medium Shading 2" w:uiPriority="64"/>
+    <w:lsdException w:name="Medium List 1" w:uiPriority="65"/>
+    <w:lsdException w:name="Medium List 2" w:uiPriority="66"/>
+    <w:lsdException w:name="Medium Grid 1" w:uiPriority="67"/>
+    <w:lsdException w:name="Medium Grid 2" w:uiPriority="68"/>
+    <w:lsdException w:name="Medium Grid 3" w:uiPriority="69"/>
+    <w:lsdException w:name="Dark List" w:uiPriority="70"/>
+    <w:lsdException w:name="Colorful Shading" w:uiPriority="71"/>
+    <w:lsdException w:name="Colorful List" w:uiPriority="72"/>
+    <w:lsdException w:name="Colorful Grid" w:uiPriority="73"/>
+    <w:lsdException w:name="Light Shading Accent 1" w:uiPriority="60"/>
+    <w:lsdException w:name="Light List Accent 1" w:uiPriority="61"/>
+    <w:lsdException w:name="Light Grid Accent 1" w:uiPriority="62"/>
+    <w:lsdException w:name="Medium Shading 1 Accent 1" w:uiPriority="63"/>
+    <w:lsdException w:name="Medium Shading 2 Accent 1" w:uiPriority="64"/>
+    <w:lsdException w:name="Medium List 1 Accent 1" w:uiPriority="65"/>
+    <w:lsdException w:name="Revision" w:semiHidden="1"/>
+    <w:lsdException w:name="List Paragraph" w:uiPriority="34" w:qFormat="1"/>
+    <w:lsdException w:name="Quote" w:uiPriority="29" w:qFormat="1"/>
+    <w:lsdException w:name="Intense Quote" w:uiPriority="30" w:qFormat="1"/>
+    <w:lsdException w:name="Medium List 2 Accent 1" w:uiPriority="66"/>
+    <w:lsdException w:name="Medium Grid 1 Accent 1" w:uiPriority="67"/>
+    <w:lsdException w:name="Medium Grid 2 Accent 1" w:uiPriority="68"/>
+    <w:lsdException w:name="Medium Grid 3 Accent 1" w:uiPriority="69"/>
+    <w:lsdException w:name="Dark List Accent 1" w:uiPriority="70"/>
+    <w:lsdException w:name="Colorful Shading Accent 1" w:uiPriority="71"/>
+    <w:lsdException w:name="Colorful List Accent 1" w:uiPriority="72"/>
+    <w:lsdException w:name="Colorful Grid Accent 1" w:uiPriority="73"/>
+    <w:lsdException w:name="Light Shading Accent 2" w:uiPriority="60"/>
+    <w:lsdException w:name="Light List Accent 2" w:uiPriority="61"/>
+    <w:lsdException w:name="Light Grid Accent 2" w:uiPriority="62"/>
+    <w:lsdException w:name="Medium Shading 1 Accent 2" w:uiPriority="63"/>
+    <w:lsdException w:name="Medium Shading 2 Accent 2" w:uiPriority="64"/>
+    <w:lsdException w:name="Medium List 1 Accent 2" w:uiPriority="65"/>
+    <w:lsdException w:name="Medium List 2 Accent 2" w:uiPriority="66"/>
+    <w:lsdException w:name="Medium Grid 1 Accent 2" w:uiPriority="67"/>
+    <w:lsdException w:name="Medium Grid 2 Accent 2" w:uiPriority="68"/>
+    <w:lsdException w:name="Medium Grid 3 Accent 2" w:uiPriority="69"/>
+    <w:lsdException w:name="Dark List Accent 2" w:uiPriority="70"/>
+    <w:lsdException w:name="Colorful Shading Accent 2" w:uiPriority="71"/>
+    <w:lsdException w:name="Colorful List Accent 2" w:uiPriority="72"/>
+    <w:lsdException w:name="Colorful Grid Accent 2" w:uiPriority="73"/>
+    <w:lsdException w:name="Light Shading Accent 3" w:uiPriority="60"/>
+    <w:lsdException w:name="Light List Accent 3" w:uiPriority="61"/>
+    <w:lsdException w:name="Light Grid Accent 3" w:uiPriority="62"/>
+    <w:lsdException w:name="Medium Shading 1 Accent 3" w:uiPriority="63"/>
+    <w:lsdException w:name="Medium Shading 2 Accent 3" w:uiPriority="64"/>
+    <w:lsdException w:name="Medium List 1 Accent 3" w:uiPriority="65"/>
+    <w:lsdException w:name="Medium List 2 Accent 3" w:uiPriority="66"/>
+    <w:lsdException w:name="Medium Grid 1 Accent 3" w:uiPriority="67"/>
+    <w:lsdException w:name="Medium Grid 2 Accent 3" w:uiPriority="68"/>
+    <w:lsdException w:name="Medium Grid 3 Accent 3" w:uiPriority="69"/>
+    <w:lsdException w:name="Dark List Accent 3" w:uiPriority="70"/>
+    <w:lsdException w:name="Colorful Shading Accent 3" w:uiPriority="71"/>
+    <w:lsdException w:name="Colorful List Accent 3" w:uiPriority="72"/>
+    <w:lsdException w:name="Colorful Grid Accent 3" w:uiPriority="73"/>
+    <w:lsdException w:name="Light Shading Accent 4" w:uiPriority="60"/>
+    <w:lsdException w:name="Light List Accent 4" w:uiPriority="61"/>
+    <w:lsdException w:name="Light Grid Accent 4" w:uiPriority="62"/>
+    <w:lsdException w:name="Medium Shading 1 Accent 4" w:uiPriority="63"/>
+    <w:lsdException w:name="Medium Shading 2 Accent 4" w:uiPriority="64"/>
+    <w:lsdException w:name="Medium List 1 Accent 4" w:uiPriority="65"/>
+    <w:lsdException w:name="Medium List 2 Accent 4" w:uiPriority="66"/>
+    <w:lsdException w:name="Medium Grid 1 Accent 4" w:uiPriority="67"/>
+    <w:lsdException w:name="Medium Grid 2 Accent 4" w:uiPriority="68"/>
+    <w:lsdException w:name="Medium Grid 3 Accent 4" w:uiPriority="69"/>
+    <w:lsdException w:name="Dark List Accent 4" w:uiPriority="70"/>
+    <w:lsdException w:name="Colorful Shading Accent 4" w:uiPriority="71"/>
+    <w:lsdException w:name="Colorful List Accent 4" w:uiPriority="72"/>
+    <w:lsdException w:name="Colorful Grid Accent 4" w:uiPriority="73"/>
+    <w:lsdException w:name="Light Shading Accent 5" w:uiPriority="60"/>
+    <w:lsdException w:name="Light List Accent 5" w:uiPriority="61"/>
+    <w:lsdException w:name="Light Grid Accent 5" w:uiPriority="62"/>
+    <w:lsdException w:name="Medium Shading 1 Accent 5" w:uiPriority="63"/>
+    <w:lsdException w:name="Medium Shading 2 Accent 5" w:uiPriority="64"/>
+    <w:lsdException w:name="Medium List 1 Accent 5" w:uiPriority="65"/>
+    <w:lsdException w:name="Medium List 2 Accent 5" w:uiPriority="66"/>
+    <w:lsdException w:name="Medium Grid 1 Accent 5" w:uiPriority="67"/>
+    <w:lsdException w:name="Medium Grid 2 Accent 5" w:uiPriority="68"/>
+    <w:lsdException w:name="Medium Grid 3 Accent 5" w:uiPriority="69"/>
+    <w:lsdException w:name="Dark List Accent 5" w:uiPriority="70"/>
+    <w:lsdException w:name="Colorful Shading Accent 5" w:uiPriority="71"/>
+    <w:lsdException w:name="Colorful List Accent 5" w:uiPriority="72"/>
+    <w:lsdException w:name="Colorful Grid Accent 5" w:uiPriority="73"/>
+    <w:lsdException w:name="Light Shading Accent 6" w:uiPriority="60"/>
+    <w:lsdException w:name="Light List Accent 6" w:uiPriority="61"/>
+    <w:lsdException w:name="Light Grid Accent 6" w:uiPriority="62"/>
+    <w:lsdException w:name="Medium Shading 1 Accent 6" w:uiPriority="63"/>
+    <w:lsdException w:name="Medium Shading 2 Accent 6" w:uiPriority="64"/>
+    <w:lsdException w:name="Medium List 1 Accent 6" w:uiPriority="65"/>
+    <w:lsdException w:name="Medium List 2 Accent 6" w:uiPriority="66"/>
+    <w:lsdException w:name="Medium Grid 1 Accent 6" w:uiPriority="67"/>
+    <w:lsdException w:name="Medium Grid 2 Accent 6" w:uiPriority="68"/>
+    <w:lsdException w:name="Medium Grid 3 Accent 6" w:uiPriority="69"/>
+    <w:lsdException w:name="Dark List Accent 6" w:uiPriority="70"/>
+    <w:lsdException w:name="Colorful Shading Accent 6" w:uiPriority="71"/>
+    <w:lsdException w:name="Colorful List Accent 6" w:uiPriority="72"/>
+    <w:lsdException w:name="Colorful Grid Accent 6" w:uiPriority="73"/>
+    <w:lsdException w:name="Subtle Emphasis" w:uiPriority="19" w:qFormat="1"/>
+    <w:lsdException w:name="Intense Emphasis" w:uiPriority="21" w:qFormat="1"/>
+    <w:lsdException w:name="Subtle Reference" w:uiPriority="31" w:qFormat="1"/>
+    <w:lsdException w:name="Intense Reference" w:uiPriority="32" w:qFormat="1"/>
+    <w:lsdException w:name="Book Title" w:uiPriority="33" w:qFormat="1"/>
+    <w:lsdException w:name="Bibliography" w:semiHidden="1" w:uiPriority="37" w:unhideWhenUsed="1"/>
+    <w:lsdException w:name="TOC Heading" w:semiHidden="1" w:uiPriority="39" w:unhideWhenUsed="1" w:qFormat="1"/>
+    <w:lsdException w:name="Plain Table 1" w:uiPriority="41"/>
+    <w:lsdException w:name="Plain Table 2" w:uiPriority="42"/>
+    <w:lsdException w:name="Plain Table 3" w:uiPriority="43"/>
+    <w:lsdException w:name="Plain Table 4" w:uiPriority="44"/>
+    <w:lsdException w:name="Plain Table 5" w:uiPriority="45"/>
+    <w:lsdException w:name="Grid Table Light" w:uiPriority="40"/>
+    <w:lsdException w:name="Grid Table 1 Light" w:uiPriority="46"/>
+    <w:lsdException w:name="Grid Table 2" w:uiPriority="47"/>
+    <w:lsdException w:name="Grid Table 3" w:uiPriority="48"/>
+    <w:lsdException w:name="Grid Table 4" w:uiPriority="49"/>
+    <w:lsdException w:name="Grid Table 5 Dark" w:uiPriority="50"/>
+    <w:lsdException w:name="Grid Table 6 Colorful" w:uiPriority="51"/>
+    <w:lsdException w:name="Grid Table 7 Colorful" w:uiPriority="52"/>
+    <w:lsdException w:name="Grid Table 1 Light Accent 1" w:uiPriority="46"/>
+    <w:lsdException w:name="Grid Table 2 Accent 1" w:uiPriority="47"/>
+    <w:lsdException w:name="Grid Table 3 Accent 1" w:uiPriority="48"/>
+    <w:lsdException w:name="Grid Table 4 Accent 1" w:uiPriority="49"/>
+    <w:lsdException w:name="Grid Table 5 Dark Accent 1" w:uiPriority="50"/>
+    <w:lsdException w:name="Grid Table 6 Colorful Accent 1" w:uiPriority="51"/>
+    <w:lsdException w:name="Grid Table 7 Colorful Accent 1" w:uiPriority="52"/>
+    <w:lsdException w:name="Grid Table 1 Light Accent 2" w:uiPriority="46"/>
+    <w:lsdException w:name="Grid Table 2 Accent 2" w:uiPriority="47"/>
+    <w:lsdException w:name="Grid Table 3 Accent 2" w:uiPriority="48"/>
+    <w:lsdException w:name="Grid Table 4 Accent 2" w:uiPriority="49"/>
+    <w:lsdException w:name="Grid Table 5 Dark Accent 2" w:uiPriority="50"/>
+    <w:lsdException w:name="Grid Table 6 Colorful Accent 2" w:uiPriority="51"/>
+    <w:lsdException w:name="Grid Table 7 Colorful Accent 2" w:uiPriority="52"/>
+    <w:lsdException w:name="Grid Table 1 Light Accent 3" w:uiPriority="46"/>
+    <w:lsdException w:name="Grid Table 2 Accent 3" w:uiPriority="47"/>
+    <w:lsdException w:name="Grid Table 3 Accent 3" w:uiPriority="48"/>
+    <w:lsdException w:name="Grid Table 4 Accent 3" w:uiPriority="49"/>
+    <w:lsdException w:name="Grid Table 5 Dark Accent 3" w:uiPriority="50"/>
+    <w:lsdException w:name="Grid Table 6 Colorful Accent 3" w:uiPriority="51"/>
+    <w:lsdException w:name="Grid Table 7 Colorful Accent 3" w:uiPriority="52"/>
+    <w:lsdException w:name="Grid Table 1 Light Accent 4" w:uiPriority="46"/>
+    <w:lsdException w:name="Grid Table 2 Accent 4" w:uiPriority="47"/>
+    <w:lsdException w:name="Grid Table 3 Accent 4" w:uiPriority="48"/>
+    <w:lsdException w:name="Grid Table 4 Accent 4" w:uiPriority="49"/>
+    <w:lsdException w:name="Grid Table 5 Dark Accent 4" w:uiPriority="50"/>
+    <w:lsdException w:name="Grid Table 6 Colorful Accent 4" w:uiPriority="51"/>
+    <w:lsdException w:name="Grid Table 7 Colorful Accent 4" w:uiPriority="52"/>
+    <w:lsdException w:name="Grid Table 1 Light Accent 5" w:uiPriority="46"/>
+    <w:lsdException w:name="Grid Table 2 Accent 5" w:uiPriority="47"/>
+    <w:lsdException w:name="Grid Table 3 Accent 5" w:uiPriority="48"/>
+    <w:lsdException w:name="Grid Table 4 Accent 5" w:uiPriority="49"/>
+    <w:lsdException w:name="Grid Table 5 Dark Accent 5" w:uiPriority="50"/>
+    <w:lsdException w:name="Grid Table 6 Colorful Accent 5" w:uiPriority="51"/>
+    <w:lsdException w:name="Grid Table 7 Colorful Accent 5" w:uiPriority="52"/>
+    <w:lsdException w:name="Grid Table 1 Light Accent 6" w:uiPriority="46"/>
+    <w:lsdException w:name="Grid Table 2 Accent 6" w:uiPriority="47"/>
+    <w:lsdException w:name="Grid Table 3 Accent 6" w:uiPriority="48"/>
+    <w:lsdException w:name="Grid Table 4 Accent 6" w:uiPriority="49"/>
+    <w:lsdException w:name="Grid Table 5 Dark Accent 6" w:uiPriority="50"/>
+    <w:lsdException w:name="Grid Table 6 Colorful Accent 6" w:uiPriority="51"/>
+    <w:lsdException w:name="Grid Table 7 Colorful Accent 6" w:uiPriority="52"/>
+    <w:lsdException w:name="List Table 1 Light" w:uiPriority="46"/>
+    <w:lsdException w:name="List Table 2" w:uiPriority="47"/>
+    <w:lsdException w:name="List Table 3" w:uiPriority="48"/>
+    <w:lsdException w:name="List Table 4" w:uiPriority="49"/>
+    <w:lsdException w:name="List Table 5 Dark" w:uiPriority="50"/>
+    <w:lsdException w:name="List Table 6 Colorful" w:uiPriority="51"/>
+    <w:lsdException w:name="List Table 7 Colorful" w:uiPriority="52"/>
+    <w:lsdException w:name="List Table 1 Light Accent 1" w:uiPriority="46"/>
+    <w:lsdException w:name="List Table 2 Accent 1" w:uiPriority="47"/>
+    <w:lsdException w:name="List Table 3 Accent 1" w:uiPriority="48"/>
+    <w:lsdException w:name="List Table 4 Accent 1" w:uiPriority="49"/>
+    <w:lsdException w:name="List Table 5 Dark Accent 1" w:uiPriority="50"/>
+    <w:lsdException w:name="List Table 6 Colorful Accent 1" w:uiPriority="51"/>
+    <w:lsdException w:name="List Table 7 Colorful Accent 1" w:uiPriority="52"/>
+    <w:lsdException w:name="List Table 1 Light Accent 2" w:uiPriority="46"/>
+    <w:lsdException w:name="List Table 2 Accent 2" w:uiPriority="47"/>
+    <w:lsdException w:name="List Table 3 Accent 2" w:uiPriority="48"/>
+    <w:lsdException w:name="List Table 4 Accent 2" w:uiPriority="49"/>
+    <w:lsdException w:name="List Table 5 Dark Accent 2" w:uiPriority="50"/>
+    <w:lsdException w:name="List Table 6 Colorful Accent 2" w:uiPriority="51"/>
+    <w:lsdException w:name="List Table 7 Colorful Accent 2" w:uiPriority="52"/>
+    <w:lsdException w:name="List Table 1 Light Accent 3" w:uiPriority="46"/>
+    <w:lsdException w:name="List Table 2 Accent 3" w:uiPriority="47"/>
+    <w:lsdException w:name="List Table 3 Accent 3" w:uiPriority="48"/>
+    <w:lsdException w:name="List Table 4 Accent 3" w:uiPriority="49"/>
+    <w:lsdException w:name="List Table 5 Dark Accent 3" w:uiPriority="50"/>
+    <w:lsdException w:name="List Table 6 Colorful Accent 3" w:uiPriority="51"/>
+    <w:lsdException w:name="List Table 7 Colorful Accent 3" w:uiPriority="52"/>
+    <w:lsdException w:name="List Table 1 Light Accent 4" w:uiPriority="46"/>
+    <w:lsdException w:name="List Table 2 Accent 4" w:uiPriority="47"/>
+    <w:lsdException w:name="List Table 3 Accent 4" w:uiPriority="48"/>
+    <w:lsdException w:name="List Table 4 Accent 4" w:uiPriority="49"/>
+    <w:lsdException w:name="List Table 5 Dark Accent 4" w:uiPriority="50"/>
+    <w:lsdException w:name="List Table 6 Colorful Accent 4" w:uiPriority="51"/>
+    <w:lsdException w:name="List Table 7 Colorful Accent 4" w:uiPriority="52"/>
+    <w:lsdException w:name="List Table 1 Light Accent 5" w:uiPriority="46"/>
+    <w:lsdException w:name="List Table 2 Accent 5" w:uiPriority="47"/>
+    <w:lsdException w:name="List Table 3 Accent 5" w:uiPriority="48"/>
+    <w:lsdException w:name="List Table 4 Accent 5" w:uiPriority="49"/>
+    <w:lsdException w:name="List Table 5 Dark Accent 5" w:uiPriority="50"/>
+    <w:lsdException w:name="List Table 6 Colorful Accent 5" w:uiPriority="51"/>
+    <w:lsdException w:name="List Table 7 Colorful Accent 5" w:uiPriority="52"/>
+    <w:lsdException w:name="List Table 1 Light Accent 6" w:uiPriority="46"/>
+    <w:lsdException w:name="List Table 2 Accent 6" w:uiPriority="47"/>
+    <w:lsdException w:name="List Table 3 Accent 6" w:uiPriority="48"/>
+    <w:lsdException w:name="List Table 4 Accent 6" w:uiPriority="49"/>
+    <w:lsdException w:name="List Table 5 Dark Accent 6" w:uiPriority="50"/>
+    <w:lsdException w:name="List Table 6 Colorful Accent 6" w:uiPriority="51"/>
+    <w:lsdException w:name="List Table 7 Colorful Accent 6" w:uiPriority="52"/>
+    <w:lsdException w:name="Mention" w:semiHidden="1" w:unhideWhenUsed="1"/>
+    <w:lsdException w:name="Smart Hyperlink" w:semiHidden="1" w:unhideWhenUsed="1"/>
+    <w:lsdException w:name="Hashtag" w:semiHidden="1" w:unhideWhenUsed="1"/>
+    <w:lsdException w:name="Unresolved Mention" w:semiHidden="1" w:unhideWhenUsed="1"/>
   </w:latentStyles>
   <w:style w:type="paragraph" w:default="1" w:styleId="Normal">
     <w:name w:val="Normal"/>
@@ -5211,8 +5863,8 @@
       <w:bCs/>
     </w:rPr>
   </w:style>
-  <w:style w:type="character" w:customStyle="1" w:styleId="UnresolvedMention">
-    <w:name w:val="Unresolved Mention"/>
+  <w:style w:type="character" w:customStyle="1" w:styleId="MenoPendente1">
+    <w:name w:val="Menção Pendente1"/>
     <w:basedOn w:val="Fontepargpadro"/>
     <w:uiPriority w:val="99"/>
     <w:semiHidden/>
@@ -5239,304 +5891,16 @@
       <w:iCs/>
     </w:rPr>
   </w:style>
-</w:styles>
-</file>
-
-<file path=word/stylesWithEffects.xml><?xml version="1.0" encoding="utf-8"?>
-<w:styles xmlns:wpc="http://schemas.microsoft.com/office/word/2010/wordprocessingCanvas" xmlns:mc="http://schemas.openxmlformats.org/markup-compatibility/2006" xmlns:o="urn:schemas-microsoft-com:office:office" xmlns:r="http://schemas.openxmlformats.org/officeDocument/2006/relationships" xmlns:m="http://schemas.openxmlformats.org/officeDocument/2006/math" xmlns:v="urn:schemas-microsoft-com:vml" xmlns:wp14="http://schemas.microsoft.com/office/word/2010/wordprocessingDrawing" xmlns:wp="http://schemas.openxmlformats.org/drawingml/2006/wordprocessingDrawing" xmlns:w10="urn:schemas-microsoft-com:office:word" xmlns:w="http://schemas.openxmlformats.org/wordprocessingml/2006/main" xmlns:w14="http://schemas.microsoft.com/office/word/2010/wordml" xmlns:wpg="http://schemas.microsoft.com/office/word/2010/wordprocessingGroup" xmlns:wpi="http://schemas.microsoft.com/office/word/2010/wordprocessingInk" xmlns:wne="http://schemas.microsoft.com/office/word/2006/wordml" xmlns:wps="http://schemas.microsoft.com/office/word/2010/wordprocessingShape" mc:Ignorable="w14 wp14">
-  <w:docDefaults>
-    <w:rPrDefault>
-      <w:rPr>
-        <w:rFonts w:asciiTheme="minorHAnsi" w:eastAsiaTheme="minorHAnsi" w:hAnsiTheme="minorHAnsi" w:cstheme="minorBidi"/>
-        <w:sz w:val="22"/>
-        <w:szCs w:val="22"/>
-        <w:lang w:val="pt-BR" w:eastAsia="en-US" w:bidi="ar-SA"/>
-      </w:rPr>
-    </w:rPrDefault>
-    <w:pPrDefault>
-      <w:pPr>
-        <w:spacing w:after="160" w:line="259" w:lineRule="auto"/>
-      </w:pPr>
-    </w:pPrDefault>
-  </w:docDefaults>
-  <w:latentStyles w:defLockedState="0" w:defUIPriority="99" w:defSemiHidden="1" w:defUnhideWhenUsed="1" w:defQFormat="0" w:count="267">
-    <w:lsdException w:name="Normal" w:semiHidden="0" w:uiPriority="0" w:unhideWhenUsed="0" w:qFormat="1"/>
-    <w:lsdException w:name="heading 1" w:semiHidden="0" w:uiPriority="9" w:unhideWhenUsed="0" w:qFormat="1"/>
-    <w:lsdException w:name="heading 2" w:uiPriority="9" w:qFormat="1"/>
-    <w:lsdException w:name="heading 3" w:uiPriority="9" w:qFormat="1"/>
-    <w:lsdException w:name="heading 4" w:uiPriority="9" w:qFormat="1"/>
-    <w:lsdException w:name="heading 5" w:uiPriority="9" w:qFormat="1"/>
-    <w:lsdException w:name="heading 6" w:uiPriority="9" w:qFormat="1"/>
-    <w:lsdException w:name="heading 7" w:uiPriority="9" w:qFormat="1"/>
-    <w:lsdException w:name="heading 8" w:uiPriority="9" w:qFormat="1"/>
-    <w:lsdException w:name="heading 9" w:uiPriority="9" w:qFormat="1"/>
-    <w:lsdException w:name="toc 1" w:uiPriority="39"/>
-    <w:lsdException w:name="toc 2" w:uiPriority="39"/>
-    <w:lsdException w:name="toc 3" w:uiPriority="39"/>
-    <w:lsdException w:name="toc 4" w:uiPriority="39"/>
-    <w:lsdException w:name="toc 5" w:uiPriority="39"/>
-    <w:lsdException w:name="toc 6" w:uiPriority="39"/>
-    <w:lsdException w:name="toc 7" w:uiPriority="39"/>
-    <w:lsdException w:name="toc 8" w:uiPriority="39"/>
-    <w:lsdException w:name="toc 9" w:uiPriority="39"/>
-    <w:lsdException w:name="caption" w:uiPriority="35" w:qFormat="1"/>
-    <w:lsdException w:name="Title" w:semiHidden="0" w:uiPriority="10" w:unhideWhenUsed="0" w:qFormat="1"/>
-    <w:lsdException w:name="Default Paragraph Font" w:uiPriority="1"/>
-    <w:lsdException w:name="Subtitle" w:semiHidden="0" w:uiPriority="11" w:unhideWhenUsed="0" w:qFormat="1"/>
-    <w:lsdException w:name="Strong" w:semiHidden="0" w:uiPriority="22" w:unhideWhenUsed="0" w:qFormat="1"/>
-    <w:lsdException w:name="Emphasis" w:semiHidden="0" w:uiPriority="20" w:unhideWhenUsed="0" w:qFormat="1"/>
-    <w:lsdException w:name="Table Grid" w:semiHidden="0" w:uiPriority="39" w:unhideWhenUsed="0"/>
-    <w:lsdException w:name="Placeholder Text" w:unhideWhenUsed="0"/>
-    <w:lsdException w:name="No Spacing" w:semiHidden="0" w:uiPriority="1" w:unhideWhenUsed="0" w:qFormat="1"/>
-    <w:lsdException w:name="Light Shading" w:semiHidden="0" w:uiPriority="60" w:unhideWhenUsed="0"/>
-    <w:lsdException w:name="Light List" w:semiHidden="0" w:uiPriority="61" w:unhideWhenUsed="0"/>
-    <w:lsdException w:name="Light Grid" w:semiHidden="0" w:uiPriority="62" w:unhideWhenUsed="0"/>
-    <w:lsdException w:name="Medium Shading 1" w:semiHidden="0" w:uiPriority="63" w:unhideWhenUsed="0"/>
-    <w:lsdException w:name="Medium Shading 2" w:semiHidden="0" w:uiPriority="64" w:unhideWhenUsed="0"/>
-    <w:lsdException w:name="Medium List 1" w:semiHidden="0" w:uiPriority="65" w:unhideWhenUsed="0"/>
-    <w:lsdException w:name="Medium List 2" w:semiHidden="0" w:uiPriority="66" w:unhideWhenUsed="0"/>
-    <w:lsdException w:name="Medium Grid 1" w:semiHidden="0" w:uiPriority="67" w:unhideWhenUsed="0"/>
-    <w:lsdException w:name="Medium Grid 2" w:semiHidden="0" w:uiPriority="68" w:unhideWhenUsed="0"/>
-    <w:lsdException w:name="Medium Grid 3" w:semiHidden="0" w:uiPriority="69" w:unhideWhenUsed="0"/>
-    <w:lsdException w:name="Dark List" w:semiHidden="0" w:uiPriority="70" w:unhideWhenUsed="0"/>
-    <w:lsdException w:name="Colorful Shading" w:semiHidden="0" w:uiPriority="71" w:unhideWhenUsed="0"/>
-    <w:lsdException w:name="Colorful List" w:semiHidden="0" w:uiPriority="72" w:unhideWhenUsed="0"/>
-    <w:lsdException w:name="Colorful Grid" w:semiHidden="0" w:uiPriority="73" w:unhideWhenUsed="0"/>
-    <w:lsdException w:name="Light Shading Accent 1" w:semiHidden="0" w:uiPriority="60" w:unhideWhenUsed="0"/>
-    <w:lsdException w:name="Light List Accent 1" w:semiHidden="0" w:uiPriority="61" w:unhideWhenUsed="0"/>
-    <w:lsdException w:name="Light Grid Accent 1" w:semiHidden="0" w:uiPriority="62" w:unhideWhenUsed="0"/>
-    <w:lsdException w:name="Medium Shading 1 Accent 1" w:semiHidden="0" w:uiPriority="63" w:unhideWhenUsed="0"/>
-    <w:lsdException w:name="Medium Shading 2 Accent 1" w:semiHidden="0" w:uiPriority="64" w:unhideWhenUsed="0"/>
-    <w:lsdException w:name="Medium List 1 Accent 1" w:semiHidden="0" w:uiPriority="65" w:unhideWhenUsed="0"/>
-    <w:lsdException w:name="Revision" w:unhideWhenUsed="0"/>
-    <w:lsdException w:name="List Paragraph" w:semiHidden="0" w:uiPriority="34" w:unhideWhenUsed="0" w:qFormat="1"/>
-    <w:lsdException w:name="Quote" w:semiHidden="0" w:uiPriority="29" w:unhideWhenUsed="0" w:qFormat="1"/>
-    <w:lsdException w:name="Intense Quote" w:semiHidden="0" w:uiPriority="30" w:unhideWhenUsed="0" w:qFormat="1"/>
-    <w:lsdException w:name="Medium List 2 Accent 1" w:semiHidden="0" w:uiPriority="66" w:unhideWhenUsed="0"/>
-    <w:lsdException w:name="Medium Grid 1 Accent 1" w:semiHidden="0" w:uiPriority="67" w:unhideWhenUsed="0"/>
-    <w:lsdException w:name="Medium Grid 2 Accent 1" w:semiHidden="0" w:uiPriority="68" w:unhideWhenUsed="0"/>
-    <w:lsdException w:name="Medium Grid 3 Accent 1" w:semiHidden="0" w:uiPriority="69" w:unhideWhenUsed="0"/>
-    <w:lsdException w:name="Dark List Accent 1" w:semiHidden="0" w:uiPriority="70" w:unhideWhenUsed="0"/>
-    <w:lsdException w:name="Colorful Shading Accent 1" w:semiHidden="0" w:uiPriority="71" w:unhideWhenUsed="0"/>
-    <w:lsdException w:name="Colorful List Accent 1" w:semiHidden="0" w:uiPriority="72" w:unhideWhenUsed="0"/>
-    <w:lsdException w:name="Colorful Grid Accent 1" w:semiHidden="0" w:uiPriority="73" w:unhideWhenUsed="0"/>
-    <w:lsdException w:name="Light Shading Accent 2" w:semiHidden="0" w:uiPriority="60" w:unhideWhenUsed="0"/>
-    <w:lsdException w:name="Light List Accent 2" w:semiHidden="0" w:uiPriority="61" w:unhideWhenUsed="0"/>
-    <w:lsdException w:name="Light Grid Accent 2" w:semiHidden="0" w:uiPriority="62" w:unhideWhenUsed="0"/>
-    <w:lsdException w:name="Medium Shading 1 Accent 2" w:semiHidden="0" w:uiPriority="63" w:unhideWhenUsed="0"/>
-    <w:lsdException w:name="Medium Shading 2 Accent 2" w:semiHidden="0" w:uiPriority="64" w:unhideWhenUsed="0"/>
-    <w:lsdException w:name="Medium List 1 Accent 2" w:semiHidden="0" w:uiPriority="65" w:unhideWhenUsed="0"/>
-    <w:lsdException w:name="Medium List 2 Accent 2" w:semiHidden="0" w:uiPriority="66" w:unhideWhenUsed="0"/>
-    <w:lsdException w:name="Medium Grid 1 Accent 2" w:semiHidden="0" w:uiPriority="67" w:unhideWhenUsed="0"/>
-    <w:lsdException w:name="Medium Grid 2 Accent 2" w:semiHidden="0" w:uiPriority="68" w:unhideWhenUsed="0"/>
-    <w:lsdException w:name="Medium Grid 3 Accent 2" w:semiHidden="0" w:uiPriority="69" w:unhideWhenUsed="0"/>
-    <w:lsdException w:name="Dark List Accent 2" w:semiHidden="0" w:uiPriority="70" w:unhideWhenUsed="0"/>
-    <w:lsdException w:name="Colorful Shading Accent 2" w:semiHidden="0" w:uiPriority="71" w:unhideWhenUsed="0"/>
-    <w:lsdException w:name="Colorful List Accent 2" w:semiHidden="0" w:uiPriority="72" w:unhideWhenUsed="0"/>
-    <w:lsdException w:name="Colorful Grid Accent 2" w:semiHidden="0" w:uiPriority="73" w:unhideWhenUsed="0"/>
-    <w:lsdException w:name="Light Shading Accent 3" w:semiHidden="0" w:uiPriority="60" w:unhideWhenUsed="0"/>
-    <w:lsdException w:name="Light List Accent 3" w:semiHidden="0" w:uiPriority="61" w:unhideWhenUsed="0"/>
-    <w:lsdException w:name="Light Grid Accent 3" w:semiHidden="0" w:uiPriority="62" w:unhideWhenUsed="0"/>
-    <w:lsdException w:name="Medium Shading 1 Accent 3" w:semiHidden="0" w:uiPriority="63" w:unhideWhenUsed="0"/>
-    <w:lsdException w:name="Medium Shading 2 Accent 3" w:semiHidden="0" w:uiPriority="64" w:unhideWhenUsed="0"/>
-    <w:lsdException w:name="Medium List 1 Accent 3" w:semiHidden="0" w:uiPriority="65" w:unhideWhenUsed="0"/>
-    <w:lsdException w:name="Medium List 2 Accent 3" w:semiHidden="0" w:uiPriority="66" w:unhideWhenUsed="0"/>
-    <w:lsdException w:name="Medium Grid 1 Accent 3" w:semiHidden="0" w:uiPriority="67" w:unhideWhenUsed="0"/>
-    <w:lsdException w:name="Medium Grid 2 Accent 3" w:semiHidden="0" w:uiPriority="68" w:unhideWhenUsed="0"/>
-    <w:lsdException w:name="Medium Grid 3 Accent 3" w:semiHidden="0" w:uiPriority="69" w:unhideWhenUsed="0"/>
-    <w:lsdException w:name="Dark List Accent 3" w:semiHidden="0" w:uiPriority="70" w:unhideWhenUsed="0"/>
-    <w:lsdException w:name="Colorful Shading Accent 3" w:semiHidden="0" w:uiPriority="71" w:unhideWhenUsed="0"/>
-    <w:lsdException w:name="Colorful List Accent 3" w:semiHidden="0" w:uiPriority="72" w:unhideWhenUsed="0"/>
-    <w:lsdException w:name="Colorful Grid Accent 3" w:semiHidden="0" w:uiPriority="73" w:unhideWhenUsed="0"/>
-    <w:lsdException w:name="Light Shading Accent 4" w:semiHidden="0" w:uiPriority="60" w:unhideWhenUsed="0"/>
-    <w:lsdException w:name="Light List Accent 4" w:semiHidden="0" w:uiPriority="61" w:unhideWhenUsed="0"/>
-    <w:lsdException w:name="Light Grid Accent 4" w:semiHidden="0" w:uiPriority="62" w:unhideWhenUsed="0"/>
-    <w:lsdException w:name="Medium Shading 1 Accent 4" w:semiHidden="0" w:uiPriority="63" w:unhideWhenUsed="0"/>
-    <w:lsdException w:name="Medium Shading 2 Accent 4" w:semiHidden="0" w:uiPriority="64" w:unhideWhenUsed="0"/>
-    <w:lsdException w:name="Medium List 1 Accent 4" w:semiHidden="0" w:uiPriority="65" w:unhideWhenUsed="0"/>
-    <w:lsdException w:name="Medium List 2 Accent 4" w:semiHidden="0" w:uiPriority="66" w:unhideWhenUsed="0"/>
-    <w:lsdException w:name="Medium Grid 1 Accent 4" w:semiHidden="0" w:uiPriority="67" w:unhideWhenUsed="0"/>
-    <w:lsdException w:name="Medium Grid 2 Accent 4" w:semiHidden="0" w:uiPriority="68" w:unhideWhenUsed="0"/>
-    <w:lsdException w:name="Medium Grid 3 Accent 4" w:semiHidden="0" w:uiPriority="69" w:unhideWhenUsed="0"/>
-    <w:lsdException w:name="Dark List Accent 4" w:semiHidden="0" w:uiPriority="70" w:unhideWhenUsed="0"/>
-    <w:lsdException w:name="Colorful Shading Accent 4" w:semiHidden="0" w:uiPriority="71" w:unhideWhenUsed="0"/>
-    <w:lsdException w:name="Colorful List Accent 4" w:semiHidden="0" w:uiPriority="72" w:unhideWhenUsed="0"/>
-    <w:lsdException w:name="Colorful Grid Accent 4" w:semiHidden="0" w:uiPriority="73" w:unhideWhenUsed="0"/>
-    <w:lsdException w:name="Light Shading Accent 5" w:semiHidden="0" w:uiPriority="60" w:unhideWhenUsed="0"/>
-    <w:lsdException w:name="Light List Accent 5" w:semiHidden="0" w:uiPriority="61" w:unhideWhenUsed="0"/>
-    <w:lsdException w:name="Light Grid Accent 5" w:semiHidden="0" w:uiPriority="62" w:unhideWhenUsed="0"/>
-    <w:lsdException w:name="Medium Shading 1 Accent 5" w:semiHidden="0" w:uiPriority="63" w:unhideWhenUsed="0"/>
-    <w:lsdException w:name="Medium Shading 2 Accent 5" w:semiHidden="0" w:uiPriority="64" w:unhideWhenUsed="0"/>
-    <w:lsdException w:name="Medium List 1 Accent 5" w:semiHidden="0" w:uiPriority="65" w:unhideWhenUsed="0"/>
-    <w:lsdException w:name="Medium List 2 Accent 5" w:semiHidden="0" w:uiPriority="66" w:unhideWhenUsed="0"/>
-    <w:lsdException w:name="Medium Grid 1 Accent 5" w:semiHidden="0" w:uiPriority="67" w:unhideWhenUsed="0"/>
-    <w:lsdException w:name="Medium Grid 2 Accent 5" w:semiHidden="0" w:uiPriority="68" w:unhideWhenUsed="0"/>
-    <w:lsdException w:name="Medium Grid 3 Accent 5" w:semiHidden="0" w:uiPriority="69" w:unhideWhenUsed="0"/>
-    <w:lsdException w:name="Dark List Accent 5" w:semiHidden="0" w:uiPriority="70" w:unhideWhenUsed="0"/>
-    <w:lsdException w:name="Colorful Shading Accent 5" w:semiHidden="0" w:uiPriority="71" w:unhideWhenUsed="0"/>
-    <w:lsdException w:name="Colorful List Accent 5" w:semiHidden="0" w:uiPriority="72" w:unhideWhenUsed="0"/>
-    <w:lsdException w:name="Colorful Grid Accent 5" w:semiHidden="0" w:uiPriority="73" w:unhideWhenUsed="0"/>
-    <w:lsdException w:name="Light Shading Accent 6" w:semiHidden="0" w:uiPriority="60" w:unhideWhenUsed="0"/>
-    <w:lsdException w:name="Light List Accent 6" w:semiHidden="0" w:uiPriority="61" w:unhideWhenUsed="0"/>
-    <w:lsdException w:name="Light Grid Accent 6" w:semiHidden="0" w:uiPriority="62" w:unhideWhenUsed="0"/>
-    <w:lsdException w:name="Medium Shading 1 Accent 6" w:semiHidden="0" w:uiPriority="63" w:unhideWhenUsed="0"/>
-    <w:lsdException w:name="Medium Shading 2 Accent 6" w:semiHidden="0" w:uiPriority="64" w:unhideWhenUsed="0"/>
-    <w:lsdException w:name="Medium List 1 Accent 6" w:semiHidden="0" w:uiPriority="65" w:unhideWhenUsed="0"/>
-    <w:lsdException w:name="Medium List 2 Accent 6" w:semiHidden="0" w:uiPriority="66" w:unhideWhenUsed="0"/>
-    <w:lsdException w:name="Medium Grid 1 Accent 6" w:semiHidden="0" w:uiPriority="67" w:unhideWhenUsed="0"/>
-    <w:lsdException w:name="Medium Grid 2 Accent 6" w:semiHidden="0" w:uiPriority="68" w:unhideWhenUsed="0"/>
-    <w:lsdException w:name="Medium Grid 3 Accent 6" w:semiHidden="0" w:uiPriority="69" w:unhideWhenUsed="0"/>
-    <w:lsdException w:name="Dark List Accent 6" w:semiHidden="0" w:uiPriority="70" w:unhideWhenUsed="0"/>
-    <w:lsdException w:name="Colorful Shading Accent 6" w:semiHidden="0" w:uiPriority="71" w:unhideWhenUsed="0"/>
-    <w:lsdException w:name="Colorful List Accent 6" w:semiHidden="0" w:uiPriority="72" w:unhideWhenUsed="0"/>
-    <w:lsdException w:name="Colorful Grid Accent 6" w:semiHidden="0" w:uiPriority="73" w:unhideWhenUsed="0"/>
-    <w:lsdException w:name="Subtle Emphasis" w:semiHidden="0" w:uiPriority="19" w:unhideWhenUsed="0" w:qFormat="1"/>
-    <w:lsdException w:name="Intense Emphasis" w:semiHidden="0" w:uiPriority="21" w:unhideWhenUsed="0" w:qFormat="1"/>
-    <w:lsdException w:name="Subtle Reference" w:semiHidden="0" w:uiPriority="31" w:unhideWhenUsed="0" w:qFormat="1"/>
-    <w:lsdException w:name="Intense Reference" w:semiHidden="0" w:uiPriority="32" w:unhideWhenUsed="0" w:qFormat="1"/>
-    <w:lsdException w:name="Book Title" w:semiHidden="0" w:uiPriority="33" w:unhideWhenUsed="0" w:qFormat="1"/>
-    <w:lsdException w:name="Bibliography" w:uiPriority="37"/>
-    <w:lsdException w:name="TOC Heading" w:uiPriority="39" w:qFormat="1"/>
-  </w:latentStyles>
-  <w:style w:type="paragraph" w:default="1" w:styleId="Normal">
-    <w:name w:val="Normal"/>
-    <w:qFormat/>
-  </w:style>
-  <w:style w:type="character" w:default="1" w:styleId="Fontepargpadro">
-    <w:name w:val="Default Paragraph Font"/>
-    <w:uiPriority w:val="1"/>
-    <w:semiHidden/>
-    <w:unhideWhenUsed/>
-  </w:style>
-  <w:style w:type="table" w:default="1" w:styleId="Tabelanormal">
-    <w:name w:val="Normal Table"/>
-    <w:uiPriority w:val="99"/>
-    <w:semiHidden/>
-    <w:unhideWhenUsed/>
-    <w:tblPr>
-      <w:tblInd w:w="0" w:type="dxa"/>
-      <w:tblCellMar>
-        <w:top w:w="0" w:type="dxa"/>
-        <w:left w:w="108" w:type="dxa"/>
-        <w:bottom w:w="0" w:type="dxa"/>
-        <w:right w:w="108" w:type="dxa"/>
-      </w:tblCellMar>
-    </w:tblPr>
-  </w:style>
-  <w:style w:type="numbering" w:default="1" w:styleId="Semlista">
-    <w:name w:val="No List"/>
-    <w:uiPriority w:val="99"/>
-    <w:semiHidden/>
-    <w:unhideWhenUsed/>
-  </w:style>
-  <w:style w:type="character" w:styleId="Hyperlink">
-    <w:name w:val="Hyperlink"/>
-    <w:basedOn w:val="Fontepargpadro"/>
-    <w:uiPriority w:val="99"/>
-    <w:unhideWhenUsed/>
-    <w:rsid w:val="00AE5124"/>
-    <w:rPr>
-      <w:color w:val="0000FF"/>
-      <w:u w:val="single"/>
-    </w:rPr>
-  </w:style>
-  <w:style w:type="paragraph" w:styleId="Textodebalo">
-    <w:name w:val="Balloon Text"/>
-    <w:basedOn w:val="Normal"/>
-    <w:link w:val="TextodebaloChar"/>
-    <w:uiPriority w:val="99"/>
-    <w:semiHidden/>
-    <w:unhideWhenUsed/>
-    <w:rsid w:val="00E55AF0"/>
-    <w:pPr>
-      <w:spacing w:after="0" w:line="240" w:lineRule="auto"/>
-    </w:pPr>
-    <w:rPr>
-      <w:rFonts w:ascii="Segoe UI" w:hAnsi="Segoe UI" w:cs="Segoe UI"/>
-      <w:sz w:val="18"/>
-      <w:szCs w:val="18"/>
-    </w:rPr>
-  </w:style>
-  <w:style w:type="character" w:customStyle="1" w:styleId="TextodebaloChar">
-    <w:name w:val="Texto de balão Char"/>
-    <w:basedOn w:val="Fontepargpadro"/>
-    <w:link w:val="Textodebalo"/>
-    <w:uiPriority w:val="99"/>
-    <w:semiHidden/>
-    <w:rsid w:val="00E55AF0"/>
-    <w:rPr>
-      <w:rFonts w:ascii="Segoe UI" w:hAnsi="Segoe UI" w:cs="Segoe UI"/>
-      <w:sz w:val="18"/>
-      <w:szCs w:val="18"/>
-    </w:rPr>
-  </w:style>
-  <w:style w:type="paragraph" w:styleId="Legenda">
-    <w:name w:val="caption"/>
-    <w:basedOn w:val="Normal"/>
-    <w:next w:val="Normal"/>
-    <w:uiPriority w:val="35"/>
-    <w:unhideWhenUsed/>
-    <w:qFormat/>
-    <w:rsid w:val="00E55AF0"/>
-    <w:pPr>
-      <w:spacing w:after="200" w:line="240" w:lineRule="auto"/>
-    </w:pPr>
-    <w:rPr>
-      <w:i/>
-      <w:iCs/>
-      <w:color w:val="44546A" w:themeColor="text2"/>
-      <w:sz w:val="18"/>
-      <w:szCs w:val="18"/>
-    </w:rPr>
-  </w:style>
-  <w:style w:type="paragraph" w:styleId="PargrafodaLista">
-    <w:name w:val="List Paragraph"/>
-    <w:basedOn w:val="Normal"/>
-    <w:uiPriority w:val="34"/>
-    <w:qFormat/>
-    <w:rsid w:val="007B35D8"/>
-    <w:pPr>
-      <w:ind w:left="720"/>
-      <w:contextualSpacing/>
-    </w:pPr>
-  </w:style>
-  <w:style w:type="character" w:styleId="Forte">
-    <w:name w:val="Strong"/>
-    <w:basedOn w:val="Fontepargpadro"/>
-    <w:uiPriority w:val="22"/>
-    <w:qFormat/>
-    <w:rsid w:val="00E27122"/>
-    <w:rPr>
-      <w:b/>
-      <w:bCs/>
-    </w:rPr>
-  </w:style>
-  <w:style w:type="character" w:customStyle="1" w:styleId="UnresolvedMention">
+  <w:style w:type="character" w:styleId="MenoPendente">
     <w:name w:val="Unresolved Mention"/>
     <w:basedOn w:val="Fontepargpadro"/>
     <w:uiPriority w:val="99"/>
     <w:semiHidden/>
     <w:unhideWhenUsed/>
-    <w:rsid w:val="005420CB"/>
+    <w:rsid w:val="00730931"/>
     <w:rPr>
       <w:color w:val="605E5C"/>
       <w:shd w:val="clear" w:color="auto" w:fill="E1DFDD"/>
-    </w:rPr>
-  </w:style>
-  <w:style w:type="character" w:customStyle="1" w:styleId="author">
-    <w:name w:val="author"/>
-    <w:basedOn w:val="Fontepargpadro"/>
-    <w:rsid w:val="00852F5E"/>
-  </w:style>
-  <w:style w:type="character" w:styleId="nfase">
-    <w:name w:val="Emphasis"/>
-    <w:basedOn w:val="Fontepargpadro"/>
-    <w:uiPriority w:val="20"/>
-    <w:qFormat/>
-    <w:rsid w:val="0053080B"/>
-    <w:rPr>
-      <w:i/>
-      <w:iCs/>
     </w:rPr>
   </w:style>
 </w:styles>
@@ -5831,7 +6195,7 @@
   <a:extraClrSchemeLst/>
   <a:extLst>
     <a:ext uri="{05A4C25C-085E-4340-85A3-A5531E510DB2}">
-      <thm15:themeFamily xmlns:thm15="http://schemas.microsoft.com/office/thememl/2012/main" xmlns="" name="Office Theme" id="{62F939B6-93AF-4DB8-9C6B-D6C7DFDC589F}" vid="{4A3C46E8-61CC-4603-A589-7422A47A8E4A}"/>
+      <thm15:themeFamily xmlns:thm15="http://schemas.microsoft.com/office/thememl/2012/main" name="Office Theme" id="{62F939B6-93AF-4DB8-9C6B-D6C7DFDC589F}" vid="{4A3C46E8-61CC-4603-A589-7422A47A8E4A}"/>
     </a:ext>
   </a:extLst>
 </a:theme>

</xml_diff>

<commit_message>
[DEV] Texto e Apresentação 11-09-2019
</commit_message>
<xml_diff>
--- a/Texto e Apresentação/Texto DDD.docx
+++ b/Texto e Apresentação/Texto DDD.docx
@@ -500,7 +500,35 @@
           <w:rFonts w:ascii="Arial" w:hAnsi="Arial" w:cs="Arial"/>
           <w:sz w:val="24"/>
         </w:rPr>
-        <w:t xml:space="preserve">, devemos nos concentrar no domínio em que ele está operando. Todo o propósito é aprimorar um domínio específico. Para poder fazer isso, o </w:t>
+        <w:t xml:space="preserve">, devemos nos concentrar no </w:t>
+      </w:r>
+      <w:r>
+        <w:rPr>
+          <w:rFonts w:ascii="Arial" w:hAnsi="Arial" w:cs="Arial"/>
+          <w:sz w:val="24"/>
+        </w:rPr>
+        <w:t>contexto</w:t>
+      </w:r>
+      <w:r>
+        <w:rPr>
+          <w:rFonts w:ascii="Arial" w:hAnsi="Arial" w:cs="Arial"/>
+          <w:sz w:val="24"/>
+        </w:rPr>
+        <w:t xml:space="preserve"> em que ele está operando</w:t>
+      </w:r>
+      <w:r>
+        <w:rPr>
+          <w:rFonts w:ascii="Arial" w:hAnsi="Arial" w:cs="Arial"/>
+          <w:sz w:val="24"/>
+        </w:rPr>
+        <w:t xml:space="preserve"> com o propósito de aprimora-lo</w:t>
+      </w:r>
+      <w:r>
+        <w:rPr>
+          <w:rFonts w:ascii="Arial" w:hAnsi="Arial" w:cs="Arial"/>
+          <w:sz w:val="24"/>
+        </w:rPr>
+        <w:t xml:space="preserve">. Para poder fazer isso, o </w:t>
       </w:r>
       <w:r>
         <w:rPr>
@@ -515,7 +543,7 @@
           <w:rFonts w:ascii="Arial" w:hAnsi="Arial" w:cs="Arial"/>
           <w:sz w:val="24"/>
         </w:rPr>
-        <w:t xml:space="preserve"> precisa se encaixar harmoniosamente com o domínio para o qual foi criado. Caso contrário, irá introduzir tensão no domínio, provocando mau funcionamento, danos e até mesmo caos.</w:t>
+        <w:t xml:space="preserve"> precisa se encaixar harmoniosamente com o domínio para o qual foi criado. Caso contrário, irá introduzir tensão, provocando mau funcionamento, danos e até mesmo caos.</w:t>
       </w:r>
     </w:p>
     <w:p>
@@ -562,7 +590,21 @@
           <w:rFonts w:ascii="Arial" w:hAnsi="Arial" w:cs="Arial"/>
           <w:sz w:val="24"/>
         </w:rPr>
-        <w:t xml:space="preserve">em um reflexo do domínio. O </w:t>
+        <w:t xml:space="preserve">em um reflexo do </w:t>
+      </w:r>
+      <w:r>
+        <w:rPr>
+          <w:rFonts w:ascii="Arial" w:hAnsi="Arial" w:cs="Arial"/>
+          <w:sz w:val="24"/>
+        </w:rPr>
+        <w:t>mesmo</w:t>
+      </w:r>
+      <w:r>
+        <w:rPr>
+          <w:rFonts w:ascii="Arial" w:hAnsi="Arial" w:cs="Arial"/>
+          <w:sz w:val="24"/>
+        </w:rPr>
+        <w:t xml:space="preserve">. O </w:t>
       </w:r>
       <w:r>
         <w:rPr>
@@ -577,21 +619,7 @@
           <w:rFonts w:ascii="Arial" w:hAnsi="Arial" w:cs="Arial"/>
           <w:sz w:val="24"/>
         </w:rPr>
-        <w:t xml:space="preserve"> precisa incorporar os conceitos e elementos centrais do domínio e realizar precisamente as relações entre eles</w:t>
-      </w:r>
-      <w:r>
-        <w:rPr>
-          <w:rFonts w:ascii="Arial" w:hAnsi="Arial" w:cs="Arial"/>
-          <w:sz w:val="24"/>
-        </w:rPr>
-        <w:t xml:space="preserve"> e </w:t>
-      </w:r>
-      <w:r>
-        <w:rPr>
-          <w:rFonts w:ascii="Arial" w:hAnsi="Arial" w:cs="Arial"/>
-          <w:sz w:val="24"/>
-        </w:rPr>
-        <w:t>tem que modelar o domínio.</w:t>
+        <w:t xml:space="preserve"> precisa incorporar os conceitos e elementos centrais do domínio e realizar precisamente as relações entre eles.</w:t>
       </w:r>
     </w:p>
     <w:p>
@@ -718,7 +746,14 @@
           <w:rFonts w:ascii="Arial" w:hAnsi="Arial" w:cs="Arial"/>
           <w:sz w:val="24"/>
         </w:rPr>
-        <w:t xml:space="preserve"> ao domínio</w:t>
+        <w:t xml:space="preserve"> ao </w:t>
+      </w:r>
+      <w:r>
+        <w:rPr>
+          <w:rFonts w:ascii="Arial" w:hAnsi="Arial" w:cs="Arial"/>
+          <w:sz w:val="24"/>
+        </w:rPr>
+        <w:t>contexto em que é inserido</w:t>
       </w:r>
       <w:r>
         <w:rPr>
@@ -775,7 +810,16 @@
           <w:rFonts w:ascii="Arial" w:hAnsi="Arial" w:cs="Arial"/>
           <w:sz w:val="24"/>
         </w:rPr>
-        <w:t>busca auxiliar o desenvolvedor na tarefa de construir aplicações que reflitam um entendimento do negócio. É a construção a partir da modelagem do domínio real</w:t>
+        <w:t>busca auxiliar o desenvolve</w:t>
+      </w:r>
+      <w:bookmarkStart w:id="0" w:name="_GoBack"/>
+      <w:bookmarkEnd w:id="0"/>
+      <w:r>
+        <w:rPr>
+          <w:rFonts w:ascii="Arial" w:hAnsi="Arial" w:cs="Arial"/>
+          <w:sz w:val="24"/>
+        </w:rPr>
+        <w:t>dor na tarefa de construir aplicações que reflitam um entendimento do negócio. É a construção a partir da modelagem do domínio real</w:t>
       </w:r>
       <w:r>
         <w:rPr>
@@ -892,70 +936,63 @@
           <w:rFonts w:ascii="Arial" w:hAnsi="Arial" w:cs="Arial"/>
           <w:sz w:val="24"/>
         </w:rPr>
-        <w:t xml:space="preserve">. Pode ser utilizado independente da linguagem de programação. Também não é uma arquitetura em camadas, seu principal objetivo é auxiliar a implementação </w:t>
-      </w:r>
-      <w:r>
-        <w:rPr>
-          <w:rFonts w:ascii="Arial" w:hAnsi="Arial" w:cs="Arial"/>
-          <w:sz w:val="24"/>
+        <w:t>. Pode ser utilizado independente da linguagem de programação. Também não é uma arquitetura em camadas, seu principal objetivo é auxiliar a implementação de regras complexas ou processos de negócios</w:t>
+      </w:r>
+      <w:r>
+        <w:rPr>
+          <w:rFonts w:ascii="Arial" w:hAnsi="Arial" w:cs="Arial"/>
+          <w:sz w:val="24"/>
+        </w:rPr>
+        <w:t xml:space="preserve">. Como o próprio nome já diz é sobre </w:t>
+      </w:r>
+      <w:r>
+        <w:rPr>
+          <w:rFonts w:ascii="Arial" w:hAnsi="Arial" w:cs="Arial"/>
+          <w:i/>
+          <w:sz w:val="24"/>
+        </w:rPr>
+        <w:t>design</w:t>
+      </w:r>
+      <w:r>
+        <w:rPr>
+          <w:rFonts w:ascii="Arial" w:hAnsi="Arial" w:cs="Arial"/>
+          <w:sz w:val="24"/>
+        </w:rPr>
+        <w:t xml:space="preserve"> guiado pelo do</w:t>
+      </w:r>
+      <w:r>
+        <w:rPr>
+          <w:rFonts w:ascii="Arial" w:hAnsi="Arial" w:cs="Arial"/>
+          <w:sz w:val="24"/>
+        </w:rPr>
+        <w:t>mínio (complexidade do negócio).</w:t>
+      </w:r>
+    </w:p>
+    <w:p>
+      <w:pPr>
+        <w:spacing w:line="360" w:lineRule="auto"/>
+        <w:jc w:val="both"/>
+        <w:rPr>
+          <w:rFonts w:ascii="Arial" w:hAnsi="Arial" w:cs="Arial"/>
+          <w:sz w:val="24"/>
+        </w:rPr>
+      </w:pPr>
+    </w:p>
+    <w:p>
+      <w:pPr>
+        <w:rPr>
+          <w:rFonts w:ascii="Arial" w:hAnsi="Arial" w:cs="Arial"/>
+          <w:b/>
+          <w:sz w:val="28"/>
+        </w:rPr>
+      </w:pPr>
+      <w:r>
+        <w:rPr>
+          <w:rFonts w:ascii="Arial" w:hAnsi="Arial" w:cs="Arial"/>
+          <w:b/>
+          <w:sz w:val="28"/>
         </w:rPr>
         <w:lastRenderedPageBreak/>
-        <w:t>de regras complexas ou processos de negócios</w:t>
-      </w:r>
-      <w:r>
-        <w:rPr>
-          <w:rFonts w:ascii="Arial" w:hAnsi="Arial" w:cs="Arial"/>
-          <w:sz w:val="24"/>
-        </w:rPr>
-        <w:t xml:space="preserve">. Como o próprio nome já diz é sobre </w:t>
-      </w:r>
-      <w:r>
-        <w:rPr>
-          <w:rFonts w:ascii="Arial" w:hAnsi="Arial" w:cs="Arial"/>
-          <w:i/>
-          <w:sz w:val="24"/>
-        </w:rPr>
-        <w:t>design</w:t>
-      </w:r>
-      <w:r>
-        <w:rPr>
-          <w:rFonts w:ascii="Arial" w:hAnsi="Arial" w:cs="Arial"/>
-          <w:sz w:val="24"/>
-        </w:rPr>
-        <w:t xml:space="preserve"> guiado pelo do</w:t>
-      </w:r>
-      <w:r>
-        <w:rPr>
-          <w:rFonts w:ascii="Arial" w:hAnsi="Arial" w:cs="Arial"/>
-          <w:sz w:val="24"/>
-        </w:rPr>
-        <w:t>mínio (complexidade do negócio).</w:t>
-      </w:r>
-    </w:p>
-    <w:p>
-      <w:pPr>
-        <w:spacing w:line="360" w:lineRule="auto"/>
-        <w:jc w:val="both"/>
-        <w:rPr>
-          <w:rFonts w:ascii="Arial" w:hAnsi="Arial" w:cs="Arial"/>
-          <w:sz w:val="24"/>
-        </w:rPr>
-      </w:pPr>
-    </w:p>
-    <w:p>
-      <w:pPr>
-        <w:rPr>
-          <w:rFonts w:ascii="Arial" w:hAnsi="Arial" w:cs="Arial"/>
-          <w:b/>
-          <w:sz w:val="28"/>
-        </w:rPr>
-      </w:pPr>
-      <w:r>
-        <w:rPr>
-          <w:rFonts w:ascii="Arial" w:hAnsi="Arial" w:cs="Arial"/>
-          <w:b/>
-          <w:sz w:val="28"/>
-        </w:rPr>
         <w:t xml:space="preserve">EXISTE UM MODELO PARA IMPLEMENTAR </w:t>
       </w:r>
       <w:r>
@@ -1270,24 +1307,32 @@
           <w:sz w:val="24"/>
           <w:szCs w:val="24"/>
         </w:rPr>
+        <w:t>A resposta é: A linguagem ubíqua, ou seja, uma linguagem compartilhada e desenvolvida pelas duas equipes e todos devem fazer uso dela para expressar corretamente os processos do negócio</w:t>
+      </w:r>
+      <w:r>
+        <w:rPr>
+          <w:rFonts w:ascii="Arial" w:hAnsi="Arial" w:cs="Arial"/>
+          <w:sz w:val="24"/>
+          <w:szCs w:val="24"/>
+        </w:rPr>
+        <w:t xml:space="preserve"> onde t</w:t>
+      </w:r>
+      <w:r>
+        <w:rPr>
+          <w:rFonts w:ascii="Arial" w:hAnsi="Arial" w:cs="Arial"/>
+          <w:sz w:val="24"/>
+          <w:szCs w:val="24"/>
+        </w:rPr>
+        <w:t xml:space="preserve">ermos </w:t>
+      </w:r>
+      <w:r>
+        <w:rPr>
+          <w:rFonts w:ascii="Arial" w:hAnsi="Arial" w:cs="Arial"/>
+          <w:sz w:val="24"/>
+          <w:szCs w:val="24"/>
+        </w:rPr>
         <w:lastRenderedPageBreak/>
-        <w:t>A resposta é: A linguagem ubíqua, ou seja, uma linguagem compartilhada e desenvolvida pelas duas equipes e todos devem fazer uso dela para expressar corretamente os processos do negócio</w:t>
-      </w:r>
-      <w:r>
-        <w:rPr>
-          <w:rFonts w:ascii="Arial" w:hAnsi="Arial" w:cs="Arial"/>
-          <w:sz w:val="24"/>
-          <w:szCs w:val="24"/>
-        </w:rPr>
-        <w:t xml:space="preserve"> onde t</w:t>
-      </w:r>
-      <w:r>
-        <w:rPr>
-          <w:rFonts w:ascii="Arial" w:hAnsi="Arial" w:cs="Arial"/>
-          <w:sz w:val="24"/>
-          <w:szCs w:val="24"/>
-        </w:rPr>
-        <w:t xml:space="preserve">ermos estritamente técnicos são substituídos por termos que o </w:t>
+        <w:t xml:space="preserve">estritamente técnicos são substituídos por termos que o </w:t>
       </w:r>
       <w:r>
         <w:rPr>
@@ -3691,17 +3736,7 @@
           <w:color w:val="auto"/>
           <w:sz w:val="20"/>
         </w:rPr>
-        <w:t xml:space="preserve"> </w:t>
-      </w:r>
-      <w:r>
-        <w:rPr>
-          <w:rFonts w:ascii="Arial" w:hAnsi="Arial" w:cs="Arial"/>
-          <w:b/>
-          <w:i w:val="0"/>
-          <w:color w:val="auto"/>
-          <w:sz w:val="20"/>
-        </w:rPr>
-        <w:t>Fonte (Júnior, 2019)</w:t>
+        <w:t xml:space="preserve"> Fonte (Júnior, 2019)</w:t>
       </w:r>
     </w:p>
     <w:p>
@@ -3971,8 +4006,6 @@
           <w:sz w:val="24"/>
         </w:rPr>
       </w:pPr>
-      <w:bookmarkStart w:id="0" w:name="_GoBack"/>
-      <w:bookmarkEnd w:id="0"/>
     </w:p>
     <w:p>
       <w:pPr>
@@ -4966,23 +4999,7 @@
           <w:sz w:val="24"/>
           <w:szCs w:val="24"/>
         </w:rPr>
-        <w:t xml:space="preserve"> 201</w:t>
-      </w:r>
-      <w:r>
-        <w:rPr>
-          <w:rFonts w:ascii="Arial" w:hAnsi="Arial" w:cs="Arial"/>
-          <w:sz w:val="24"/>
-          <w:szCs w:val="24"/>
-        </w:rPr>
-        <w:t>9</w:t>
-      </w:r>
-      <w:r>
-        <w:rPr>
-          <w:rFonts w:ascii="Arial" w:hAnsi="Arial" w:cs="Arial"/>
-          <w:sz w:val="24"/>
-          <w:szCs w:val="24"/>
-        </w:rPr>
-        <w:t>.</w:t>
+        <w:t xml:space="preserve"> 2019.</w:t>
       </w:r>
       <w:r>
         <w:rPr>
@@ -5528,7 +5545,7 @@
     <w:lsdException w:name="Table Web 2" w:semiHidden="1" w:unhideWhenUsed="1"/>
     <w:lsdException w:name="Table Web 3" w:semiHidden="1" w:unhideWhenUsed="1"/>
     <w:lsdException w:name="Balloon Text" w:semiHidden="1" w:unhideWhenUsed="1"/>
-    <w:lsdException w:name="Table Grid" w:semiHidden="1" w:uiPriority="39" w:unhideWhenUsed="1"/>
+    <w:lsdException w:name="Table Grid" w:uiPriority="39"/>
     <w:lsdException w:name="Table Theme" w:semiHidden="1" w:unhideWhenUsed="1"/>
     <w:lsdException w:name="Placeholder Text" w:semiHidden="1"/>
     <w:lsdException w:name="No Spacing" w:uiPriority="1" w:qFormat="1"/>

</xml_diff>